<commit_message>
Correçao de erro de digitaçao no arquivo webpack.config.js
</commit_message>
<xml_diff>
--- a/ESTUDOS REACTJS.docx
+++ b/ESTUDOS REACTJS.docx
@@ -247,19 +247,7 @@
         <w:rPr>
           <w:rFonts w:hint="default" w:ascii="DejaVu Sans Mono" w:hAnsi="DejaVu Sans Mono" w:cs="DejaVu Sans Mono"/>
         </w:rPr>
-        <w:t>yarn add @babel/core @babel/cli @babel/preset-env</w:t>
-      </w:r>
-      <w:r>
-        <w:rPr>
-          <w:rFonts w:hint="default" w:ascii="DejaVu Sans Mono" w:hAnsi="DejaVu Sans Mono" w:cs="DejaVu Sans Mono"/>
-        </w:rPr>
-        <w:t xml:space="preserve"> @babel/preset-react babel-loader</w:t>
-      </w:r>
-      <w:r>
-        <w:rPr>
-          <w:rFonts w:hint="default" w:ascii="DejaVu Sans Mono" w:hAnsi="DejaVu Sans Mono" w:cs="DejaVu Sans Mono"/>
-        </w:rPr>
-        <w:t xml:space="preserve"> -D</w:t>
+        <w:t>yarn add @babel/core @babel/cli @babel/preset-env @babel/preset-react babel-loader -D</w:t>
       </w:r>
     </w:p>
     <w:p>
@@ -1875,27 +1863,41 @@
         <w:ind w:firstLine="756" w:firstLineChars="360"/>
         <w:jc w:val="left"/>
         <w:rPr>
-          <w:rFonts w:hint="eastAsia" w:ascii="Droid Sans Fallback" w:hAnsi="Droid Sans Fallback" w:eastAsia="Droid Sans Fallback" w:cs="Droid Sans Fallback"/>
-          <w:b w:val="0"/>
-          <w:bCs w:val="0"/>
-          <w:color w:val="D4D4D4"/>
-          <w:sz w:val="21"/>
-          <w:szCs w:val="21"/>
-        </w:rPr>
-      </w:pPr>
-      <w:r>
-        <w:rPr>
-          <w:rFonts w:hint="eastAsia" w:ascii="Droid Sans Fallback" w:hAnsi="Droid Sans Fallback" w:eastAsia="Droid Sans Fallback" w:cs="Droid Sans Fallback"/>
-          <w:b w:val="0"/>
-          <w:bCs w:val="0"/>
-          <w:color w:val="D4D4D4"/>
-          <w:kern w:val="0"/>
-          <w:sz w:val="21"/>
-          <w:szCs w:val="21"/>
-          <w:shd w:val="clear" w:fill="1E1E1E"/>
-          <w:lang w:val="en-US" w:eastAsia="zh-CN" w:bidi="ar"/>
-        </w:rPr>
-        <w:t>},</w:t>
+          <w:rFonts w:ascii="Droid Sans Fallback" w:hAnsi="Droid Sans Fallback" w:eastAsia="Droid Sans Fallback" w:cs="Droid Sans Fallback"/>
+          <w:b w:val="0"/>
+          <w:bCs w:val="0"/>
+          <w:color w:val="D4D4D4"/>
+          <w:sz w:val="21"/>
+          <w:szCs w:val="21"/>
+        </w:rPr>
+      </w:pPr>
+      <w:r>
+        <w:rPr>
+          <w:rFonts w:hint="eastAsia" w:ascii="Droid Sans Fallback" w:hAnsi="Droid Sans Fallback" w:eastAsia="Droid Sans Fallback" w:cs="Droid Sans Fallback"/>
+          <w:b w:val="0"/>
+          <w:bCs w:val="0"/>
+          <w:color w:val="D4D4D4"/>
+          <w:kern w:val="0"/>
+          <w:sz w:val="21"/>
+          <w:szCs w:val="21"/>
+          <w:shd w:val="clear" w:fill="1E1E1E"/>
+          <w:lang w:val="en-US" w:eastAsia="zh-CN" w:bidi="ar"/>
+        </w:rPr>
+        <w:t>}</w:t>
+      </w:r>
+      <w:r>
+        <w:rPr>
+          <w:rFonts w:hint="eastAsia" w:ascii="Droid Sans Fallback" w:hAnsi="Droid Sans Fallback" w:eastAsia="Droid Sans Fallback" w:cs="Droid Sans Fallback"/>
+          <w:b w:val="0"/>
+          <w:bCs w:val="0"/>
+          <w:color w:val="D4D4D4"/>
+          <w:kern w:val="0"/>
+          <w:sz w:val="21"/>
+          <w:szCs w:val="21"/>
+          <w:shd w:val="clear" w:fill="1E1E1E"/>
+          <w:lang w:val="en-US" w:eastAsia="zh-CN" w:bidi="ar"/>
+        </w:rPr>
+        <w:t>,</w:t>
       </w:r>
     </w:p>
     <w:p>
@@ -1929,22 +1931,356 @@
           <w:shd w:val="clear" w:fill="1E1E1E"/>
           <w:lang w:val="en-US" w:eastAsia="zh-CN" w:bidi="ar"/>
         </w:rPr>
-        <w:t>module:</w:t>
-      </w:r>
-      <w:r>
-        <w:rPr>
-          <w:rFonts w:hint="eastAsia" w:ascii="Droid Sans Fallback" w:hAnsi="Droid Sans Fallback" w:eastAsia="Droid Sans Fallback" w:cs="Droid Sans Fallback"/>
-          <w:b w:val="0"/>
-          <w:bCs w:val="0"/>
-          <w:color w:val="D4D4D4"/>
-          <w:kern w:val="0"/>
-          <w:sz w:val="21"/>
-          <w:szCs w:val="21"/>
-          <w:shd w:val="clear" w:fill="1E1E1E"/>
-          <w:lang w:val="en-US" w:eastAsia="zh-CN" w:bidi="ar"/>
-        </w:rPr>
-        <w:t xml:space="preserve"> {</w:t>
-      </w:r>
+        <w:t>plugins:</w:t>
+      </w:r>
+      <w:r>
+        <w:rPr>
+          <w:rFonts w:hint="eastAsia" w:ascii="Droid Sans Fallback" w:hAnsi="Droid Sans Fallback" w:eastAsia="Droid Sans Fallback" w:cs="Droid Sans Fallback"/>
+          <w:b w:val="0"/>
+          <w:bCs w:val="0"/>
+          <w:color w:val="D4D4D4"/>
+          <w:kern w:val="0"/>
+          <w:sz w:val="21"/>
+          <w:szCs w:val="21"/>
+          <w:shd w:val="clear" w:fill="1E1E1E"/>
+          <w:lang w:val="en-US" w:eastAsia="zh-CN" w:bidi="ar"/>
+        </w:rPr>
+        <w:t xml:space="preserve"> [</w:t>
+      </w:r>
+    </w:p>
+    <w:p>
+      <w:pPr>
+        <w:keepNext w:val="0"/>
+        <w:keepLines w:val="0"/>
+        <w:widowControl/>
+        <w:suppressLineNumbers w:val="0"/>
+        <w:shd w:val="clear" w:fill="1E1E1E"/>
+        <w:spacing w:line="285" w:lineRule="atLeast"/>
+        <w:ind w:firstLine="1050" w:firstLineChars="500"/>
+        <w:jc w:val="left"/>
+        <w:rPr>
+          <w:rFonts w:hint="eastAsia" w:ascii="Droid Sans Fallback" w:hAnsi="Droid Sans Fallback" w:eastAsia="Droid Sans Fallback" w:cs="Droid Sans Fallback"/>
+          <w:b w:val="0"/>
+          <w:bCs w:val="0"/>
+          <w:color w:val="D4D4D4"/>
+          <w:sz w:val="21"/>
+          <w:szCs w:val="21"/>
+        </w:rPr>
+      </w:pPr>
+      <w:r>
+        <w:rPr>
+          <w:rFonts w:hint="eastAsia" w:ascii="Droid Sans Fallback" w:hAnsi="Droid Sans Fallback" w:eastAsia="Droid Sans Fallback" w:cs="Droid Sans Fallback"/>
+          <w:b w:val="0"/>
+          <w:bCs w:val="0"/>
+          <w:color w:val="569CD6"/>
+          <w:kern w:val="0"/>
+          <w:sz w:val="21"/>
+          <w:szCs w:val="21"/>
+          <w:shd w:val="clear" w:fill="1E1E1E"/>
+          <w:lang w:val="en-US" w:eastAsia="zh-CN" w:bidi="ar"/>
+        </w:rPr>
+        <w:t>new</w:t>
+      </w:r>
+      <w:r>
+        <w:rPr>
+          <w:rFonts w:hint="eastAsia" w:ascii="Droid Sans Fallback" w:hAnsi="Droid Sans Fallback" w:eastAsia="Droid Sans Fallback" w:cs="Droid Sans Fallback"/>
+          <w:b w:val="0"/>
+          <w:bCs w:val="0"/>
+          <w:color w:val="D4D4D4"/>
+          <w:kern w:val="0"/>
+          <w:sz w:val="21"/>
+          <w:szCs w:val="21"/>
+          <w:shd w:val="clear" w:fill="1E1E1E"/>
+          <w:lang w:val="en-US" w:eastAsia="zh-CN" w:bidi="ar"/>
+        </w:rPr>
+        <w:t xml:space="preserve"> </w:t>
+      </w:r>
+      <w:r>
+        <w:rPr>
+          <w:rFonts w:hint="eastAsia" w:ascii="Droid Sans Fallback" w:hAnsi="Droid Sans Fallback" w:eastAsia="Droid Sans Fallback" w:cs="Droid Sans Fallback"/>
+          <w:b w:val="0"/>
+          <w:bCs w:val="0"/>
+          <w:color w:val="DCDCAA"/>
+          <w:kern w:val="0"/>
+          <w:sz w:val="21"/>
+          <w:szCs w:val="21"/>
+          <w:shd w:val="clear" w:fill="1E1E1E"/>
+          <w:lang w:val="en-US" w:eastAsia="zh-CN" w:bidi="ar"/>
+        </w:rPr>
+        <w:t>HtmlWebpackPlugin</w:t>
+      </w:r>
+      <w:r>
+        <w:rPr>
+          <w:rFonts w:hint="eastAsia" w:ascii="Droid Sans Fallback" w:hAnsi="Droid Sans Fallback" w:eastAsia="Droid Sans Fallback" w:cs="Droid Sans Fallback"/>
+          <w:b w:val="0"/>
+          <w:bCs w:val="0"/>
+          <w:color w:val="D4D4D4"/>
+          <w:kern w:val="0"/>
+          <w:sz w:val="21"/>
+          <w:szCs w:val="21"/>
+          <w:shd w:val="clear" w:fill="1E1E1E"/>
+          <w:lang w:val="en-US" w:eastAsia="zh-CN" w:bidi="ar"/>
+        </w:rPr>
+        <w:t>({</w:t>
+      </w:r>
+    </w:p>
+    <w:p>
+      <w:pPr>
+        <w:keepNext w:val="0"/>
+        <w:keepLines w:val="0"/>
+        <w:widowControl/>
+        <w:suppressLineNumbers w:val="0"/>
+        <w:shd w:val="clear" w:fill="1E1E1E"/>
+        <w:spacing w:line="285" w:lineRule="atLeast"/>
+        <w:ind w:firstLine="1071" w:firstLineChars="510"/>
+        <w:jc w:val="left"/>
+        <w:rPr>
+          <w:rFonts w:hint="eastAsia" w:ascii="Droid Sans Fallback" w:hAnsi="Droid Sans Fallback" w:eastAsia="Droid Sans Fallback" w:cs="Droid Sans Fallback"/>
+          <w:b w:val="0"/>
+          <w:bCs w:val="0"/>
+          <w:color w:val="D4D4D4"/>
+          <w:sz w:val="21"/>
+          <w:szCs w:val="21"/>
+        </w:rPr>
+      </w:pPr>
+      <w:r>
+        <w:rPr>
+          <w:rFonts w:hint="eastAsia" w:ascii="Droid Sans Fallback" w:hAnsi="Droid Sans Fallback" w:eastAsia="Droid Sans Fallback" w:cs="Droid Sans Fallback"/>
+          <w:b w:val="0"/>
+          <w:bCs w:val="0"/>
+          <w:color w:val="9CDCFE"/>
+          <w:kern w:val="0"/>
+          <w:sz w:val="21"/>
+          <w:szCs w:val="21"/>
+          <w:shd w:val="clear" w:fill="1E1E1E"/>
+          <w:lang w:val="en-US" w:eastAsia="zh-CN" w:bidi="ar"/>
+        </w:rPr>
+        <w:t>template:</w:t>
+      </w:r>
+      <w:r>
+        <w:rPr>
+          <w:rFonts w:hint="eastAsia" w:ascii="Droid Sans Fallback" w:hAnsi="Droid Sans Fallback" w:eastAsia="Droid Sans Fallback" w:cs="Droid Sans Fallback"/>
+          <w:b w:val="0"/>
+          <w:bCs w:val="0"/>
+          <w:color w:val="D4D4D4"/>
+          <w:kern w:val="0"/>
+          <w:sz w:val="21"/>
+          <w:szCs w:val="21"/>
+          <w:shd w:val="clear" w:fill="1E1E1E"/>
+          <w:lang w:val="en-US" w:eastAsia="zh-CN" w:bidi="ar"/>
+        </w:rPr>
+        <w:t xml:space="preserve"> </w:t>
+      </w:r>
+      <w:r>
+        <w:rPr>
+          <w:rFonts w:hint="eastAsia" w:ascii="Droid Sans Fallback" w:hAnsi="Droid Sans Fallback" w:eastAsia="Droid Sans Fallback" w:cs="Droid Sans Fallback"/>
+          <w:b w:val="0"/>
+          <w:bCs w:val="0"/>
+          <w:color w:val="9CDCFE"/>
+          <w:kern w:val="0"/>
+          <w:sz w:val="21"/>
+          <w:szCs w:val="21"/>
+          <w:shd w:val="clear" w:fill="1E1E1E"/>
+          <w:lang w:val="en-US" w:eastAsia="zh-CN" w:bidi="ar"/>
+        </w:rPr>
+        <w:t>path</w:t>
+      </w:r>
+      <w:r>
+        <w:rPr>
+          <w:rFonts w:hint="eastAsia" w:ascii="Droid Sans Fallback" w:hAnsi="Droid Sans Fallback" w:eastAsia="Droid Sans Fallback" w:cs="Droid Sans Fallback"/>
+          <w:b w:val="0"/>
+          <w:bCs w:val="0"/>
+          <w:color w:val="D4D4D4"/>
+          <w:kern w:val="0"/>
+          <w:sz w:val="21"/>
+          <w:szCs w:val="21"/>
+          <w:shd w:val="clear" w:fill="1E1E1E"/>
+          <w:lang w:val="en-US" w:eastAsia="zh-CN" w:bidi="ar"/>
+        </w:rPr>
+        <w:t>.</w:t>
+      </w:r>
+      <w:r>
+        <w:rPr>
+          <w:rFonts w:hint="eastAsia" w:ascii="Droid Sans Fallback" w:hAnsi="Droid Sans Fallback" w:eastAsia="Droid Sans Fallback" w:cs="Droid Sans Fallback"/>
+          <w:b w:val="0"/>
+          <w:bCs w:val="0"/>
+          <w:color w:val="DCDCAA"/>
+          <w:kern w:val="0"/>
+          <w:sz w:val="21"/>
+          <w:szCs w:val="21"/>
+          <w:shd w:val="clear" w:fill="1E1E1E"/>
+          <w:lang w:val="en-US" w:eastAsia="zh-CN" w:bidi="ar"/>
+        </w:rPr>
+        <w:t>resolve</w:t>
+      </w:r>
+      <w:r>
+        <w:rPr>
+          <w:rFonts w:hint="eastAsia" w:ascii="Droid Sans Fallback" w:hAnsi="Droid Sans Fallback" w:eastAsia="Droid Sans Fallback" w:cs="Droid Sans Fallback"/>
+          <w:b w:val="0"/>
+          <w:bCs w:val="0"/>
+          <w:color w:val="D4D4D4"/>
+          <w:kern w:val="0"/>
+          <w:sz w:val="21"/>
+          <w:szCs w:val="21"/>
+          <w:shd w:val="clear" w:fill="1E1E1E"/>
+          <w:lang w:val="en-US" w:eastAsia="zh-CN" w:bidi="ar"/>
+        </w:rPr>
+        <w:t>(</w:t>
+      </w:r>
+      <w:r>
+        <w:rPr>
+          <w:rFonts w:hint="eastAsia" w:ascii="Droid Sans Fallback" w:hAnsi="Droid Sans Fallback" w:eastAsia="Droid Sans Fallback" w:cs="Droid Sans Fallback"/>
+          <w:b w:val="0"/>
+          <w:bCs w:val="0"/>
+          <w:color w:val="9CDCFE"/>
+          <w:kern w:val="0"/>
+          <w:sz w:val="21"/>
+          <w:szCs w:val="21"/>
+          <w:shd w:val="clear" w:fill="1E1E1E"/>
+          <w:lang w:val="en-US" w:eastAsia="zh-CN" w:bidi="ar"/>
+        </w:rPr>
+        <w:t>__dirname</w:t>
+      </w:r>
+      <w:r>
+        <w:rPr>
+          <w:rFonts w:hint="eastAsia" w:ascii="Droid Sans Fallback" w:hAnsi="Droid Sans Fallback" w:eastAsia="Droid Sans Fallback" w:cs="Droid Sans Fallback"/>
+          <w:b w:val="0"/>
+          <w:bCs w:val="0"/>
+          <w:color w:val="D4D4D4"/>
+          <w:kern w:val="0"/>
+          <w:sz w:val="21"/>
+          <w:szCs w:val="21"/>
+          <w:shd w:val="clear" w:fill="1E1E1E"/>
+          <w:lang w:val="en-US" w:eastAsia="zh-CN" w:bidi="ar"/>
+        </w:rPr>
+        <w:t xml:space="preserve">, </w:t>
+      </w:r>
+      <w:r>
+        <w:rPr>
+          <w:rFonts w:hint="eastAsia" w:ascii="Droid Sans Fallback" w:hAnsi="Droid Sans Fallback" w:eastAsia="Droid Sans Fallback" w:cs="Droid Sans Fallback"/>
+          <w:b w:val="0"/>
+          <w:bCs w:val="0"/>
+          <w:color w:val="CE9178"/>
+          <w:kern w:val="0"/>
+          <w:sz w:val="21"/>
+          <w:szCs w:val="21"/>
+          <w:shd w:val="clear" w:fill="1E1E1E"/>
+          <w:lang w:val="en-US" w:eastAsia="zh-CN" w:bidi="ar"/>
+        </w:rPr>
+        <w:t>'public'</w:t>
+      </w:r>
+      <w:r>
+        <w:rPr>
+          <w:rFonts w:hint="eastAsia" w:ascii="Droid Sans Fallback" w:hAnsi="Droid Sans Fallback" w:eastAsia="Droid Sans Fallback" w:cs="Droid Sans Fallback"/>
+          <w:b w:val="0"/>
+          <w:bCs w:val="0"/>
+          <w:color w:val="D4D4D4"/>
+          <w:kern w:val="0"/>
+          <w:sz w:val="21"/>
+          <w:szCs w:val="21"/>
+          <w:shd w:val="clear" w:fill="1E1E1E"/>
+          <w:lang w:val="en-US" w:eastAsia="zh-CN" w:bidi="ar"/>
+        </w:rPr>
+        <w:t xml:space="preserve">, </w:t>
+      </w:r>
+      <w:r>
+        <w:rPr>
+          <w:rFonts w:hint="eastAsia" w:ascii="Droid Sans Fallback" w:hAnsi="Droid Sans Fallback" w:eastAsia="Droid Sans Fallback" w:cs="Droid Sans Fallback"/>
+          <w:b w:val="0"/>
+          <w:bCs w:val="0"/>
+          <w:color w:val="CE9178"/>
+          <w:kern w:val="0"/>
+          <w:sz w:val="21"/>
+          <w:szCs w:val="21"/>
+          <w:shd w:val="clear" w:fill="1E1E1E"/>
+          <w:lang w:val="en-US" w:eastAsia="zh-CN" w:bidi="ar"/>
+        </w:rPr>
+        <w:t>'index.html'</w:t>
+      </w:r>
+      <w:r>
+        <w:rPr>
+          <w:rFonts w:hint="eastAsia" w:ascii="Droid Sans Fallback" w:hAnsi="Droid Sans Fallback" w:eastAsia="Droid Sans Fallback" w:cs="Droid Sans Fallback"/>
+          <w:b w:val="0"/>
+          <w:bCs w:val="0"/>
+          <w:color w:val="D4D4D4"/>
+          <w:kern w:val="0"/>
+          <w:sz w:val="21"/>
+          <w:szCs w:val="21"/>
+          <w:shd w:val="clear" w:fill="1E1E1E"/>
+          <w:lang w:val="en-US" w:eastAsia="zh-CN" w:bidi="ar"/>
+        </w:rPr>
+        <w:t>),</w:t>
+      </w:r>
+    </w:p>
+    <w:p>
+      <w:pPr>
+        <w:keepNext w:val="0"/>
+        <w:keepLines w:val="0"/>
+        <w:widowControl/>
+        <w:suppressLineNumbers w:val="0"/>
+        <w:shd w:val="clear" w:fill="1E1E1E"/>
+        <w:spacing w:line="285" w:lineRule="atLeast"/>
+        <w:ind w:firstLine="1050" w:firstLineChars="500"/>
+        <w:jc w:val="left"/>
+        <w:rPr>
+          <w:rFonts w:hint="eastAsia" w:ascii="Droid Sans Fallback" w:hAnsi="Droid Sans Fallback" w:eastAsia="Droid Sans Fallback" w:cs="Droid Sans Fallback"/>
+          <w:b w:val="0"/>
+          <w:bCs w:val="0"/>
+          <w:color w:val="D4D4D4"/>
+          <w:sz w:val="21"/>
+          <w:szCs w:val="21"/>
+        </w:rPr>
+      </w:pPr>
+      <w:r>
+        <w:rPr>
+          <w:rFonts w:hint="eastAsia" w:ascii="Droid Sans Fallback" w:hAnsi="Droid Sans Fallback" w:eastAsia="Droid Sans Fallback" w:cs="Droid Sans Fallback"/>
+          <w:b w:val="0"/>
+          <w:bCs w:val="0"/>
+          <w:color w:val="D4D4D4"/>
+          <w:kern w:val="0"/>
+          <w:sz w:val="21"/>
+          <w:szCs w:val="21"/>
+          <w:shd w:val="clear" w:fill="1E1E1E"/>
+          <w:lang w:val="en-US" w:eastAsia="zh-CN" w:bidi="ar"/>
+        </w:rPr>
+        <w:t>}),</w:t>
+      </w:r>
+    </w:p>
+    <w:p>
+      <w:pPr>
+        <w:keepNext w:val="0"/>
+        <w:keepLines w:val="0"/>
+        <w:widowControl/>
+        <w:suppressLineNumbers w:val="0"/>
+        <w:shd w:val="clear" w:fill="1E1E1E"/>
+        <w:spacing w:line="285" w:lineRule="atLeast"/>
+        <w:ind w:firstLine="735" w:firstLineChars="350"/>
+        <w:jc w:val="left"/>
+        <w:rPr>
+          <w:rFonts w:hint="eastAsia" w:ascii="Droid Sans Fallback" w:hAnsi="Droid Sans Fallback" w:eastAsia="Droid Sans Fallback" w:cs="Droid Sans Fallback"/>
+          <w:b w:val="0"/>
+          <w:bCs w:val="0"/>
+          <w:color w:val="D4D4D4"/>
+          <w:sz w:val="21"/>
+          <w:szCs w:val="21"/>
+        </w:rPr>
+      </w:pPr>
+      <w:r>
+        <w:rPr>
+          <w:rFonts w:hint="eastAsia" w:ascii="Droid Sans Fallback" w:hAnsi="Droid Sans Fallback" w:eastAsia="Droid Sans Fallback" w:cs="Droid Sans Fallback"/>
+          <w:b w:val="0"/>
+          <w:bCs w:val="0"/>
+          <w:color w:val="D4D4D4"/>
+          <w:kern w:val="0"/>
+          <w:sz w:val="21"/>
+          <w:szCs w:val="21"/>
+          <w:shd w:val="clear" w:fill="1E1E1E"/>
+          <w:lang w:val="en-US" w:eastAsia="zh-CN" w:bidi="ar"/>
+        </w:rPr>
+        <w:t>],</w:t>
+      </w:r>
+      <w:bookmarkStart w:id="0" w:name="_GoBack"/>
+      <w:bookmarkEnd w:id="0"/>
     </w:p>
     <w:p>
       <w:pPr>
@@ -1977,6 +2313,54 @@
           <w:shd w:val="clear" w:fill="1E1E1E"/>
           <w:lang w:val="en-US" w:eastAsia="zh-CN" w:bidi="ar"/>
         </w:rPr>
+        <w:t>module:</w:t>
+      </w:r>
+      <w:r>
+        <w:rPr>
+          <w:rFonts w:hint="eastAsia" w:ascii="Droid Sans Fallback" w:hAnsi="Droid Sans Fallback" w:eastAsia="Droid Sans Fallback" w:cs="Droid Sans Fallback"/>
+          <w:b w:val="0"/>
+          <w:bCs w:val="0"/>
+          <w:color w:val="D4D4D4"/>
+          <w:kern w:val="0"/>
+          <w:sz w:val="21"/>
+          <w:szCs w:val="21"/>
+          <w:shd w:val="clear" w:fill="1E1E1E"/>
+          <w:lang w:val="en-US" w:eastAsia="zh-CN" w:bidi="ar"/>
+        </w:rPr>
+        <w:t xml:space="preserve"> {</w:t>
+      </w:r>
+    </w:p>
+    <w:p>
+      <w:pPr>
+        <w:keepNext w:val="0"/>
+        <w:keepLines w:val="0"/>
+        <w:widowControl/>
+        <w:suppressLineNumbers w:val="0"/>
+        <w:shd w:val="clear" w:fill="1E1E1E"/>
+        <w:spacing w:line="285" w:lineRule="atLeast"/>
+        <w:ind w:firstLine="756" w:firstLineChars="360"/>
+        <w:jc w:val="left"/>
+        <w:rPr>
+          <w:rFonts w:hint="eastAsia" w:ascii="Droid Sans Fallback" w:hAnsi="Droid Sans Fallback" w:eastAsia="Droid Sans Fallback" w:cs="Droid Sans Fallback"/>
+          <w:b w:val="0"/>
+          <w:bCs w:val="0"/>
+          <w:color w:val="D4D4D4"/>
+          <w:sz w:val="21"/>
+          <w:szCs w:val="21"/>
+        </w:rPr>
+      </w:pPr>
+      <w:r>
+        <w:rPr>
+          <w:rFonts w:hint="eastAsia" w:ascii="Droid Sans Fallback" w:hAnsi="Droid Sans Fallback" w:eastAsia="Droid Sans Fallback" w:cs="Droid Sans Fallback"/>
+          <w:b w:val="0"/>
+          <w:bCs w:val="0"/>
+          <w:color w:val="9CDCFE"/>
+          <w:kern w:val="0"/>
+          <w:sz w:val="21"/>
+          <w:szCs w:val="21"/>
+          <w:shd w:val="clear" w:fill="1E1E1E"/>
+          <w:lang w:val="en-US" w:eastAsia="zh-CN" w:bidi="ar"/>
+        </w:rPr>
         <w:t>rules:</w:t>
       </w:r>
       <w:r>
@@ -2456,8 +2840,6 @@
         </w:rPr>
         <w:t xml:space="preserve"> </w:t>
       </w:r>
-      <w:bookmarkStart w:id="0" w:name="_GoBack"/>
-      <w:bookmarkEnd w:id="0"/>
     </w:p>
     <w:p>
       <w:pPr>

</xml_diff>

<commit_message>
Adicionado cross-env, style-loadedr, css-loader e node-sass, todos os mesmos foram configurados no projeto.
</commit_message>
<xml_diff>
--- a/ESTUDOS REACTJS.docx
+++ b/ESTUDOS REACTJS.docx
@@ -342,14 +342,165 @@
       <w:pPr>
         <w:numPr>
           <w:ilvl w:val="0"/>
-          <w:numId w:val="0"/>
+          <w:numId w:val="6"/>
         </w:numPr>
+        <w:tabs>
+          <w:tab w:val="clear" w:pos="420"/>
+        </w:tabs>
         <w:spacing w:line="480" w:lineRule="auto"/>
-        <w:ind w:leftChars="0"/>
-        <w:rPr>
-          <w:rFonts w:hint="default" w:ascii="DejaVu Sans Mono" w:hAnsi="DejaVu Sans Mono" w:cs="DejaVu Sans Mono"/>
-        </w:rPr>
-      </w:pPr>
+        <w:ind w:left="420" w:leftChars="0" w:hanging="420" w:firstLineChars="0"/>
+        <w:rPr>
+          <w:rFonts w:hint="default" w:ascii="DejaVu Sans Mono" w:hAnsi="DejaVu Sans Mono" w:cs="DejaVu Sans Mono"/>
+        </w:rPr>
+      </w:pPr>
+      <w:r>
+        <w:rPr>
+          <w:rFonts w:hint="default" w:ascii="DejaVu Sans Mono" w:hAnsi="DejaVu Sans Mono" w:cs="DejaVu Sans Mono"/>
+        </w:rPr>
+        <w:t>Lib para setar variável de ambiente</w:t>
+      </w:r>
+    </w:p>
+    <w:p>
+      <w:pPr>
+        <w:numPr>
+          <w:ilvl w:val="1"/>
+          <w:numId w:val="6"/>
+        </w:numPr>
+        <w:tabs>
+          <w:tab w:val="clear" w:pos="840"/>
+        </w:tabs>
+        <w:spacing w:line="480" w:lineRule="auto"/>
+        <w:ind w:left="840" w:leftChars="0" w:hanging="420" w:firstLineChars="0"/>
+        <w:rPr>
+          <w:rFonts w:hint="default" w:ascii="DejaVu Sans Mono" w:hAnsi="DejaVu Sans Mono" w:cs="DejaVu Sans Mono"/>
+        </w:rPr>
+      </w:pPr>
+      <w:r>
+        <w:rPr>
+          <w:rFonts w:hint="default" w:ascii="DejaVu Sans Mono" w:hAnsi="DejaVu Sans Mono" w:cs="DejaVu Sans Mono"/>
+        </w:rPr>
+        <w:t>yarn add cross-env -D</w:t>
+      </w:r>
+    </w:p>
+    <w:p>
+      <w:pPr>
+        <w:numPr>
+          <w:ilvl w:val="0"/>
+          <w:numId w:val="7"/>
+        </w:numPr>
+        <w:tabs>
+          <w:tab w:val="clear" w:pos="420"/>
+        </w:tabs>
+        <w:spacing w:line="480" w:lineRule="auto"/>
+        <w:ind w:left="420" w:leftChars="0" w:hanging="420" w:firstLineChars="0"/>
+        <w:rPr>
+          <w:rFonts w:hint="default" w:ascii="DejaVu Sans Mono" w:hAnsi="DejaVu Sans Mono" w:cs="DejaVu Sans Mono"/>
+        </w:rPr>
+      </w:pPr>
+      <w:r>
+        <w:rPr>
+          <w:rFonts w:hint="default" w:ascii="DejaVu Sans Mono" w:hAnsi="DejaVu Sans Mono" w:cs="DejaVu Sans Mono"/>
+        </w:rPr>
+        <w:t>Libs para importar css para pagina index.html</w:t>
+      </w:r>
+    </w:p>
+    <w:p>
+      <w:pPr>
+        <w:numPr>
+          <w:ilvl w:val="1"/>
+          <w:numId w:val="7"/>
+        </w:numPr>
+        <w:tabs>
+          <w:tab w:val="clear" w:pos="840"/>
+        </w:tabs>
+        <w:spacing w:line="480" w:lineRule="auto"/>
+        <w:ind w:left="840" w:leftChars="0" w:hanging="420" w:firstLineChars="0"/>
+        <w:rPr>
+          <w:rFonts w:hint="default" w:ascii="DejaVu Sans Mono" w:hAnsi="DejaVu Sans Mono" w:cs="DejaVu Sans Mono"/>
+        </w:rPr>
+      </w:pPr>
+      <w:r>
+        <w:rPr>
+          <w:rFonts w:hint="default" w:ascii="DejaVu Sans Mono" w:hAnsi="DejaVu Sans Mono" w:cs="DejaVu Sans Mono"/>
+        </w:rPr>
+        <w:t>yarn add style-loader css-loader -D</w:t>
+      </w:r>
+    </w:p>
+    <w:p>
+      <w:pPr>
+        <w:numPr>
+          <w:ilvl w:val="0"/>
+          <w:numId w:val="8"/>
+        </w:numPr>
+        <w:tabs>
+          <w:tab w:val="clear" w:pos="420"/>
+        </w:tabs>
+        <w:spacing w:line="480" w:lineRule="auto"/>
+        <w:ind w:left="420" w:leftChars="0" w:hanging="420" w:firstLineChars="0"/>
+        <w:rPr>
+          <w:rFonts w:hint="default" w:ascii="DejaVu Sans Mono" w:hAnsi="DejaVu Sans Mono" w:cs="DejaVu Sans Mono"/>
+        </w:rPr>
+      </w:pPr>
+      <w:r>
+        <w:rPr>
+          <w:rFonts w:hint="default" w:ascii="DejaVu Sans Mono" w:hAnsi="DejaVu Sans Mono" w:cs="DejaVu Sans Mono"/>
+        </w:rPr>
+        <w:t>Loader do webpack para entender arquivo Sass</w:t>
+      </w:r>
+    </w:p>
+    <w:p>
+      <w:pPr>
+        <w:numPr>
+          <w:ilvl w:val="1"/>
+          <w:numId w:val="8"/>
+        </w:numPr>
+        <w:tabs>
+          <w:tab w:val="clear" w:pos="840"/>
+        </w:tabs>
+        <w:spacing w:line="480" w:lineRule="auto"/>
+        <w:ind w:left="840" w:leftChars="0" w:hanging="420" w:firstLineChars="0"/>
+        <w:rPr>
+          <w:rFonts w:hint="default" w:ascii="DejaVu Sans Mono" w:hAnsi="DejaVu Sans Mono" w:cs="DejaVu Sans Mono"/>
+        </w:rPr>
+      </w:pPr>
+      <w:r>
+        <w:rPr>
+          <w:rFonts w:hint="default" w:ascii="DejaVu Sans Mono" w:hAnsi="DejaVu Sans Mono" w:cs="DejaVu Sans Mono"/>
+        </w:rPr>
+        <w:t xml:space="preserve"> yar</w:t>
+      </w:r>
+      <w:r>
+        <w:rPr>
+          <w:rFonts w:hint="default" w:ascii="DejaVu Sans Mono" w:hAnsi="DejaVu Sans Mono" w:cs="DejaVu Sans Mono"/>
+        </w:rPr>
+        <w:t>n</w:t>
+      </w:r>
+      <w:r>
+        <w:rPr>
+          <w:rFonts w:hint="default" w:ascii="DejaVu Sans Mono" w:hAnsi="DejaVu Sans Mono" w:cs="DejaVu Sans Mono"/>
+        </w:rPr>
+        <w:t xml:space="preserve"> add</w:t>
+      </w:r>
+      <w:r>
+        <w:rPr>
+          <w:rFonts w:hint="default" w:ascii="DejaVu Sans Mono" w:hAnsi="DejaVu Sans Mono" w:cs="DejaVu Sans Mono"/>
+        </w:rPr>
+        <w:t xml:space="preserve"> node-</w:t>
+      </w:r>
+      <w:bookmarkStart w:id="0" w:name="_GoBack"/>
+      <w:bookmarkEnd w:id="0"/>
+      <w:r>
+        <w:rPr>
+          <w:rFonts w:hint="default" w:ascii="DejaVu Sans Mono" w:hAnsi="DejaVu Sans Mono" w:cs="DejaVu Sans Mono"/>
+        </w:rPr>
+        <w:t>sass</w:t>
+      </w:r>
+      <w:r>
+        <w:rPr>
+          <w:rFonts w:hint="default" w:ascii="DejaVu Sans Mono" w:hAnsi="DejaVu Sans Mono" w:cs="DejaVu Sans Mono"/>
+        </w:rPr>
+        <w:t xml:space="preserve"> sass-loader -D</w:t>
+      </w:r>
     </w:p>
     <w:p>
       <w:pPr>
@@ -359,6 +510,18 @@
         </w:numPr>
         <w:spacing w:line="480" w:lineRule="auto"/>
         <w:ind w:leftChars="0"/>
+        <w:rPr>
+          <w:rFonts w:hint="default" w:ascii="DejaVu Sans Mono" w:hAnsi="DejaVu Sans Mono" w:cs="DejaVu Sans Mono"/>
+        </w:rPr>
+      </w:pPr>
+    </w:p>
+    <w:p>
+      <w:pPr>
+        <w:numPr>
+          <w:ilvl w:val="0"/>
+          <w:numId w:val="0"/>
+        </w:numPr>
+        <w:spacing w:line="480" w:lineRule="auto"/>
         <w:rPr>
           <w:rFonts w:hint="default" w:ascii="DejaVu Sans Mono" w:hAnsi="DejaVu Sans Mono" w:cs="DejaVu Sans Mono"/>
         </w:rPr>
@@ -677,7 +840,7 @@
       <w:pPr>
         <w:numPr>
           <w:ilvl w:val="0"/>
-          <w:numId w:val="6"/>
+          <w:numId w:val="9"/>
         </w:numPr>
         <w:tabs>
           <w:tab w:val="clear" w:pos="420"/>
@@ -699,7 +862,7 @@
       <w:pPr>
         <w:numPr>
           <w:ilvl w:val="1"/>
-          <w:numId w:val="6"/>
+          <w:numId w:val="9"/>
         </w:numPr>
         <w:tabs>
           <w:tab w:val="clear" w:pos="840"/>
@@ -1016,6 +1179,215 @@
           <w:lang w:val="en-US" w:eastAsia="zh-CN" w:bidi="ar"/>
         </w:rPr>
         <w:t>);</w:t>
+      </w:r>
+    </w:p>
+    <w:p>
+      <w:pPr>
+        <w:keepNext w:val="0"/>
+        <w:keepLines w:val="0"/>
+        <w:widowControl/>
+        <w:suppressLineNumbers w:val="0"/>
+        <w:shd w:val="clear" w:fill="1E1E1E"/>
+        <w:spacing w:line="285" w:lineRule="atLeast"/>
+        <w:jc w:val="left"/>
+        <w:rPr>
+          <w:rFonts w:hint="eastAsia" w:ascii="Droid Sans Fallback" w:hAnsi="Droid Sans Fallback" w:eastAsia="Droid Sans Fallback" w:cs="Droid Sans Fallback"/>
+          <w:b w:val="0"/>
+          <w:bCs w:val="0"/>
+          <w:color w:val="569CD6"/>
+          <w:kern w:val="0"/>
+          <w:sz w:val="21"/>
+          <w:szCs w:val="21"/>
+          <w:shd w:val="clear" w:fill="1E1E1E"/>
+          <w:lang w:val="en-US" w:eastAsia="zh-CN" w:bidi="ar"/>
+        </w:rPr>
+      </w:pPr>
+    </w:p>
+    <w:p>
+      <w:pPr>
+        <w:keepNext w:val="0"/>
+        <w:keepLines w:val="0"/>
+        <w:widowControl/>
+        <w:suppressLineNumbers w:val="0"/>
+        <w:shd w:val="clear" w:fill="1E1E1E"/>
+        <w:spacing w:line="285" w:lineRule="atLeast"/>
+        <w:jc w:val="left"/>
+        <w:rPr>
+          <w:rFonts w:ascii="Droid Sans Fallback" w:hAnsi="Droid Sans Fallback" w:eastAsia="Droid Sans Fallback" w:cs="Droid Sans Fallback"/>
+          <w:b w:val="0"/>
+          <w:bCs w:val="0"/>
+          <w:color w:val="D4D4D4"/>
+          <w:sz w:val="21"/>
+          <w:szCs w:val="21"/>
+        </w:rPr>
+      </w:pPr>
+      <w:r>
+        <w:rPr>
+          <w:rFonts w:hint="eastAsia" w:ascii="Droid Sans Fallback" w:hAnsi="Droid Sans Fallback" w:eastAsia="Droid Sans Fallback" w:cs="Droid Sans Fallback"/>
+          <w:b w:val="0"/>
+          <w:bCs w:val="0"/>
+          <w:color w:val="569CD6"/>
+          <w:kern w:val="0"/>
+          <w:sz w:val="21"/>
+          <w:szCs w:val="21"/>
+          <w:shd w:val="clear" w:fill="1E1E1E"/>
+          <w:lang w:val="en-US" w:eastAsia="zh-CN" w:bidi="ar"/>
+        </w:rPr>
+        <w:t>const</w:t>
+      </w:r>
+      <w:r>
+        <w:rPr>
+          <w:rFonts w:hint="eastAsia" w:ascii="Droid Sans Fallback" w:hAnsi="Droid Sans Fallback" w:eastAsia="Droid Sans Fallback" w:cs="Droid Sans Fallback"/>
+          <w:b w:val="0"/>
+          <w:bCs w:val="0"/>
+          <w:color w:val="D4D4D4"/>
+          <w:kern w:val="0"/>
+          <w:sz w:val="21"/>
+          <w:szCs w:val="21"/>
+          <w:shd w:val="clear" w:fill="1E1E1E"/>
+          <w:lang w:val="en-US" w:eastAsia="zh-CN" w:bidi="ar"/>
+        </w:rPr>
+        <w:t xml:space="preserve"> </w:t>
+      </w:r>
+      <w:r>
+        <w:rPr>
+          <w:rFonts w:hint="eastAsia" w:ascii="Droid Sans Fallback" w:hAnsi="Droid Sans Fallback" w:eastAsia="Droid Sans Fallback" w:cs="Droid Sans Fallback"/>
+          <w:b w:val="0"/>
+          <w:bCs w:val="0"/>
+          <w:color w:val="4FC1FF"/>
+          <w:kern w:val="0"/>
+          <w:sz w:val="21"/>
+          <w:szCs w:val="21"/>
+          <w:shd w:val="clear" w:fill="1E1E1E"/>
+          <w:lang w:val="en-US" w:eastAsia="zh-CN" w:bidi="ar"/>
+        </w:rPr>
+        <w:t>isDevelopment</w:t>
+      </w:r>
+      <w:r>
+        <w:rPr>
+          <w:rFonts w:hint="eastAsia" w:ascii="Droid Sans Fallback" w:hAnsi="Droid Sans Fallback" w:eastAsia="Droid Sans Fallback" w:cs="Droid Sans Fallback"/>
+          <w:b w:val="0"/>
+          <w:bCs w:val="0"/>
+          <w:color w:val="D4D4D4"/>
+          <w:kern w:val="0"/>
+          <w:sz w:val="21"/>
+          <w:szCs w:val="21"/>
+          <w:shd w:val="clear" w:fill="1E1E1E"/>
+          <w:lang w:val="en-US" w:eastAsia="zh-CN" w:bidi="ar"/>
+        </w:rPr>
+        <w:t xml:space="preserve"> = </w:t>
+      </w:r>
+      <w:r>
+        <w:rPr>
+          <w:rFonts w:hint="eastAsia" w:ascii="Droid Sans Fallback" w:hAnsi="Droid Sans Fallback" w:eastAsia="Droid Sans Fallback" w:cs="Droid Sans Fallback"/>
+          <w:b w:val="0"/>
+          <w:bCs w:val="0"/>
+          <w:color w:val="9CDCFE"/>
+          <w:kern w:val="0"/>
+          <w:sz w:val="21"/>
+          <w:szCs w:val="21"/>
+          <w:shd w:val="clear" w:fill="1E1E1E"/>
+          <w:lang w:val="en-US" w:eastAsia="zh-CN" w:bidi="ar"/>
+        </w:rPr>
+        <w:t>process</w:t>
+      </w:r>
+      <w:r>
+        <w:rPr>
+          <w:rFonts w:hint="eastAsia" w:ascii="Droid Sans Fallback" w:hAnsi="Droid Sans Fallback" w:eastAsia="Droid Sans Fallback" w:cs="Droid Sans Fallback"/>
+          <w:b w:val="0"/>
+          <w:bCs w:val="0"/>
+          <w:color w:val="D4D4D4"/>
+          <w:kern w:val="0"/>
+          <w:sz w:val="21"/>
+          <w:szCs w:val="21"/>
+          <w:shd w:val="clear" w:fill="1E1E1E"/>
+          <w:lang w:val="en-US" w:eastAsia="zh-CN" w:bidi="ar"/>
+        </w:rPr>
+        <w:t>.</w:t>
+      </w:r>
+      <w:r>
+        <w:rPr>
+          <w:rFonts w:hint="eastAsia" w:ascii="Droid Sans Fallback" w:hAnsi="Droid Sans Fallback" w:eastAsia="Droid Sans Fallback" w:cs="Droid Sans Fallback"/>
+          <w:b w:val="0"/>
+          <w:bCs w:val="0"/>
+          <w:color w:val="9CDCFE"/>
+          <w:kern w:val="0"/>
+          <w:sz w:val="21"/>
+          <w:szCs w:val="21"/>
+          <w:shd w:val="clear" w:fill="1E1E1E"/>
+          <w:lang w:val="en-US" w:eastAsia="zh-CN" w:bidi="ar"/>
+        </w:rPr>
+        <w:t>env</w:t>
+      </w:r>
+      <w:r>
+        <w:rPr>
+          <w:rFonts w:hint="eastAsia" w:ascii="Droid Sans Fallback" w:hAnsi="Droid Sans Fallback" w:eastAsia="Droid Sans Fallback" w:cs="Droid Sans Fallback"/>
+          <w:b w:val="0"/>
+          <w:bCs w:val="0"/>
+          <w:color w:val="D4D4D4"/>
+          <w:kern w:val="0"/>
+          <w:sz w:val="21"/>
+          <w:szCs w:val="21"/>
+          <w:shd w:val="clear" w:fill="1E1E1E"/>
+          <w:lang w:val="en-US" w:eastAsia="zh-CN" w:bidi="ar"/>
+        </w:rPr>
+        <w:t>.</w:t>
+      </w:r>
+      <w:r>
+        <w:rPr>
+          <w:rFonts w:hint="eastAsia" w:ascii="Droid Sans Fallback" w:hAnsi="Droid Sans Fallback" w:eastAsia="Droid Sans Fallback" w:cs="Droid Sans Fallback"/>
+          <w:b w:val="0"/>
+          <w:bCs w:val="0"/>
+          <w:color w:val="4FC1FF"/>
+          <w:kern w:val="0"/>
+          <w:sz w:val="21"/>
+          <w:szCs w:val="21"/>
+          <w:shd w:val="clear" w:fill="1E1E1E"/>
+          <w:lang w:val="en-US" w:eastAsia="zh-CN" w:bidi="ar"/>
+        </w:rPr>
+        <w:t>NODE_ENV</w:t>
+      </w:r>
+      <w:r>
+        <w:rPr>
+          <w:rFonts w:hint="eastAsia" w:ascii="Droid Sans Fallback" w:hAnsi="Droid Sans Fallback" w:eastAsia="Droid Sans Fallback" w:cs="Droid Sans Fallback"/>
+          <w:b w:val="0"/>
+          <w:bCs w:val="0"/>
+          <w:color w:val="D4D4D4"/>
+          <w:kern w:val="0"/>
+          <w:sz w:val="21"/>
+          <w:szCs w:val="21"/>
+          <w:shd w:val="clear" w:fill="1E1E1E"/>
+          <w:lang w:val="en-US" w:eastAsia="zh-CN" w:bidi="ar"/>
+        </w:rPr>
+        <w:t xml:space="preserve"> != </w:t>
+      </w:r>
+      <w:r>
+        <w:rPr>
+          <w:rFonts w:hint="eastAsia" w:ascii="Droid Sans Fallback" w:hAnsi="Droid Sans Fallback" w:eastAsia="Droid Sans Fallback" w:cs="Droid Sans Fallback"/>
+          <w:b w:val="0"/>
+          <w:bCs w:val="0"/>
+          <w:color w:val="CE9178"/>
+          <w:kern w:val="0"/>
+          <w:sz w:val="21"/>
+          <w:szCs w:val="21"/>
+          <w:shd w:val="clear" w:fill="1E1E1E"/>
+          <w:lang w:val="en-US" w:eastAsia="zh-CN" w:bidi="ar"/>
+        </w:rPr>
+        <w:t>'production'</w:t>
+      </w:r>
+      <w:r>
+        <w:rPr>
+          <w:rFonts w:hint="eastAsia" w:ascii="Droid Sans Fallback" w:hAnsi="Droid Sans Fallback" w:eastAsia="Droid Sans Fallback" w:cs="Droid Sans Fallback"/>
+          <w:b w:val="0"/>
+          <w:bCs w:val="0"/>
+          <w:color w:val="D4D4D4"/>
+          <w:kern w:val="0"/>
+          <w:sz w:val="21"/>
+          <w:szCs w:val="21"/>
+          <w:shd w:val="clear" w:fill="1E1E1E"/>
+          <w:lang w:val="en-US" w:eastAsia="zh-CN" w:bidi="ar"/>
+        </w:rPr>
+        <w:t>;</w:t>
       </w:r>
     </w:p>
     <w:p>
@@ -1126,6 +1498,16 @@
         <w:spacing w:line="285" w:lineRule="atLeast"/>
         <w:jc w:val="left"/>
         <w:rPr>
+          <w:rFonts w:ascii="Droid Sans Fallback" w:hAnsi="Droid Sans Fallback" w:eastAsia="Droid Sans Fallback" w:cs="Droid Sans Fallback"/>
+          <w:b w:val="0"/>
+          <w:bCs w:val="0"/>
+          <w:color w:val="D4D4D4"/>
+          <w:sz w:val="21"/>
+          <w:szCs w:val="21"/>
+        </w:rPr>
+      </w:pPr>
+      <w:r>
+        <w:rPr>
           <w:rFonts w:hint="default" w:ascii="Droid Sans Fallback" w:hAnsi="Droid Sans Fallback" w:eastAsia="Droid Sans Fallback" w:cs="Droid Sans Fallback"/>
           <w:b w:val="0"/>
           <w:bCs w:val="0"/>
@@ -1136,8 +1518,130 @@
           <w:shd w:val="clear" w:fill="1E1E1E"/>
           <w:lang w:eastAsia="zh-CN" w:bidi="ar"/>
         </w:rPr>
-      </w:pPr>
-      <w:r>
+        <w:t xml:space="preserve">       </w:t>
+      </w:r>
+      <w:r>
+        <w:rPr>
+          <w:rFonts w:hint="eastAsia" w:ascii="Droid Sans Fallback" w:hAnsi="Droid Sans Fallback" w:eastAsia="Droid Sans Fallback" w:cs="Droid Sans Fallback"/>
+          <w:b w:val="0"/>
+          <w:bCs w:val="0"/>
+          <w:color w:val="9CDCFE"/>
+          <w:kern w:val="0"/>
+          <w:sz w:val="21"/>
+          <w:szCs w:val="21"/>
+          <w:shd w:val="clear" w:fill="1E1E1E"/>
+          <w:lang w:val="en-US" w:eastAsia="zh-CN" w:bidi="ar"/>
+        </w:rPr>
+        <w:t>mode:</w:t>
+      </w:r>
+      <w:r>
+        <w:rPr>
+          <w:rFonts w:hint="eastAsia" w:ascii="Droid Sans Fallback" w:hAnsi="Droid Sans Fallback" w:eastAsia="Droid Sans Fallback" w:cs="Droid Sans Fallback"/>
+          <w:b w:val="0"/>
+          <w:bCs w:val="0"/>
+          <w:color w:val="D4D4D4"/>
+          <w:kern w:val="0"/>
+          <w:sz w:val="21"/>
+          <w:szCs w:val="21"/>
+          <w:shd w:val="clear" w:fill="1E1E1E"/>
+          <w:lang w:val="en-US" w:eastAsia="zh-CN" w:bidi="ar"/>
+        </w:rPr>
+        <w:t xml:space="preserve"> </w:t>
+      </w:r>
+      <w:r>
+        <w:rPr>
+          <w:rFonts w:hint="eastAsia" w:ascii="Droid Sans Fallback" w:hAnsi="Droid Sans Fallback" w:eastAsia="Droid Sans Fallback" w:cs="Droid Sans Fallback"/>
+          <w:b w:val="0"/>
+          <w:bCs w:val="0"/>
+          <w:color w:val="4FC1FF"/>
+          <w:kern w:val="0"/>
+          <w:sz w:val="21"/>
+          <w:szCs w:val="21"/>
+          <w:shd w:val="clear" w:fill="1E1E1E"/>
+          <w:lang w:val="en-US" w:eastAsia="zh-CN" w:bidi="ar"/>
+        </w:rPr>
+        <w:t>isDevelopment</w:t>
+      </w:r>
+      <w:r>
+        <w:rPr>
+          <w:rFonts w:hint="eastAsia" w:ascii="Droid Sans Fallback" w:hAnsi="Droid Sans Fallback" w:eastAsia="Droid Sans Fallback" w:cs="Droid Sans Fallback"/>
+          <w:b w:val="0"/>
+          <w:bCs w:val="0"/>
+          <w:color w:val="D4D4D4"/>
+          <w:kern w:val="0"/>
+          <w:sz w:val="21"/>
+          <w:szCs w:val="21"/>
+          <w:shd w:val="clear" w:fill="1E1E1E"/>
+          <w:lang w:val="en-US" w:eastAsia="zh-CN" w:bidi="ar"/>
+        </w:rPr>
+        <w:t xml:space="preserve"> ? </w:t>
+      </w:r>
+      <w:r>
+        <w:rPr>
+          <w:rFonts w:hint="eastAsia" w:ascii="Droid Sans Fallback" w:hAnsi="Droid Sans Fallback" w:eastAsia="Droid Sans Fallback" w:cs="Droid Sans Fallback"/>
+          <w:b w:val="0"/>
+          <w:bCs w:val="0"/>
+          <w:color w:val="CE9178"/>
+          <w:kern w:val="0"/>
+          <w:sz w:val="21"/>
+          <w:szCs w:val="21"/>
+          <w:shd w:val="clear" w:fill="1E1E1E"/>
+          <w:lang w:val="en-US" w:eastAsia="zh-CN" w:bidi="ar"/>
+        </w:rPr>
+        <w:t>'development'</w:t>
+      </w:r>
+      <w:r>
+        <w:rPr>
+          <w:rFonts w:hint="eastAsia" w:ascii="Droid Sans Fallback" w:hAnsi="Droid Sans Fallback" w:eastAsia="Droid Sans Fallback" w:cs="Droid Sans Fallback"/>
+          <w:b w:val="0"/>
+          <w:bCs w:val="0"/>
+          <w:color w:val="D4D4D4"/>
+          <w:kern w:val="0"/>
+          <w:sz w:val="21"/>
+          <w:szCs w:val="21"/>
+          <w:shd w:val="clear" w:fill="1E1E1E"/>
+          <w:lang w:val="en-US" w:eastAsia="zh-CN" w:bidi="ar"/>
+        </w:rPr>
+        <w:t xml:space="preserve"> : </w:t>
+      </w:r>
+      <w:r>
+        <w:rPr>
+          <w:rFonts w:hint="eastAsia" w:ascii="Droid Sans Fallback" w:hAnsi="Droid Sans Fallback" w:eastAsia="Droid Sans Fallback" w:cs="Droid Sans Fallback"/>
+          <w:b w:val="0"/>
+          <w:bCs w:val="0"/>
+          <w:color w:val="CE9178"/>
+          <w:kern w:val="0"/>
+          <w:sz w:val="21"/>
+          <w:szCs w:val="21"/>
+          <w:shd w:val="clear" w:fill="1E1E1E"/>
+          <w:lang w:val="en-US" w:eastAsia="zh-CN" w:bidi="ar"/>
+        </w:rPr>
+        <w:t>'production'</w:t>
+      </w:r>
+      <w:r>
+        <w:rPr>
+          <w:rFonts w:hint="eastAsia" w:ascii="Droid Sans Fallback" w:hAnsi="Droid Sans Fallback" w:eastAsia="Droid Sans Fallback" w:cs="Droid Sans Fallback"/>
+          <w:b w:val="0"/>
+          <w:bCs w:val="0"/>
+          <w:color w:val="D4D4D4"/>
+          <w:kern w:val="0"/>
+          <w:sz w:val="21"/>
+          <w:szCs w:val="21"/>
+          <w:shd w:val="clear" w:fill="1E1E1E"/>
+          <w:lang w:val="en-US" w:eastAsia="zh-CN" w:bidi="ar"/>
+        </w:rPr>
+        <w:t>,</w:t>
+      </w:r>
+    </w:p>
+    <w:p>
+      <w:pPr>
+        <w:keepNext w:val="0"/>
+        <w:keepLines w:val="0"/>
+        <w:widowControl/>
+        <w:suppressLineNumbers w:val="0"/>
+        <w:shd w:val="clear" w:fill="1E1E1E"/>
+        <w:spacing w:line="285" w:lineRule="atLeast"/>
+        <w:jc w:val="left"/>
         <w:rPr>
           <w:rFonts w:hint="default" w:ascii="Droid Sans Fallback" w:hAnsi="Droid Sans Fallback" w:eastAsia="Droid Sans Fallback" w:cs="Droid Sans Fallback"/>
           <w:b w:val="0"/>
@@ -1149,6 +1653,19 @@
           <w:shd w:val="clear" w:fill="1E1E1E"/>
           <w:lang w:eastAsia="zh-CN" w:bidi="ar"/>
         </w:rPr>
+      </w:pPr>
+      <w:r>
+        <w:rPr>
+          <w:rFonts w:hint="default" w:ascii="Droid Sans Fallback" w:hAnsi="Droid Sans Fallback" w:eastAsia="Droid Sans Fallback" w:cs="Droid Sans Fallback"/>
+          <w:b w:val="0"/>
+          <w:bCs w:val="0"/>
+          <w:color w:val="D4D4D4"/>
+          <w:kern w:val="0"/>
+          <w:sz w:val="21"/>
+          <w:szCs w:val="21"/>
+          <w:shd w:val="clear" w:fill="1E1E1E"/>
+          <w:lang w:eastAsia="zh-CN" w:bidi="ar"/>
+        </w:rPr>
         <w:t xml:space="preserve">       </w:t>
       </w:r>
       <w:r>
@@ -1163,7 +1680,7 @@
           <w:shd w:val="clear" w:fill="1E1E1E"/>
           <w:lang w:val="en-US" w:eastAsia="zh-CN" w:bidi="ar"/>
         </w:rPr>
-        <w:t>mode:</w:t>
+        <w:t>devtool:</w:t>
       </w:r>
       <w:r>
         <w:rPr>
@@ -1184,6 +1701,34 @@
           <w:rFonts w:hint="eastAsia" w:ascii="Droid Sans Fallback" w:hAnsi="Droid Sans Fallback" w:eastAsia="Droid Sans Fallback" w:cs="Droid Sans Fallback"/>
           <w:b w:val="0"/>
           <w:bCs w:val="0"/>
+          <w:color w:val="4FC1FF"/>
+          <w:kern w:val="0"/>
+          <w:sz w:val="21"/>
+          <w:szCs w:val="21"/>
+          <w:shd w:val="clear" w:fill="1E1E1E"/>
+          <w:lang w:val="en-US" w:eastAsia="zh-CN" w:bidi="ar"/>
+        </w:rPr>
+        <w:t>isDevelopment</w:t>
+      </w:r>
+      <w:r>
+        <w:rPr>
+          <w:rFonts w:hint="eastAsia" w:ascii="Droid Sans Fallback" w:hAnsi="Droid Sans Fallback" w:eastAsia="Droid Sans Fallback" w:cs="Droid Sans Fallback"/>
+          <w:b w:val="0"/>
+          <w:bCs w:val="0"/>
+          <w:color w:val="D4D4D4"/>
+          <w:kern w:val="0"/>
+          <w:sz w:val="21"/>
+          <w:szCs w:val="21"/>
+          <w:shd w:val="clear" w:fill="1E1E1E"/>
+          <w:lang w:val="en-US" w:eastAsia="zh-CN" w:bidi="ar"/>
+        </w:rPr>
+        <w:t xml:space="preserve"> ? </w:t>
+      </w:r>
+      <w:r>
+        <w:rPr>
+          <w:rFonts w:hint="eastAsia" w:ascii="Droid Sans Fallback" w:hAnsi="Droid Sans Fallback" w:eastAsia="Droid Sans Fallback" w:cs="Droid Sans Fallback"/>
+          <w:b w:val="0"/>
+          <w:bCs w:val="0"/>
           <w:color w:val="CE9178"/>
           <w:kern w:val="0"/>
           <w:sz w:val="21"/>
@@ -1191,7 +1736,49 @@
           <w:shd w:val="clear" w:fill="1E1E1E"/>
           <w:lang w:val="en-US" w:eastAsia="zh-CN" w:bidi="ar"/>
         </w:rPr>
-        <w:t>'development'</w:t>
+        <w:t>'eval-source-map'</w:t>
+      </w:r>
+      <w:r>
+        <w:rPr>
+          <w:rFonts w:hint="eastAsia" w:ascii="Droid Sans Fallback" w:hAnsi="Droid Sans Fallback" w:eastAsia="Droid Sans Fallback" w:cs="Droid Sans Fallback"/>
+          <w:b w:val="0"/>
+          <w:bCs w:val="0"/>
+          <w:color w:val="D4D4D4"/>
+          <w:kern w:val="0"/>
+          <w:sz w:val="21"/>
+          <w:szCs w:val="21"/>
+          <w:shd w:val="clear" w:fill="1E1E1E"/>
+          <w:lang w:val="en-US" w:eastAsia="zh-CN" w:bidi="ar"/>
+        </w:rPr>
+        <w:t xml:space="preserve"> : </w:t>
+      </w:r>
+      <w:r>
+        <w:rPr>
+          <w:rFonts w:hint="eastAsia" w:ascii="Droid Sans Fallback" w:hAnsi="Droid Sans Fallback" w:eastAsia="Droid Sans Fallback" w:cs="Droid Sans Fallback"/>
+          <w:b w:val="0"/>
+          <w:bCs w:val="0"/>
+          <w:color w:val="CE9178"/>
+          <w:kern w:val="0"/>
+          <w:sz w:val="21"/>
+          <w:szCs w:val="21"/>
+          <w:shd w:val="clear" w:fill="1E1E1E"/>
+          <w:lang w:val="en-US" w:eastAsia="zh-CN" w:bidi="ar"/>
+        </w:rPr>
+        <w:t>'</w:t>
+      </w:r>
+      <w:r>
+        <w:rPr>
+          <w:rFonts w:hint="eastAsia" w:ascii="Droid Sans Fallback" w:hAnsi="Droid Sans Fallback" w:eastAsia="Droid Sans Fallback" w:cs="Droid Sans Fallback"/>
+          <w:b w:val="0"/>
+          <w:bCs w:val="0"/>
+          <w:color w:val="CE9178"/>
+          <w:kern w:val="0"/>
+          <w:sz w:val="21"/>
+          <w:szCs w:val="21"/>
+          <w:shd w:val="clear" w:fill="1E1E1E"/>
+          <w:lang w:val="en-US" w:eastAsia="zh-CN" w:bidi="ar"/>
+        </w:rPr>
+        <w:t>source-map</w:t>
       </w:r>
       <w:r>
         <w:rPr>
@@ -1863,12 +2450,15 @@
         <w:ind w:firstLine="756" w:firstLineChars="360"/>
         <w:jc w:val="left"/>
         <w:rPr>
-          <w:rFonts w:ascii="Droid Sans Fallback" w:hAnsi="Droid Sans Fallback" w:eastAsia="Droid Sans Fallback" w:cs="Droid Sans Fallback"/>
-          <w:b w:val="0"/>
-          <w:bCs w:val="0"/>
-          <w:color w:val="D4D4D4"/>
-          <w:sz w:val="21"/>
-          <w:szCs w:val="21"/>
+          <w:rFonts w:hint="eastAsia" w:ascii="Droid Sans Fallback" w:hAnsi="Droid Sans Fallback" w:eastAsia="Droid Sans Fallback" w:cs="Droid Sans Fallback"/>
+          <w:b w:val="0"/>
+          <w:bCs w:val="0"/>
+          <w:color w:val="D4D4D4"/>
+          <w:kern w:val="0"/>
+          <w:sz w:val="21"/>
+          <w:szCs w:val="21"/>
+          <w:shd w:val="clear" w:fill="1E1E1E"/>
+          <w:lang w:val="en-US" w:eastAsia="zh-CN" w:bidi="ar"/>
         </w:rPr>
       </w:pPr>
       <w:r>
@@ -1911,7 +2501,7 @@
         <w:ind w:firstLine="756" w:firstLineChars="360"/>
         <w:jc w:val="left"/>
         <w:rPr>
-          <w:rFonts w:hint="eastAsia" w:ascii="Droid Sans Fallback" w:hAnsi="Droid Sans Fallback" w:eastAsia="Droid Sans Fallback" w:cs="Droid Sans Fallback"/>
+          <w:rFonts w:ascii="Droid Sans Fallback" w:hAnsi="Droid Sans Fallback" w:eastAsia="Droid Sans Fallback" w:cs="Droid Sans Fallback"/>
           <w:b w:val="0"/>
           <w:bCs w:val="0"/>
           <w:color w:val="D4D4D4"/>
@@ -1931,21 +2521,21 @@
           <w:shd w:val="clear" w:fill="1E1E1E"/>
           <w:lang w:val="en-US" w:eastAsia="zh-CN" w:bidi="ar"/>
         </w:rPr>
-        <w:t>plugins:</w:t>
-      </w:r>
-      <w:r>
-        <w:rPr>
-          <w:rFonts w:hint="eastAsia" w:ascii="Droid Sans Fallback" w:hAnsi="Droid Sans Fallback" w:eastAsia="Droid Sans Fallback" w:cs="Droid Sans Fallback"/>
-          <w:b w:val="0"/>
-          <w:bCs w:val="0"/>
-          <w:color w:val="D4D4D4"/>
-          <w:kern w:val="0"/>
-          <w:sz w:val="21"/>
-          <w:szCs w:val="21"/>
-          <w:shd w:val="clear" w:fill="1E1E1E"/>
-          <w:lang w:val="en-US" w:eastAsia="zh-CN" w:bidi="ar"/>
-        </w:rPr>
-        <w:t xml:space="preserve"> [</w:t>
+        <w:t>devServer:</w:t>
+      </w:r>
+      <w:r>
+        <w:rPr>
+          <w:rFonts w:hint="eastAsia" w:ascii="Droid Sans Fallback" w:hAnsi="Droid Sans Fallback" w:eastAsia="Droid Sans Fallback" w:cs="Droid Sans Fallback"/>
+          <w:b w:val="0"/>
+          <w:bCs w:val="0"/>
+          <w:color w:val="D4D4D4"/>
+          <w:kern w:val="0"/>
+          <w:sz w:val="21"/>
+          <w:szCs w:val="21"/>
+          <w:shd w:val="clear" w:fill="1E1E1E"/>
+          <w:lang w:val="en-US" w:eastAsia="zh-CN" w:bidi="ar"/>
+        </w:rPr>
+        <w:t xml:space="preserve"> {</w:t>
       </w:r>
     </w:p>
     <w:p>
@@ -1972,6 +2562,251 @@
           <w:rFonts w:hint="eastAsia" w:ascii="Droid Sans Fallback" w:hAnsi="Droid Sans Fallback" w:eastAsia="Droid Sans Fallback" w:cs="Droid Sans Fallback"/>
           <w:b w:val="0"/>
           <w:bCs w:val="0"/>
+          <w:color w:val="9CDCFE"/>
+          <w:kern w:val="0"/>
+          <w:sz w:val="21"/>
+          <w:szCs w:val="21"/>
+          <w:shd w:val="clear" w:fill="1E1E1E"/>
+          <w:lang w:val="en-US" w:eastAsia="zh-CN" w:bidi="ar"/>
+        </w:rPr>
+        <w:t>contentBase:</w:t>
+      </w:r>
+      <w:r>
+        <w:rPr>
+          <w:rFonts w:hint="eastAsia" w:ascii="Droid Sans Fallback" w:hAnsi="Droid Sans Fallback" w:eastAsia="Droid Sans Fallback" w:cs="Droid Sans Fallback"/>
+          <w:b w:val="0"/>
+          <w:bCs w:val="0"/>
+          <w:color w:val="D4D4D4"/>
+          <w:kern w:val="0"/>
+          <w:sz w:val="21"/>
+          <w:szCs w:val="21"/>
+          <w:shd w:val="clear" w:fill="1E1E1E"/>
+          <w:lang w:val="en-US" w:eastAsia="zh-CN" w:bidi="ar"/>
+        </w:rPr>
+        <w:t xml:space="preserve"> </w:t>
+      </w:r>
+      <w:r>
+        <w:rPr>
+          <w:rFonts w:hint="eastAsia" w:ascii="Droid Sans Fallback" w:hAnsi="Droid Sans Fallback" w:eastAsia="Droid Sans Fallback" w:cs="Droid Sans Fallback"/>
+          <w:b w:val="0"/>
+          <w:bCs w:val="0"/>
+          <w:color w:val="4FC1FF"/>
+          <w:kern w:val="0"/>
+          <w:sz w:val="21"/>
+          <w:szCs w:val="21"/>
+          <w:shd w:val="clear" w:fill="1E1E1E"/>
+          <w:lang w:val="en-US" w:eastAsia="zh-CN" w:bidi="ar"/>
+        </w:rPr>
+        <w:t>path</w:t>
+      </w:r>
+      <w:r>
+        <w:rPr>
+          <w:rFonts w:hint="eastAsia" w:ascii="Droid Sans Fallback" w:hAnsi="Droid Sans Fallback" w:eastAsia="Droid Sans Fallback" w:cs="Droid Sans Fallback"/>
+          <w:b w:val="0"/>
+          <w:bCs w:val="0"/>
+          <w:color w:val="D4D4D4"/>
+          <w:kern w:val="0"/>
+          <w:sz w:val="21"/>
+          <w:szCs w:val="21"/>
+          <w:shd w:val="clear" w:fill="1E1E1E"/>
+          <w:lang w:val="en-US" w:eastAsia="zh-CN" w:bidi="ar"/>
+        </w:rPr>
+        <w:t>.</w:t>
+      </w:r>
+      <w:r>
+        <w:rPr>
+          <w:rFonts w:hint="eastAsia" w:ascii="Droid Sans Fallback" w:hAnsi="Droid Sans Fallback" w:eastAsia="Droid Sans Fallback" w:cs="Droid Sans Fallback"/>
+          <w:b w:val="0"/>
+          <w:bCs w:val="0"/>
+          <w:color w:val="DCDCAA"/>
+          <w:kern w:val="0"/>
+          <w:sz w:val="21"/>
+          <w:szCs w:val="21"/>
+          <w:shd w:val="clear" w:fill="1E1E1E"/>
+          <w:lang w:val="en-US" w:eastAsia="zh-CN" w:bidi="ar"/>
+        </w:rPr>
+        <w:t>resolve</w:t>
+      </w:r>
+      <w:r>
+        <w:rPr>
+          <w:rFonts w:hint="eastAsia" w:ascii="Droid Sans Fallback" w:hAnsi="Droid Sans Fallback" w:eastAsia="Droid Sans Fallback" w:cs="Droid Sans Fallback"/>
+          <w:b w:val="0"/>
+          <w:bCs w:val="0"/>
+          <w:color w:val="D4D4D4"/>
+          <w:kern w:val="0"/>
+          <w:sz w:val="21"/>
+          <w:szCs w:val="21"/>
+          <w:shd w:val="clear" w:fill="1E1E1E"/>
+          <w:lang w:val="en-US" w:eastAsia="zh-CN" w:bidi="ar"/>
+        </w:rPr>
+        <w:t>(</w:t>
+      </w:r>
+      <w:r>
+        <w:rPr>
+          <w:rFonts w:hint="eastAsia" w:ascii="Droid Sans Fallback" w:hAnsi="Droid Sans Fallback" w:eastAsia="Droid Sans Fallback" w:cs="Droid Sans Fallback"/>
+          <w:b w:val="0"/>
+          <w:bCs w:val="0"/>
+          <w:color w:val="9CDCFE"/>
+          <w:kern w:val="0"/>
+          <w:sz w:val="21"/>
+          <w:szCs w:val="21"/>
+          <w:shd w:val="clear" w:fill="1E1E1E"/>
+          <w:lang w:val="en-US" w:eastAsia="zh-CN" w:bidi="ar"/>
+        </w:rPr>
+        <w:t>__dirname</w:t>
+      </w:r>
+      <w:r>
+        <w:rPr>
+          <w:rFonts w:hint="eastAsia" w:ascii="Droid Sans Fallback" w:hAnsi="Droid Sans Fallback" w:eastAsia="Droid Sans Fallback" w:cs="Droid Sans Fallback"/>
+          <w:b w:val="0"/>
+          <w:bCs w:val="0"/>
+          <w:color w:val="D4D4D4"/>
+          <w:kern w:val="0"/>
+          <w:sz w:val="21"/>
+          <w:szCs w:val="21"/>
+          <w:shd w:val="clear" w:fill="1E1E1E"/>
+          <w:lang w:val="en-US" w:eastAsia="zh-CN" w:bidi="ar"/>
+        </w:rPr>
+        <w:t xml:space="preserve">, </w:t>
+      </w:r>
+      <w:r>
+        <w:rPr>
+          <w:rFonts w:hint="eastAsia" w:ascii="Droid Sans Fallback" w:hAnsi="Droid Sans Fallback" w:eastAsia="Droid Sans Fallback" w:cs="Droid Sans Fallback"/>
+          <w:b w:val="0"/>
+          <w:bCs w:val="0"/>
+          <w:color w:val="CE9178"/>
+          <w:kern w:val="0"/>
+          <w:sz w:val="21"/>
+          <w:szCs w:val="21"/>
+          <w:shd w:val="clear" w:fill="1E1E1E"/>
+          <w:lang w:val="en-US" w:eastAsia="zh-CN" w:bidi="ar"/>
+        </w:rPr>
+        <w:t>'public'</w:t>
+      </w:r>
+      <w:r>
+        <w:rPr>
+          <w:rFonts w:hint="eastAsia" w:ascii="Droid Sans Fallback" w:hAnsi="Droid Sans Fallback" w:eastAsia="Droid Sans Fallback" w:cs="Droid Sans Fallback"/>
+          <w:b w:val="0"/>
+          <w:bCs w:val="0"/>
+          <w:color w:val="D4D4D4"/>
+          <w:kern w:val="0"/>
+          <w:sz w:val="21"/>
+          <w:szCs w:val="21"/>
+          <w:shd w:val="clear" w:fill="1E1E1E"/>
+          <w:lang w:val="en-US" w:eastAsia="zh-CN" w:bidi="ar"/>
+        </w:rPr>
+        <w:t>),</w:t>
+      </w:r>
+    </w:p>
+    <w:p>
+      <w:pPr>
+        <w:keepNext w:val="0"/>
+        <w:keepLines w:val="0"/>
+        <w:widowControl/>
+        <w:suppressLineNumbers w:val="0"/>
+        <w:shd w:val="clear" w:fill="1E1E1E"/>
+        <w:spacing w:line="285" w:lineRule="atLeast"/>
+        <w:ind w:firstLine="756" w:firstLineChars="360"/>
+        <w:jc w:val="left"/>
+        <w:rPr>
+          <w:rFonts w:hint="default" w:ascii="Droid Sans Fallback" w:hAnsi="Droid Sans Fallback" w:eastAsia="Droid Sans Fallback" w:cs="Droid Sans Fallback"/>
+          <w:b w:val="0"/>
+          <w:bCs w:val="0"/>
+          <w:color w:val="D4D4D4"/>
+          <w:kern w:val="0"/>
+          <w:sz w:val="21"/>
+          <w:szCs w:val="21"/>
+          <w:shd w:val="clear" w:fill="1E1E1E"/>
+          <w:lang w:eastAsia="zh-CN" w:bidi="ar"/>
+        </w:rPr>
+      </w:pPr>
+      <w:r>
+        <w:rPr>
+          <w:rFonts w:hint="eastAsia" w:ascii="Droid Sans Fallback" w:hAnsi="Droid Sans Fallback" w:eastAsia="Droid Sans Fallback" w:cs="Droid Sans Fallback"/>
+          <w:b w:val="0"/>
+          <w:bCs w:val="0"/>
+          <w:color w:val="D4D4D4"/>
+          <w:kern w:val="0"/>
+          <w:sz w:val="21"/>
+          <w:szCs w:val="21"/>
+          <w:shd w:val="clear" w:fill="1E1E1E"/>
+          <w:lang w:val="en-US" w:eastAsia="zh-CN" w:bidi="ar"/>
+        </w:rPr>
+        <w:t>},</w:t>
+      </w:r>
+    </w:p>
+    <w:p>
+      <w:pPr>
+        <w:keepNext w:val="0"/>
+        <w:keepLines w:val="0"/>
+        <w:widowControl/>
+        <w:suppressLineNumbers w:val="0"/>
+        <w:shd w:val="clear" w:fill="1E1E1E"/>
+        <w:spacing w:line="285" w:lineRule="atLeast"/>
+        <w:ind w:firstLine="756" w:firstLineChars="360"/>
+        <w:jc w:val="left"/>
+        <w:rPr>
+          <w:rFonts w:hint="eastAsia" w:ascii="Droid Sans Fallback" w:hAnsi="Droid Sans Fallback" w:eastAsia="Droid Sans Fallback" w:cs="Droid Sans Fallback"/>
+          <w:b w:val="0"/>
+          <w:bCs w:val="0"/>
+          <w:color w:val="D4D4D4"/>
+          <w:sz w:val="21"/>
+          <w:szCs w:val="21"/>
+        </w:rPr>
+      </w:pPr>
+      <w:r>
+        <w:rPr>
+          <w:rFonts w:hint="eastAsia" w:ascii="Droid Sans Fallback" w:hAnsi="Droid Sans Fallback" w:eastAsia="Droid Sans Fallback" w:cs="Droid Sans Fallback"/>
+          <w:b w:val="0"/>
+          <w:bCs w:val="0"/>
+          <w:color w:val="9CDCFE"/>
+          <w:kern w:val="0"/>
+          <w:sz w:val="21"/>
+          <w:szCs w:val="21"/>
+          <w:shd w:val="clear" w:fill="1E1E1E"/>
+          <w:lang w:val="en-US" w:eastAsia="zh-CN" w:bidi="ar"/>
+        </w:rPr>
+        <w:t>plugins:</w:t>
+      </w:r>
+      <w:r>
+        <w:rPr>
+          <w:rFonts w:hint="eastAsia" w:ascii="Droid Sans Fallback" w:hAnsi="Droid Sans Fallback" w:eastAsia="Droid Sans Fallback" w:cs="Droid Sans Fallback"/>
+          <w:b w:val="0"/>
+          <w:bCs w:val="0"/>
+          <w:color w:val="D4D4D4"/>
+          <w:kern w:val="0"/>
+          <w:sz w:val="21"/>
+          <w:szCs w:val="21"/>
+          <w:shd w:val="clear" w:fill="1E1E1E"/>
+          <w:lang w:val="en-US" w:eastAsia="zh-CN" w:bidi="ar"/>
+        </w:rPr>
+        <w:t xml:space="preserve"> [</w:t>
+      </w:r>
+    </w:p>
+    <w:p>
+      <w:pPr>
+        <w:keepNext w:val="0"/>
+        <w:keepLines w:val="0"/>
+        <w:widowControl/>
+        <w:suppressLineNumbers w:val="0"/>
+        <w:shd w:val="clear" w:fill="1E1E1E"/>
+        <w:spacing w:line="285" w:lineRule="atLeast"/>
+        <w:ind w:firstLine="1050" w:firstLineChars="500"/>
+        <w:jc w:val="left"/>
+        <w:rPr>
+          <w:rFonts w:hint="eastAsia" w:ascii="Droid Sans Fallback" w:hAnsi="Droid Sans Fallback" w:eastAsia="Droid Sans Fallback" w:cs="Droid Sans Fallback"/>
+          <w:b w:val="0"/>
+          <w:bCs w:val="0"/>
+          <w:color w:val="D4D4D4"/>
+          <w:sz w:val="21"/>
+          <w:szCs w:val="21"/>
+        </w:rPr>
+      </w:pPr>
+      <w:r>
+        <w:rPr>
+          <w:rFonts w:hint="eastAsia" w:ascii="Droid Sans Fallback" w:hAnsi="Droid Sans Fallback" w:eastAsia="Droid Sans Fallback" w:cs="Droid Sans Fallback"/>
+          <w:b w:val="0"/>
+          <w:bCs w:val="0"/>
           <w:color w:val="569CD6"/>
           <w:kern w:val="0"/>
           <w:sz w:val="21"/>
@@ -2279,8 +3114,6 @@
         </w:rPr>
         <w:t>],</w:t>
       </w:r>
-      <w:bookmarkStart w:id="0" w:name="_GoBack"/>
-      <w:bookmarkEnd w:id="0"/>
     </w:p>
     <w:p>
       <w:pPr>
@@ -2699,12 +3532,15 @@
         <w:ind w:firstLine="1386" w:firstLineChars="660"/>
         <w:jc w:val="left"/>
         <w:rPr>
-          <w:rFonts w:hint="eastAsia" w:ascii="Droid Sans Fallback" w:hAnsi="Droid Sans Fallback" w:eastAsia="Droid Sans Fallback" w:cs="Droid Sans Fallback"/>
-          <w:b w:val="0"/>
-          <w:bCs w:val="0"/>
-          <w:color w:val="D4D4D4"/>
-          <w:sz w:val="21"/>
-          <w:szCs w:val="21"/>
+          <w:rFonts w:hint="default" w:ascii="Droid Sans Fallback" w:hAnsi="Droid Sans Fallback" w:eastAsia="Droid Sans Fallback" w:cs="Droid Sans Fallback"/>
+          <w:b w:val="0"/>
+          <w:bCs w:val="0"/>
+          <w:color w:val="D4D4D4"/>
+          <w:kern w:val="0"/>
+          <w:sz w:val="21"/>
+          <w:szCs w:val="21"/>
+          <w:shd w:val="clear" w:fill="1E1E1E"/>
+          <w:lang w:eastAsia="zh-CN" w:bidi="ar"/>
         </w:rPr>
       </w:pPr>
       <w:r>
@@ -2721,6 +3557,489 @@
         </w:rPr>
         <w:t>}</w:t>
       </w:r>
+      <w:r>
+        <w:rPr>
+          <w:rFonts w:hint="default" w:ascii="Droid Sans Fallback" w:hAnsi="Droid Sans Fallback" w:eastAsia="Droid Sans Fallback" w:cs="Droid Sans Fallback"/>
+          <w:b w:val="0"/>
+          <w:bCs w:val="0"/>
+          <w:color w:val="D4D4D4"/>
+          <w:kern w:val="0"/>
+          <w:sz w:val="21"/>
+          <w:szCs w:val="21"/>
+          <w:shd w:val="clear" w:fill="1E1E1E"/>
+          <w:lang w:eastAsia="zh-CN" w:bidi="ar"/>
+        </w:rPr>
+        <w:t>,</w:t>
+      </w:r>
+    </w:p>
+    <w:p>
+      <w:pPr>
+        <w:keepNext w:val="0"/>
+        <w:keepLines w:val="0"/>
+        <w:widowControl/>
+        <w:suppressLineNumbers w:val="0"/>
+        <w:shd w:val="clear" w:fill="1E1E1E"/>
+        <w:spacing w:line="285" w:lineRule="atLeast"/>
+        <w:jc w:val="left"/>
+        <w:rPr>
+          <w:rFonts w:hint="eastAsia" w:ascii="Droid Sans Fallback" w:hAnsi="Droid Sans Fallback" w:eastAsia="Droid Sans Fallback" w:cs="Droid Sans Fallback"/>
+          <w:b w:val="0"/>
+          <w:bCs w:val="0"/>
+          <w:color w:val="D4D4D4"/>
+          <w:kern w:val="0"/>
+          <w:sz w:val="21"/>
+          <w:szCs w:val="21"/>
+          <w:shd w:val="clear" w:fill="1E1E1E"/>
+          <w:lang w:val="en-US" w:eastAsia="zh-CN" w:bidi="ar"/>
+        </w:rPr>
+      </w:pPr>
+    </w:p>
+    <w:p>
+      <w:pPr>
+        <w:keepNext w:val="0"/>
+        <w:keepLines w:val="0"/>
+        <w:widowControl/>
+        <w:suppressLineNumbers w:val="0"/>
+        <w:shd w:val="clear" w:fill="1E1E1E"/>
+        <w:spacing w:line="285" w:lineRule="atLeast"/>
+        <w:jc w:val="left"/>
+        <w:rPr>
+          <w:rFonts w:hint="eastAsia" w:ascii="Droid Sans Fallback" w:hAnsi="Droid Sans Fallback" w:eastAsia="Droid Sans Fallback" w:cs="Droid Sans Fallback"/>
+          <w:b w:val="0"/>
+          <w:bCs w:val="0"/>
+          <w:color w:val="D4D4D4"/>
+          <w:kern w:val="0"/>
+          <w:sz w:val="21"/>
+          <w:szCs w:val="21"/>
+          <w:shd w:val="clear" w:fill="1E1E1E"/>
+          <w:lang w:val="en-US" w:eastAsia="zh-CN" w:bidi="ar"/>
+        </w:rPr>
+      </w:pPr>
+    </w:p>
+    <w:p>
+      <w:pPr>
+        <w:keepNext w:val="0"/>
+        <w:keepLines w:val="0"/>
+        <w:widowControl/>
+        <w:suppressLineNumbers w:val="0"/>
+        <w:shd w:val="clear" w:fill="1E1E1E"/>
+        <w:spacing w:line="285" w:lineRule="atLeast"/>
+        <w:jc w:val="left"/>
+        <w:rPr>
+          <w:rFonts w:hint="eastAsia" w:ascii="Droid Sans Fallback" w:hAnsi="Droid Sans Fallback" w:eastAsia="Droid Sans Fallback" w:cs="Droid Sans Fallback"/>
+          <w:b w:val="0"/>
+          <w:bCs w:val="0"/>
+          <w:color w:val="D4D4D4"/>
+          <w:kern w:val="0"/>
+          <w:sz w:val="21"/>
+          <w:szCs w:val="21"/>
+          <w:shd w:val="clear" w:fill="1E1E1E"/>
+          <w:lang w:val="en-US" w:eastAsia="zh-CN" w:bidi="ar"/>
+        </w:rPr>
+      </w:pPr>
+    </w:p>
+    <w:p>
+      <w:pPr>
+        <w:keepNext w:val="0"/>
+        <w:keepLines w:val="0"/>
+        <w:widowControl/>
+        <w:suppressLineNumbers w:val="0"/>
+        <w:shd w:val="clear" w:fill="1E1E1E"/>
+        <w:spacing w:line="285" w:lineRule="atLeast"/>
+        <w:ind w:firstLine="1176" w:firstLineChars="560"/>
+        <w:jc w:val="left"/>
+        <w:rPr>
+          <w:rFonts w:ascii="Droid Sans Fallback" w:hAnsi="Droid Sans Fallback" w:eastAsia="Droid Sans Fallback" w:cs="Droid Sans Fallback"/>
+          <w:b w:val="0"/>
+          <w:bCs w:val="0"/>
+          <w:color w:val="D4D4D4"/>
+          <w:sz w:val="21"/>
+          <w:szCs w:val="21"/>
+        </w:rPr>
+      </w:pPr>
+      <w:r>
+        <w:rPr>
+          <w:rFonts w:hint="eastAsia" w:ascii="Droid Sans Fallback" w:hAnsi="Droid Sans Fallback" w:eastAsia="Droid Sans Fallback" w:cs="Droid Sans Fallback"/>
+          <w:b w:val="0"/>
+          <w:bCs w:val="0"/>
+          <w:color w:val="D4D4D4"/>
+          <w:kern w:val="0"/>
+          <w:sz w:val="21"/>
+          <w:szCs w:val="21"/>
+          <w:shd w:val="clear" w:fill="1E1E1E"/>
+          <w:lang w:val="en-US" w:eastAsia="zh-CN" w:bidi="ar"/>
+        </w:rPr>
+        <w:t>{</w:t>
+      </w:r>
+    </w:p>
+    <w:p>
+      <w:pPr>
+        <w:keepNext w:val="0"/>
+        <w:keepLines w:val="0"/>
+        <w:widowControl/>
+        <w:suppressLineNumbers w:val="0"/>
+        <w:shd w:val="clear" w:fill="1E1E1E"/>
+        <w:spacing w:line="285" w:lineRule="atLeast"/>
+        <w:ind w:firstLine="1470" w:firstLineChars="700"/>
+        <w:jc w:val="left"/>
+        <w:rPr>
+          <w:rFonts w:hint="eastAsia" w:ascii="Droid Sans Fallback" w:hAnsi="Droid Sans Fallback" w:eastAsia="Droid Sans Fallback" w:cs="Droid Sans Fallback"/>
+          <w:b w:val="0"/>
+          <w:bCs w:val="0"/>
+          <w:color w:val="D4D4D4"/>
+          <w:sz w:val="21"/>
+          <w:szCs w:val="21"/>
+        </w:rPr>
+      </w:pPr>
+      <w:r>
+        <w:rPr>
+          <w:rFonts w:hint="eastAsia" w:ascii="Droid Sans Fallback" w:hAnsi="Droid Sans Fallback" w:eastAsia="Droid Sans Fallback" w:cs="Droid Sans Fallback"/>
+          <w:b w:val="0"/>
+          <w:bCs w:val="0"/>
+          <w:color w:val="9CDCFE"/>
+          <w:kern w:val="0"/>
+          <w:sz w:val="21"/>
+          <w:szCs w:val="21"/>
+          <w:shd w:val="clear" w:fill="1E1E1E"/>
+          <w:lang w:val="en-US" w:eastAsia="zh-CN" w:bidi="ar"/>
+        </w:rPr>
+        <w:t>test:</w:t>
+      </w:r>
+      <w:r>
+        <w:rPr>
+          <w:rFonts w:hint="eastAsia" w:ascii="Droid Sans Fallback" w:hAnsi="Droid Sans Fallback" w:eastAsia="Droid Sans Fallback" w:cs="Droid Sans Fallback"/>
+          <w:b w:val="0"/>
+          <w:bCs w:val="0"/>
+          <w:color w:val="D16969"/>
+          <w:kern w:val="0"/>
+          <w:sz w:val="21"/>
+          <w:szCs w:val="21"/>
+          <w:shd w:val="clear" w:fill="1E1E1E"/>
+          <w:lang w:val="en-US" w:eastAsia="zh-CN" w:bidi="ar"/>
+        </w:rPr>
+        <w:t xml:space="preserve"> /</w:t>
+      </w:r>
+      <w:r>
+        <w:rPr>
+          <w:rFonts w:hint="eastAsia" w:ascii="Droid Sans Fallback" w:hAnsi="Droid Sans Fallback" w:eastAsia="Droid Sans Fallback" w:cs="Droid Sans Fallback"/>
+          <w:b w:val="0"/>
+          <w:bCs w:val="0"/>
+          <w:color w:val="D7BA7D"/>
+          <w:kern w:val="0"/>
+          <w:sz w:val="21"/>
+          <w:szCs w:val="21"/>
+          <w:shd w:val="clear" w:fill="1E1E1E"/>
+          <w:lang w:val="en-US" w:eastAsia="zh-CN" w:bidi="ar"/>
+        </w:rPr>
+        <w:t>\.</w:t>
+      </w:r>
+      <w:r>
+        <w:rPr>
+          <w:rFonts w:hint="default" w:ascii="Droid Sans Fallback" w:hAnsi="Droid Sans Fallback" w:eastAsia="Droid Sans Fallback" w:cs="Droid Sans Fallback"/>
+          <w:b w:val="0"/>
+          <w:bCs w:val="0"/>
+          <w:color w:val="D7BA7D"/>
+          <w:kern w:val="0"/>
+          <w:sz w:val="21"/>
+          <w:szCs w:val="21"/>
+          <w:shd w:val="clear" w:fill="1E1E1E"/>
+          <w:lang w:eastAsia="zh-CN" w:bidi="ar"/>
+        </w:rPr>
+        <w:t>s</w:t>
+      </w:r>
+      <w:r>
+        <w:rPr>
+          <w:rFonts w:hint="eastAsia" w:ascii="Droid Sans Fallback" w:hAnsi="Droid Sans Fallback" w:eastAsia="Droid Sans Fallback" w:cs="Droid Sans Fallback"/>
+          <w:b w:val="0"/>
+          <w:bCs w:val="0"/>
+          <w:color w:val="D16969"/>
+          <w:kern w:val="0"/>
+          <w:sz w:val="21"/>
+          <w:szCs w:val="21"/>
+          <w:shd w:val="clear" w:fill="1E1E1E"/>
+          <w:lang w:val="en-US" w:eastAsia="zh-CN" w:bidi="ar"/>
+        </w:rPr>
+        <w:t>css</w:t>
+      </w:r>
+      <w:r>
+        <w:rPr>
+          <w:rFonts w:hint="eastAsia" w:ascii="Droid Sans Fallback" w:hAnsi="Droid Sans Fallback" w:eastAsia="Droid Sans Fallback" w:cs="Droid Sans Fallback"/>
+          <w:b w:val="0"/>
+          <w:bCs w:val="0"/>
+          <w:color w:val="DCDCAA"/>
+          <w:kern w:val="0"/>
+          <w:sz w:val="21"/>
+          <w:szCs w:val="21"/>
+          <w:shd w:val="clear" w:fill="1E1E1E"/>
+          <w:lang w:val="en-US" w:eastAsia="zh-CN" w:bidi="ar"/>
+        </w:rPr>
+        <w:t>$</w:t>
+      </w:r>
+      <w:r>
+        <w:rPr>
+          <w:rFonts w:hint="eastAsia" w:ascii="Droid Sans Fallback" w:hAnsi="Droid Sans Fallback" w:eastAsia="Droid Sans Fallback" w:cs="Droid Sans Fallback"/>
+          <w:b w:val="0"/>
+          <w:bCs w:val="0"/>
+          <w:color w:val="D16969"/>
+          <w:kern w:val="0"/>
+          <w:sz w:val="21"/>
+          <w:szCs w:val="21"/>
+          <w:shd w:val="clear" w:fill="1E1E1E"/>
+          <w:lang w:val="en-US" w:eastAsia="zh-CN" w:bidi="ar"/>
+        </w:rPr>
+        <w:t>/</w:t>
+      </w:r>
+      <w:r>
+        <w:rPr>
+          <w:rFonts w:hint="eastAsia" w:ascii="Droid Sans Fallback" w:hAnsi="Droid Sans Fallback" w:eastAsia="Droid Sans Fallback" w:cs="Droid Sans Fallback"/>
+          <w:b w:val="0"/>
+          <w:bCs w:val="0"/>
+          <w:color w:val="D4D4D4"/>
+          <w:kern w:val="0"/>
+          <w:sz w:val="21"/>
+          <w:szCs w:val="21"/>
+          <w:shd w:val="clear" w:fill="1E1E1E"/>
+          <w:lang w:val="en-US" w:eastAsia="zh-CN" w:bidi="ar"/>
+        </w:rPr>
+        <w:t>,</w:t>
+      </w:r>
+    </w:p>
+    <w:p>
+      <w:pPr>
+        <w:keepNext w:val="0"/>
+        <w:keepLines w:val="0"/>
+        <w:widowControl/>
+        <w:suppressLineNumbers w:val="0"/>
+        <w:shd w:val="clear" w:fill="1E1E1E"/>
+        <w:spacing w:line="285" w:lineRule="atLeast"/>
+        <w:ind w:firstLine="1470" w:firstLineChars="700"/>
+        <w:jc w:val="left"/>
+        <w:rPr>
+          <w:rFonts w:hint="eastAsia" w:ascii="Droid Sans Fallback" w:hAnsi="Droid Sans Fallback" w:eastAsia="Droid Sans Fallback" w:cs="Droid Sans Fallback"/>
+          <w:b w:val="0"/>
+          <w:bCs w:val="0"/>
+          <w:color w:val="D4D4D4"/>
+          <w:sz w:val="21"/>
+          <w:szCs w:val="21"/>
+        </w:rPr>
+      </w:pPr>
+      <w:r>
+        <w:rPr>
+          <w:rFonts w:hint="eastAsia" w:ascii="Droid Sans Fallback" w:hAnsi="Droid Sans Fallback" w:eastAsia="Droid Sans Fallback" w:cs="Droid Sans Fallback"/>
+          <w:b w:val="0"/>
+          <w:bCs w:val="0"/>
+          <w:color w:val="9CDCFE"/>
+          <w:kern w:val="0"/>
+          <w:sz w:val="21"/>
+          <w:szCs w:val="21"/>
+          <w:shd w:val="clear" w:fill="1E1E1E"/>
+          <w:lang w:val="en-US" w:eastAsia="zh-CN" w:bidi="ar"/>
+        </w:rPr>
+        <w:t>exclude:</w:t>
+      </w:r>
+      <w:r>
+        <w:rPr>
+          <w:rFonts w:hint="eastAsia" w:ascii="Droid Sans Fallback" w:hAnsi="Droid Sans Fallback" w:eastAsia="Droid Sans Fallback" w:cs="Droid Sans Fallback"/>
+          <w:b w:val="0"/>
+          <w:bCs w:val="0"/>
+          <w:color w:val="D16969"/>
+          <w:kern w:val="0"/>
+          <w:sz w:val="21"/>
+          <w:szCs w:val="21"/>
+          <w:shd w:val="clear" w:fill="1E1E1E"/>
+          <w:lang w:val="en-US" w:eastAsia="zh-CN" w:bidi="ar"/>
+        </w:rPr>
+        <w:t xml:space="preserve"> /node_modules/</w:t>
+      </w:r>
+      <w:r>
+        <w:rPr>
+          <w:rFonts w:hint="eastAsia" w:ascii="Droid Sans Fallback" w:hAnsi="Droid Sans Fallback" w:eastAsia="Droid Sans Fallback" w:cs="Droid Sans Fallback"/>
+          <w:b w:val="0"/>
+          <w:bCs w:val="0"/>
+          <w:color w:val="D4D4D4"/>
+          <w:kern w:val="0"/>
+          <w:sz w:val="21"/>
+          <w:szCs w:val="21"/>
+          <w:shd w:val="clear" w:fill="1E1E1E"/>
+          <w:lang w:val="en-US" w:eastAsia="zh-CN" w:bidi="ar"/>
+        </w:rPr>
+        <w:t>,</w:t>
+      </w:r>
+    </w:p>
+    <w:p>
+      <w:pPr>
+        <w:keepNext w:val="0"/>
+        <w:keepLines w:val="0"/>
+        <w:widowControl/>
+        <w:suppressLineNumbers w:val="0"/>
+        <w:shd w:val="clear" w:fill="1E1E1E"/>
+        <w:spacing w:line="285" w:lineRule="atLeast"/>
+        <w:ind w:firstLine="1470" w:firstLineChars="700"/>
+        <w:jc w:val="left"/>
+        <w:rPr>
+          <w:rFonts w:hint="eastAsia" w:ascii="Droid Sans Fallback" w:hAnsi="Droid Sans Fallback" w:eastAsia="Droid Sans Fallback" w:cs="Droid Sans Fallback"/>
+          <w:b w:val="0"/>
+          <w:bCs w:val="0"/>
+          <w:color w:val="D4D4D4"/>
+          <w:sz w:val="21"/>
+          <w:szCs w:val="21"/>
+        </w:rPr>
+      </w:pPr>
+      <w:r>
+        <w:rPr>
+          <w:rFonts w:hint="eastAsia" w:ascii="Droid Sans Fallback" w:hAnsi="Droid Sans Fallback" w:eastAsia="Droid Sans Fallback" w:cs="Droid Sans Fallback"/>
+          <w:b w:val="0"/>
+          <w:bCs w:val="0"/>
+          <w:color w:val="9CDCFE"/>
+          <w:kern w:val="0"/>
+          <w:sz w:val="21"/>
+          <w:szCs w:val="21"/>
+          <w:shd w:val="clear" w:fill="1E1E1E"/>
+          <w:lang w:val="en-US" w:eastAsia="zh-CN" w:bidi="ar"/>
+        </w:rPr>
+        <w:t>use:</w:t>
+      </w:r>
+      <w:r>
+        <w:rPr>
+          <w:rFonts w:hint="eastAsia" w:ascii="Droid Sans Fallback" w:hAnsi="Droid Sans Fallback" w:eastAsia="Droid Sans Fallback" w:cs="Droid Sans Fallback"/>
+          <w:b w:val="0"/>
+          <w:bCs w:val="0"/>
+          <w:color w:val="D4D4D4"/>
+          <w:kern w:val="0"/>
+          <w:sz w:val="21"/>
+          <w:szCs w:val="21"/>
+          <w:shd w:val="clear" w:fill="1E1E1E"/>
+          <w:lang w:val="en-US" w:eastAsia="zh-CN" w:bidi="ar"/>
+        </w:rPr>
+        <w:t xml:space="preserve"> [</w:t>
+      </w:r>
+      <w:r>
+        <w:rPr>
+          <w:rFonts w:hint="eastAsia" w:ascii="Droid Sans Fallback" w:hAnsi="Droid Sans Fallback" w:eastAsia="Droid Sans Fallback" w:cs="Droid Sans Fallback"/>
+          <w:b w:val="0"/>
+          <w:bCs w:val="0"/>
+          <w:color w:val="CE9178"/>
+          <w:kern w:val="0"/>
+          <w:sz w:val="21"/>
+          <w:szCs w:val="21"/>
+          <w:shd w:val="clear" w:fill="1E1E1E"/>
+          <w:lang w:val="en-US" w:eastAsia="zh-CN" w:bidi="ar"/>
+        </w:rPr>
+        <w:t>'style-loader'</w:t>
+      </w:r>
+      <w:r>
+        <w:rPr>
+          <w:rFonts w:hint="eastAsia" w:ascii="Droid Sans Fallback" w:hAnsi="Droid Sans Fallback" w:eastAsia="Droid Sans Fallback" w:cs="Droid Sans Fallback"/>
+          <w:b w:val="0"/>
+          <w:bCs w:val="0"/>
+          <w:color w:val="D4D4D4"/>
+          <w:kern w:val="0"/>
+          <w:sz w:val="21"/>
+          <w:szCs w:val="21"/>
+          <w:shd w:val="clear" w:fill="1E1E1E"/>
+          <w:lang w:val="en-US" w:eastAsia="zh-CN" w:bidi="ar"/>
+        </w:rPr>
+        <w:t>,</w:t>
+      </w:r>
+      <w:r>
+        <w:rPr>
+          <w:rFonts w:hint="eastAsia" w:ascii="Droid Sans Fallback" w:hAnsi="Droid Sans Fallback" w:eastAsia="Droid Sans Fallback" w:cs="Droid Sans Fallback"/>
+          <w:b w:val="0"/>
+          <w:bCs w:val="0"/>
+          <w:color w:val="CE9178"/>
+          <w:kern w:val="0"/>
+          <w:sz w:val="21"/>
+          <w:szCs w:val="21"/>
+          <w:shd w:val="clear" w:fill="1E1E1E"/>
+          <w:lang w:val="en-US" w:eastAsia="zh-CN" w:bidi="ar"/>
+        </w:rPr>
+        <w:t>'css-loader'</w:t>
+      </w:r>
+      <w:r>
+        <w:rPr>
+          <w:rFonts w:hint="default" w:ascii="Droid Sans Fallback" w:hAnsi="Droid Sans Fallback" w:eastAsia="Droid Sans Fallback" w:cs="Droid Sans Fallback"/>
+          <w:b w:val="0"/>
+          <w:bCs w:val="0"/>
+          <w:color w:val="CE9178"/>
+          <w:kern w:val="0"/>
+          <w:sz w:val="21"/>
+          <w:szCs w:val="21"/>
+          <w:shd w:val="clear" w:fill="1E1E1E"/>
+          <w:lang w:eastAsia="zh-CN" w:bidi="ar"/>
+        </w:rPr>
+        <w:t>,’sass-loader’</w:t>
+      </w:r>
+      <w:r>
+        <w:rPr>
+          <w:rFonts w:hint="eastAsia" w:ascii="Droid Sans Fallback" w:hAnsi="Droid Sans Fallback" w:eastAsia="Droid Sans Fallback" w:cs="Droid Sans Fallback"/>
+          <w:b w:val="0"/>
+          <w:bCs w:val="0"/>
+          <w:color w:val="D4D4D4"/>
+          <w:kern w:val="0"/>
+          <w:sz w:val="21"/>
+          <w:szCs w:val="21"/>
+          <w:shd w:val="clear" w:fill="1E1E1E"/>
+          <w:lang w:val="en-US" w:eastAsia="zh-CN" w:bidi="ar"/>
+        </w:rPr>
+        <w:t>],</w:t>
+      </w:r>
+    </w:p>
+    <w:p>
+      <w:pPr>
+        <w:keepNext w:val="0"/>
+        <w:keepLines w:val="0"/>
+        <w:widowControl/>
+        <w:suppressLineNumbers w:val="0"/>
+        <w:shd w:val="clear" w:fill="1E1E1E"/>
+        <w:spacing w:line="285" w:lineRule="atLeast"/>
+        <w:ind w:firstLine="1155" w:firstLineChars="550"/>
+        <w:jc w:val="left"/>
+        <w:rPr>
+          <w:rFonts w:hint="eastAsia" w:ascii="Droid Sans Fallback" w:hAnsi="Droid Sans Fallback" w:eastAsia="Droid Sans Fallback" w:cs="Droid Sans Fallback"/>
+          <w:b w:val="0"/>
+          <w:bCs w:val="0"/>
+          <w:color w:val="D4D4D4"/>
+          <w:sz w:val="21"/>
+          <w:szCs w:val="21"/>
+        </w:rPr>
+      </w:pPr>
+      <w:r>
+        <w:rPr>
+          <w:rFonts w:hint="eastAsia" w:ascii="Droid Sans Fallback" w:hAnsi="Droid Sans Fallback" w:eastAsia="Droid Sans Fallback" w:cs="Droid Sans Fallback"/>
+          <w:b w:val="0"/>
+          <w:bCs w:val="0"/>
+          <w:color w:val="D4D4D4"/>
+          <w:kern w:val="0"/>
+          <w:sz w:val="21"/>
+          <w:szCs w:val="21"/>
+          <w:shd w:val="clear" w:fill="1E1E1E"/>
+          <w:lang w:val="en-US" w:eastAsia="zh-CN" w:bidi="ar"/>
+        </w:rPr>
+        <w:t>}</w:t>
+      </w:r>
+    </w:p>
+    <w:p>
+      <w:pPr>
+        <w:keepNext w:val="0"/>
+        <w:keepLines w:val="0"/>
+        <w:widowControl/>
+        <w:suppressLineNumbers w:val="0"/>
+        <w:shd w:val="clear" w:fill="1E1E1E"/>
+        <w:spacing w:line="285" w:lineRule="atLeast"/>
+        <w:ind w:firstLine="1386" w:firstLineChars="660"/>
+        <w:jc w:val="left"/>
+        <w:rPr>
+          <w:rFonts w:hint="default" w:ascii="Droid Sans Fallback" w:hAnsi="Droid Sans Fallback" w:eastAsia="Droid Sans Fallback" w:cs="Droid Sans Fallback"/>
+          <w:b w:val="0"/>
+          <w:bCs w:val="0"/>
+          <w:color w:val="D4D4D4"/>
+          <w:kern w:val="0"/>
+          <w:sz w:val="21"/>
+          <w:szCs w:val="21"/>
+          <w:shd w:val="clear" w:fill="1E1E1E"/>
+          <w:lang w:eastAsia="zh-CN" w:bidi="ar"/>
+        </w:rPr>
+      </w:pPr>
     </w:p>
     <w:p>
       <w:pPr>
@@ -2858,6 +4177,7 @@
           <w:ilvl w:val="0"/>
           <w:numId w:val="0"/>
         </w:numPr>
+        <w:spacing w:line="360" w:lineRule="auto"/>
         <w:rPr>
           <w:rFonts w:hint="default" w:ascii="DejaVu Sans Mono" w:hAnsi="DejaVu Sans Mono" w:cs="DejaVu Sans Mono"/>
         </w:rPr>
@@ -2868,6 +4188,1725 @@
         </w:rPr>
         <w:t>Para executar o webpack na aplicação basta rodar no terminal: yarn webpack.</w:t>
       </w:r>
+    </w:p>
+    <w:p>
+      <w:pPr>
+        <w:numPr>
+          <w:ilvl w:val="0"/>
+          <w:numId w:val="0"/>
+        </w:numPr>
+        <w:spacing w:line="360" w:lineRule="auto"/>
+        <w:rPr>
+          <w:rFonts w:hint="default" w:ascii="DejaVu Sans Mono" w:hAnsi="DejaVu Sans Mono" w:cs="DejaVu Sans Mono"/>
+        </w:rPr>
+      </w:pPr>
+      <w:r>
+        <w:rPr>
+          <w:rFonts w:hint="default" w:ascii="DejaVu Sans Mono" w:hAnsi="DejaVu Sans Mono" w:cs="DejaVu Sans Mono"/>
+        </w:rPr>
+        <w:t>Para executar o webpack serve deve-se rodar no termina: yarn webpack serve</w:t>
+      </w:r>
+    </w:p>
+    <w:p>
+      <w:pPr>
+        <w:numPr>
+          <w:ilvl w:val="0"/>
+          <w:numId w:val="0"/>
+        </w:numPr>
+        <w:spacing w:line="360" w:lineRule="auto"/>
+        <w:rPr>
+          <w:rFonts w:hint="default" w:ascii="DejaVu Sans Mono" w:hAnsi="DejaVu Sans Mono" w:cs="DejaVu Sans Mono"/>
+        </w:rPr>
+      </w:pPr>
+      <w:r>
+        <w:rPr>
+          <w:rFonts w:hint="default" w:ascii="DejaVu Sans Mono" w:hAnsi="DejaVu Sans Mono" w:cs="DejaVu Sans Mono"/>
+        </w:rPr>
+        <w:t>Para criar uma variável de ambiente deve-se rodar no termial o comando:</w:t>
+      </w:r>
+    </w:p>
+    <w:p>
+      <w:pPr>
+        <w:numPr>
+          <w:ilvl w:val="0"/>
+          <w:numId w:val="0"/>
+        </w:numPr>
+        <w:spacing w:line="360" w:lineRule="auto"/>
+        <w:rPr>
+          <w:rFonts w:hint="default" w:ascii="DejaVu Sans Mono" w:hAnsi="DejaVu Sans Mono" w:cs="DejaVu Sans Mono"/>
+        </w:rPr>
+      </w:pPr>
+    </w:p>
+    <w:p>
+      <w:pPr>
+        <w:numPr>
+          <w:ilvl w:val="0"/>
+          <w:numId w:val="10"/>
+        </w:numPr>
+        <w:ind w:left="420" w:leftChars="0" w:hanging="420" w:firstLineChars="0"/>
+        <w:rPr>
+          <w:rFonts w:hint="default" w:ascii="DejaVu Sans Mono" w:hAnsi="DejaVu Sans Mono" w:cs="DejaVu Sans Mono"/>
+        </w:rPr>
+      </w:pPr>
+      <w:r>
+        <w:rPr>
+          <w:rFonts w:hint="default" w:ascii="DejaVu Sans Mono" w:hAnsi="DejaVu Sans Mono" w:cs="DejaVu Sans Mono"/>
+        </w:rPr>
+        <w:t>Nome_da_variavel=valor_da_variavel yarn webpack</w:t>
+      </w:r>
+    </w:p>
+    <w:p>
+      <w:pPr>
+        <w:numPr>
+          <w:ilvl w:val="1"/>
+          <w:numId w:val="10"/>
+        </w:numPr>
+        <w:ind w:left="840" w:leftChars="0" w:hanging="420" w:firstLineChars="0"/>
+        <w:rPr>
+          <w:rFonts w:hint="default" w:ascii="DejaVu Sans Mono" w:hAnsi="DejaVu Sans Mono" w:cs="DejaVu Sans Mono"/>
+        </w:rPr>
+      </w:pPr>
+      <w:r>
+        <w:rPr>
+          <w:rFonts w:hint="default" w:ascii="DejaVu Sans Mono" w:hAnsi="DejaVu Sans Mono" w:cs="DejaVu Sans Mono"/>
+        </w:rPr>
+        <w:t>NODE_ENV=’development’ yarn webpack</w:t>
+      </w:r>
+    </w:p>
+    <w:p>
+      <w:pPr>
+        <w:numPr>
+          <w:numId w:val="0"/>
+        </w:numPr>
+        <w:rPr>
+          <w:rFonts w:hint="default" w:ascii="DejaVu Sans Mono" w:hAnsi="DejaVu Sans Mono" w:cs="DejaVu Sans Mono"/>
+        </w:rPr>
+      </w:pPr>
+    </w:p>
+    <w:p>
+      <w:pPr>
+        <w:numPr>
+          <w:numId w:val="0"/>
+        </w:numPr>
+        <w:rPr>
+          <w:rFonts w:hint="default" w:ascii="DejaVu Sans Mono" w:hAnsi="DejaVu Sans Mono" w:cs="DejaVu Sans Mono"/>
+        </w:rPr>
+      </w:pPr>
+      <w:r>
+        <w:rPr>
+          <w:rFonts w:hint="default" w:ascii="DejaVu Sans Mono" w:hAnsi="DejaVu Sans Mono" w:cs="DejaVu Sans Mono"/>
+        </w:rPr>
+        <w:t>Para não precisar rodar o comando webpack serve todas as vezes que forem necessárias, pode-se configurar um script em package.json, e atribuir um álias para o comando:</w:t>
+      </w:r>
+    </w:p>
+    <w:p>
+      <w:pPr>
+        <w:numPr>
+          <w:numId w:val="0"/>
+        </w:numPr>
+        <w:rPr>
+          <w:rFonts w:hint="default" w:ascii="DejaVu Sans Mono" w:hAnsi="DejaVu Sans Mono" w:cs="DejaVu Sans Mono"/>
+        </w:rPr>
+      </w:pPr>
+    </w:p>
+    <w:p>
+      <w:pPr>
+        <w:keepNext w:val="0"/>
+        <w:keepLines w:val="0"/>
+        <w:widowControl/>
+        <w:suppressLineNumbers w:val="0"/>
+        <w:shd w:val="clear" w:fill="1E1E1E"/>
+        <w:spacing w:line="285" w:lineRule="atLeast"/>
+        <w:ind w:firstLine="105" w:firstLineChars="50"/>
+        <w:jc w:val="left"/>
+        <w:rPr>
+          <w:rFonts w:ascii="Droid Sans Fallback" w:hAnsi="Droid Sans Fallback" w:eastAsia="Droid Sans Fallback" w:cs="Droid Sans Fallback"/>
+          <w:b w:val="0"/>
+          <w:bCs w:val="0"/>
+          <w:color w:val="D4D4D4"/>
+          <w:sz w:val="21"/>
+          <w:szCs w:val="21"/>
+        </w:rPr>
+      </w:pPr>
+      <w:r>
+        <w:rPr>
+          <w:rFonts w:hint="eastAsia" w:ascii="Droid Sans Fallback" w:hAnsi="Droid Sans Fallback" w:eastAsia="Droid Sans Fallback" w:cs="Droid Sans Fallback"/>
+          <w:b w:val="0"/>
+          <w:bCs w:val="0"/>
+          <w:color w:val="D4D4D4"/>
+          <w:kern w:val="0"/>
+          <w:sz w:val="21"/>
+          <w:szCs w:val="21"/>
+          <w:shd w:val="clear" w:fill="1E1E1E"/>
+          <w:lang w:val="en-US" w:eastAsia="zh-CN" w:bidi="ar"/>
+        </w:rPr>
+        <w:t>{</w:t>
+      </w:r>
+    </w:p>
+    <w:p>
+      <w:pPr>
+        <w:keepNext w:val="0"/>
+        <w:keepLines w:val="0"/>
+        <w:widowControl/>
+        <w:suppressLineNumbers w:val="0"/>
+        <w:shd w:val="clear" w:fill="1E1E1E"/>
+        <w:spacing w:line="285" w:lineRule="atLeast"/>
+        <w:ind w:firstLine="420" w:firstLineChars="0"/>
+        <w:jc w:val="left"/>
+        <w:rPr>
+          <w:rFonts w:hint="eastAsia" w:ascii="Droid Sans Fallback" w:hAnsi="Droid Sans Fallback" w:eastAsia="Droid Sans Fallback" w:cs="Droid Sans Fallback"/>
+          <w:b w:val="0"/>
+          <w:bCs w:val="0"/>
+          <w:color w:val="D4D4D4"/>
+          <w:sz w:val="21"/>
+          <w:szCs w:val="21"/>
+        </w:rPr>
+      </w:pPr>
+      <w:r>
+        <w:rPr>
+          <w:rFonts w:hint="eastAsia" w:ascii="Droid Sans Fallback" w:hAnsi="Droid Sans Fallback" w:eastAsia="Droid Sans Fallback" w:cs="Droid Sans Fallback"/>
+          <w:b w:val="0"/>
+          <w:bCs w:val="0"/>
+          <w:color w:val="9CDCFE"/>
+          <w:kern w:val="0"/>
+          <w:sz w:val="21"/>
+          <w:szCs w:val="21"/>
+          <w:shd w:val="clear" w:fill="1E1E1E"/>
+          <w:lang w:val="en-US" w:eastAsia="zh-CN" w:bidi="ar"/>
+        </w:rPr>
+        <w:t>"name"</w:t>
+      </w:r>
+      <w:r>
+        <w:rPr>
+          <w:rFonts w:hint="eastAsia" w:ascii="Droid Sans Fallback" w:hAnsi="Droid Sans Fallback" w:eastAsia="Droid Sans Fallback" w:cs="Droid Sans Fallback"/>
+          <w:b w:val="0"/>
+          <w:bCs w:val="0"/>
+          <w:color w:val="D4D4D4"/>
+          <w:kern w:val="0"/>
+          <w:sz w:val="21"/>
+          <w:szCs w:val="21"/>
+          <w:shd w:val="clear" w:fill="1E1E1E"/>
+          <w:lang w:val="en-US" w:eastAsia="zh-CN" w:bidi="ar"/>
+        </w:rPr>
+        <w:t xml:space="preserve">: </w:t>
+      </w:r>
+      <w:r>
+        <w:rPr>
+          <w:rFonts w:hint="eastAsia" w:ascii="Droid Sans Fallback" w:hAnsi="Droid Sans Fallback" w:eastAsia="Droid Sans Fallback" w:cs="Droid Sans Fallback"/>
+          <w:b w:val="0"/>
+          <w:bCs w:val="0"/>
+          <w:color w:val="CE9178"/>
+          <w:kern w:val="0"/>
+          <w:sz w:val="21"/>
+          <w:szCs w:val="21"/>
+          <w:shd w:val="clear" w:fill="1E1E1E"/>
+          <w:lang w:val="en-US" w:eastAsia="zh-CN" w:bidi="ar"/>
+        </w:rPr>
+        <w:t>"EstudoReact"</w:t>
+      </w:r>
+      <w:r>
+        <w:rPr>
+          <w:rFonts w:hint="eastAsia" w:ascii="Droid Sans Fallback" w:hAnsi="Droid Sans Fallback" w:eastAsia="Droid Sans Fallback" w:cs="Droid Sans Fallback"/>
+          <w:b w:val="0"/>
+          <w:bCs w:val="0"/>
+          <w:color w:val="D4D4D4"/>
+          <w:kern w:val="0"/>
+          <w:sz w:val="21"/>
+          <w:szCs w:val="21"/>
+          <w:shd w:val="clear" w:fill="1E1E1E"/>
+          <w:lang w:val="en-US" w:eastAsia="zh-CN" w:bidi="ar"/>
+        </w:rPr>
+        <w:t>,</w:t>
+      </w:r>
+    </w:p>
+    <w:p>
+      <w:pPr>
+        <w:keepNext w:val="0"/>
+        <w:keepLines w:val="0"/>
+        <w:widowControl/>
+        <w:suppressLineNumbers w:val="0"/>
+        <w:shd w:val="clear" w:fill="1E1E1E"/>
+        <w:spacing w:line="285" w:lineRule="atLeast"/>
+        <w:ind w:firstLine="420" w:firstLineChars="0"/>
+        <w:jc w:val="left"/>
+        <w:rPr>
+          <w:rFonts w:hint="eastAsia" w:ascii="Droid Sans Fallback" w:hAnsi="Droid Sans Fallback" w:eastAsia="Droid Sans Fallback" w:cs="Droid Sans Fallback"/>
+          <w:b w:val="0"/>
+          <w:bCs w:val="0"/>
+          <w:color w:val="D4D4D4"/>
+          <w:sz w:val="21"/>
+          <w:szCs w:val="21"/>
+        </w:rPr>
+      </w:pPr>
+      <w:r>
+        <w:rPr>
+          <w:rFonts w:hint="eastAsia" w:ascii="Droid Sans Fallback" w:hAnsi="Droid Sans Fallback" w:eastAsia="Droid Sans Fallback" w:cs="Droid Sans Fallback"/>
+          <w:b w:val="0"/>
+          <w:bCs w:val="0"/>
+          <w:color w:val="9CDCFE"/>
+          <w:kern w:val="0"/>
+          <w:sz w:val="21"/>
+          <w:szCs w:val="21"/>
+          <w:shd w:val="clear" w:fill="1E1E1E"/>
+          <w:lang w:val="en-US" w:eastAsia="zh-CN" w:bidi="ar"/>
+        </w:rPr>
+        <w:t>"version"</w:t>
+      </w:r>
+      <w:r>
+        <w:rPr>
+          <w:rFonts w:hint="eastAsia" w:ascii="Droid Sans Fallback" w:hAnsi="Droid Sans Fallback" w:eastAsia="Droid Sans Fallback" w:cs="Droid Sans Fallback"/>
+          <w:b w:val="0"/>
+          <w:bCs w:val="0"/>
+          <w:color w:val="D4D4D4"/>
+          <w:kern w:val="0"/>
+          <w:sz w:val="21"/>
+          <w:szCs w:val="21"/>
+          <w:shd w:val="clear" w:fill="1E1E1E"/>
+          <w:lang w:val="en-US" w:eastAsia="zh-CN" w:bidi="ar"/>
+        </w:rPr>
+        <w:t xml:space="preserve">: </w:t>
+      </w:r>
+      <w:r>
+        <w:rPr>
+          <w:rFonts w:hint="eastAsia" w:ascii="Droid Sans Fallback" w:hAnsi="Droid Sans Fallback" w:eastAsia="Droid Sans Fallback" w:cs="Droid Sans Fallback"/>
+          <w:b w:val="0"/>
+          <w:bCs w:val="0"/>
+          <w:color w:val="CE9178"/>
+          <w:kern w:val="0"/>
+          <w:sz w:val="21"/>
+          <w:szCs w:val="21"/>
+          <w:shd w:val="clear" w:fill="1E1E1E"/>
+          <w:lang w:val="en-US" w:eastAsia="zh-CN" w:bidi="ar"/>
+        </w:rPr>
+        <w:t>"1.0.0"</w:t>
+      </w:r>
+      <w:r>
+        <w:rPr>
+          <w:rFonts w:hint="eastAsia" w:ascii="Droid Sans Fallback" w:hAnsi="Droid Sans Fallback" w:eastAsia="Droid Sans Fallback" w:cs="Droid Sans Fallback"/>
+          <w:b w:val="0"/>
+          <w:bCs w:val="0"/>
+          <w:color w:val="D4D4D4"/>
+          <w:kern w:val="0"/>
+          <w:sz w:val="21"/>
+          <w:szCs w:val="21"/>
+          <w:shd w:val="clear" w:fill="1E1E1E"/>
+          <w:lang w:val="en-US" w:eastAsia="zh-CN" w:bidi="ar"/>
+        </w:rPr>
+        <w:t>,</w:t>
+      </w:r>
+    </w:p>
+    <w:p>
+      <w:pPr>
+        <w:keepNext w:val="0"/>
+        <w:keepLines w:val="0"/>
+        <w:widowControl/>
+        <w:suppressLineNumbers w:val="0"/>
+        <w:shd w:val="clear" w:fill="1E1E1E"/>
+        <w:spacing w:line="285" w:lineRule="atLeast"/>
+        <w:ind w:firstLine="420" w:firstLineChars="0"/>
+        <w:jc w:val="left"/>
+        <w:rPr>
+          <w:rFonts w:hint="eastAsia" w:ascii="Droid Sans Fallback" w:hAnsi="Droid Sans Fallback" w:eastAsia="Droid Sans Fallback" w:cs="Droid Sans Fallback"/>
+          <w:b w:val="0"/>
+          <w:bCs w:val="0"/>
+          <w:color w:val="D4D4D4"/>
+          <w:sz w:val="21"/>
+          <w:szCs w:val="21"/>
+        </w:rPr>
+      </w:pPr>
+      <w:r>
+        <w:rPr>
+          <w:rFonts w:hint="eastAsia" w:ascii="Droid Sans Fallback" w:hAnsi="Droid Sans Fallback" w:eastAsia="Droid Sans Fallback" w:cs="Droid Sans Fallback"/>
+          <w:b w:val="0"/>
+          <w:bCs w:val="0"/>
+          <w:color w:val="9CDCFE"/>
+          <w:kern w:val="0"/>
+          <w:sz w:val="21"/>
+          <w:szCs w:val="21"/>
+          <w:shd w:val="clear" w:fill="1E1E1E"/>
+          <w:lang w:val="en-US" w:eastAsia="zh-CN" w:bidi="ar"/>
+        </w:rPr>
+        <w:t>"main"</w:t>
+      </w:r>
+      <w:r>
+        <w:rPr>
+          <w:rFonts w:hint="eastAsia" w:ascii="Droid Sans Fallback" w:hAnsi="Droid Sans Fallback" w:eastAsia="Droid Sans Fallback" w:cs="Droid Sans Fallback"/>
+          <w:b w:val="0"/>
+          <w:bCs w:val="0"/>
+          <w:color w:val="D4D4D4"/>
+          <w:kern w:val="0"/>
+          <w:sz w:val="21"/>
+          <w:szCs w:val="21"/>
+          <w:shd w:val="clear" w:fill="1E1E1E"/>
+          <w:lang w:val="en-US" w:eastAsia="zh-CN" w:bidi="ar"/>
+        </w:rPr>
+        <w:t xml:space="preserve">: </w:t>
+      </w:r>
+      <w:r>
+        <w:rPr>
+          <w:rFonts w:hint="eastAsia" w:ascii="Droid Sans Fallback" w:hAnsi="Droid Sans Fallback" w:eastAsia="Droid Sans Fallback" w:cs="Droid Sans Fallback"/>
+          <w:b w:val="0"/>
+          <w:bCs w:val="0"/>
+          <w:color w:val="CE9178"/>
+          <w:kern w:val="0"/>
+          <w:sz w:val="21"/>
+          <w:szCs w:val="21"/>
+          <w:shd w:val="clear" w:fill="1E1E1E"/>
+          <w:lang w:val="en-US" w:eastAsia="zh-CN" w:bidi="ar"/>
+        </w:rPr>
+        <w:t>"index.js"</w:t>
+      </w:r>
+      <w:r>
+        <w:rPr>
+          <w:rFonts w:hint="eastAsia" w:ascii="Droid Sans Fallback" w:hAnsi="Droid Sans Fallback" w:eastAsia="Droid Sans Fallback" w:cs="Droid Sans Fallback"/>
+          <w:b w:val="0"/>
+          <w:bCs w:val="0"/>
+          <w:color w:val="D4D4D4"/>
+          <w:kern w:val="0"/>
+          <w:sz w:val="21"/>
+          <w:szCs w:val="21"/>
+          <w:shd w:val="clear" w:fill="1E1E1E"/>
+          <w:lang w:val="en-US" w:eastAsia="zh-CN" w:bidi="ar"/>
+        </w:rPr>
+        <w:t>,</w:t>
+      </w:r>
+    </w:p>
+    <w:p>
+      <w:pPr>
+        <w:keepNext w:val="0"/>
+        <w:keepLines w:val="0"/>
+        <w:widowControl/>
+        <w:suppressLineNumbers w:val="0"/>
+        <w:shd w:val="clear" w:fill="1E1E1E"/>
+        <w:spacing w:line="285" w:lineRule="atLeast"/>
+        <w:ind w:firstLine="420" w:firstLineChars="0"/>
+        <w:jc w:val="left"/>
+        <w:rPr>
+          <w:rFonts w:hint="eastAsia" w:ascii="Droid Sans Fallback" w:hAnsi="Droid Sans Fallback" w:eastAsia="Droid Sans Fallback" w:cs="Droid Sans Fallback"/>
+          <w:b w:val="0"/>
+          <w:bCs w:val="0"/>
+          <w:color w:val="D4D4D4"/>
+          <w:sz w:val="21"/>
+          <w:szCs w:val="21"/>
+        </w:rPr>
+      </w:pPr>
+      <w:r>
+        <w:rPr>
+          <w:rFonts w:hint="eastAsia" w:ascii="Droid Sans Fallback" w:hAnsi="Droid Sans Fallback" w:eastAsia="Droid Sans Fallback" w:cs="Droid Sans Fallback"/>
+          <w:b w:val="0"/>
+          <w:bCs w:val="0"/>
+          <w:color w:val="9CDCFE"/>
+          <w:kern w:val="0"/>
+          <w:sz w:val="21"/>
+          <w:szCs w:val="21"/>
+          <w:shd w:val="clear" w:fill="1E1E1E"/>
+          <w:lang w:val="en-US" w:eastAsia="zh-CN" w:bidi="ar"/>
+        </w:rPr>
+        <w:t>"license"</w:t>
+      </w:r>
+      <w:r>
+        <w:rPr>
+          <w:rFonts w:hint="eastAsia" w:ascii="Droid Sans Fallback" w:hAnsi="Droid Sans Fallback" w:eastAsia="Droid Sans Fallback" w:cs="Droid Sans Fallback"/>
+          <w:b w:val="0"/>
+          <w:bCs w:val="0"/>
+          <w:color w:val="D4D4D4"/>
+          <w:kern w:val="0"/>
+          <w:sz w:val="21"/>
+          <w:szCs w:val="21"/>
+          <w:shd w:val="clear" w:fill="1E1E1E"/>
+          <w:lang w:val="en-US" w:eastAsia="zh-CN" w:bidi="ar"/>
+        </w:rPr>
+        <w:t xml:space="preserve">: </w:t>
+      </w:r>
+      <w:r>
+        <w:rPr>
+          <w:rFonts w:hint="eastAsia" w:ascii="Droid Sans Fallback" w:hAnsi="Droid Sans Fallback" w:eastAsia="Droid Sans Fallback" w:cs="Droid Sans Fallback"/>
+          <w:b w:val="0"/>
+          <w:bCs w:val="0"/>
+          <w:color w:val="CE9178"/>
+          <w:kern w:val="0"/>
+          <w:sz w:val="21"/>
+          <w:szCs w:val="21"/>
+          <w:shd w:val="clear" w:fill="1E1E1E"/>
+          <w:lang w:val="en-US" w:eastAsia="zh-CN" w:bidi="ar"/>
+        </w:rPr>
+        <w:t>"MIT"</w:t>
+      </w:r>
+      <w:r>
+        <w:rPr>
+          <w:rFonts w:hint="eastAsia" w:ascii="Droid Sans Fallback" w:hAnsi="Droid Sans Fallback" w:eastAsia="Droid Sans Fallback" w:cs="Droid Sans Fallback"/>
+          <w:b w:val="0"/>
+          <w:bCs w:val="0"/>
+          <w:color w:val="D4D4D4"/>
+          <w:kern w:val="0"/>
+          <w:sz w:val="21"/>
+          <w:szCs w:val="21"/>
+          <w:shd w:val="clear" w:fill="1E1E1E"/>
+          <w:lang w:val="en-US" w:eastAsia="zh-CN" w:bidi="ar"/>
+        </w:rPr>
+        <w:t>,</w:t>
+      </w:r>
+    </w:p>
+    <w:p>
+      <w:pPr>
+        <w:keepNext w:val="0"/>
+        <w:keepLines w:val="0"/>
+        <w:widowControl/>
+        <w:suppressLineNumbers w:val="0"/>
+        <w:shd w:val="clear" w:fill="1E1E1E"/>
+        <w:spacing w:line="285" w:lineRule="atLeast"/>
+        <w:ind w:firstLine="420" w:firstLineChars="0"/>
+        <w:jc w:val="left"/>
+        <w:rPr>
+          <w:rFonts w:hint="eastAsia" w:ascii="Droid Sans Fallback" w:hAnsi="Droid Sans Fallback" w:eastAsia="Droid Sans Fallback" w:cs="Droid Sans Fallback"/>
+          <w:b w:val="0"/>
+          <w:bCs w:val="0"/>
+          <w:color w:val="D4D4D4"/>
+          <w:sz w:val="21"/>
+          <w:szCs w:val="21"/>
+        </w:rPr>
+      </w:pPr>
+      <w:r>
+        <w:rPr>
+          <w:rFonts w:hint="eastAsia" w:ascii="Droid Sans Fallback" w:hAnsi="Droid Sans Fallback" w:eastAsia="Droid Sans Fallback" w:cs="Droid Sans Fallback"/>
+          <w:b w:val="0"/>
+          <w:bCs w:val="0"/>
+          <w:color w:val="9CDCFE"/>
+          <w:kern w:val="0"/>
+          <w:sz w:val="21"/>
+          <w:szCs w:val="21"/>
+          <w:shd w:val="clear" w:fill="1E1E1E"/>
+          <w:lang w:val="en-US" w:eastAsia="zh-CN" w:bidi="ar"/>
+        </w:rPr>
+        <w:t>"dependencies"</w:t>
+      </w:r>
+      <w:r>
+        <w:rPr>
+          <w:rFonts w:hint="eastAsia" w:ascii="Droid Sans Fallback" w:hAnsi="Droid Sans Fallback" w:eastAsia="Droid Sans Fallback" w:cs="Droid Sans Fallback"/>
+          <w:b w:val="0"/>
+          <w:bCs w:val="0"/>
+          <w:color w:val="D4D4D4"/>
+          <w:kern w:val="0"/>
+          <w:sz w:val="21"/>
+          <w:szCs w:val="21"/>
+          <w:shd w:val="clear" w:fill="1E1E1E"/>
+          <w:lang w:val="en-US" w:eastAsia="zh-CN" w:bidi="ar"/>
+        </w:rPr>
+        <w:t>: {</w:t>
+      </w:r>
+    </w:p>
+    <w:p>
+      <w:pPr>
+        <w:keepNext w:val="0"/>
+        <w:keepLines w:val="0"/>
+        <w:widowControl/>
+        <w:suppressLineNumbers w:val="0"/>
+        <w:shd w:val="clear" w:fill="1E1E1E"/>
+        <w:spacing w:line="285" w:lineRule="atLeast"/>
+        <w:ind w:firstLine="420" w:firstLineChars="0"/>
+        <w:jc w:val="left"/>
+        <w:rPr>
+          <w:rFonts w:hint="eastAsia" w:ascii="Droid Sans Fallback" w:hAnsi="Droid Sans Fallback" w:eastAsia="Droid Sans Fallback" w:cs="Droid Sans Fallback"/>
+          <w:b w:val="0"/>
+          <w:bCs w:val="0"/>
+          <w:color w:val="D4D4D4"/>
+          <w:sz w:val="21"/>
+          <w:szCs w:val="21"/>
+        </w:rPr>
+      </w:pPr>
+      <w:r>
+        <w:rPr>
+          <w:rFonts w:hint="eastAsia" w:ascii="Droid Sans Fallback" w:hAnsi="Droid Sans Fallback" w:eastAsia="Droid Sans Fallback" w:cs="Droid Sans Fallback"/>
+          <w:b w:val="0"/>
+          <w:bCs w:val="0"/>
+          <w:color w:val="9CDCFE"/>
+          <w:kern w:val="0"/>
+          <w:sz w:val="21"/>
+          <w:szCs w:val="21"/>
+          <w:shd w:val="clear" w:fill="1E1E1E"/>
+          <w:lang w:val="en-US" w:eastAsia="zh-CN" w:bidi="ar"/>
+        </w:rPr>
+        <w:t>"react"</w:t>
+      </w:r>
+      <w:r>
+        <w:rPr>
+          <w:rFonts w:hint="eastAsia" w:ascii="Droid Sans Fallback" w:hAnsi="Droid Sans Fallback" w:eastAsia="Droid Sans Fallback" w:cs="Droid Sans Fallback"/>
+          <w:b w:val="0"/>
+          <w:bCs w:val="0"/>
+          <w:color w:val="D4D4D4"/>
+          <w:kern w:val="0"/>
+          <w:sz w:val="21"/>
+          <w:szCs w:val="21"/>
+          <w:shd w:val="clear" w:fill="1E1E1E"/>
+          <w:lang w:val="en-US" w:eastAsia="zh-CN" w:bidi="ar"/>
+        </w:rPr>
+        <w:t xml:space="preserve">: </w:t>
+      </w:r>
+      <w:r>
+        <w:rPr>
+          <w:rFonts w:hint="eastAsia" w:ascii="Droid Sans Fallback" w:hAnsi="Droid Sans Fallback" w:eastAsia="Droid Sans Fallback" w:cs="Droid Sans Fallback"/>
+          <w:b w:val="0"/>
+          <w:bCs w:val="0"/>
+          <w:color w:val="CE9178"/>
+          <w:kern w:val="0"/>
+          <w:sz w:val="21"/>
+          <w:szCs w:val="21"/>
+          <w:shd w:val="clear" w:fill="1E1E1E"/>
+          <w:lang w:val="en-US" w:eastAsia="zh-CN" w:bidi="ar"/>
+        </w:rPr>
+        <w:t>"^17.0.2"</w:t>
+      </w:r>
+      <w:r>
+        <w:rPr>
+          <w:rFonts w:hint="eastAsia" w:ascii="Droid Sans Fallback" w:hAnsi="Droid Sans Fallback" w:eastAsia="Droid Sans Fallback" w:cs="Droid Sans Fallback"/>
+          <w:b w:val="0"/>
+          <w:bCs w:val="0"/>
+          <w:color w:val="D4D4D4"/>
+          <w:kern w:val="0"/>
+          <w:sz w:val="21"/>
+          <w:szCs w:val="21"/>
+          <w:shd w:val="clear" w:fill="1E1E1E"/>
+          <w:lang w:val="en-US" w:eastAsia="zh-CN" w:bidi="ar"/>
+        </w:rPr>
+        <w:t>,</w:t>
+      </w:r>
+    </w:p>
+    <w:p>
+      <w:pPr>
+        <w:keepNext w:val="0"/>
+        <w:keepLines w:val="0"/>
+        <w:widowControl/>
+        <w:suppressLineNumbers w:val="0"/>
+        <w:shd w:val="clear" w:fill="1E1E1E"/>
+        <w:spacing w:line="285" w:lineRule="atLeast"/>
+        <w:ind w:firstLine="420" w:firstLineChars="0"/>
+        <w:jc w:val="left"/>
+        <w:rPr>
+          <w:rFonts w:hint="eastAsia" w:ascii="Droid Sans Fallback" w:hAnsi="Droid Sans Fallback" w:eastAsia="Droid Sans Fallback" w:cs="Droid Sans Fallback"/>
+          <w:b w:val="0"/>
+          <w:bCs w:val="0"/>
+          <w:color w:val="D4D4D4"/>
+          <w:sz w:val="21"/>
+          <w:szCs w:val="21"/>
+        </w:rPr>
+      </w:pPr>
+      <w:r>
+        <w:rPr>
+          <w:rFonts w:hint="eastAsia" w:ascii="Droid Sans Fallback" w:hAnsi="Droid Sans Fallback" w:eastAsia="Droid Sans Fallback" w:cs="Droid Sans Fallback"/>
+          <w:b w:val="0"/>
+          <w:bCs w:val="0"/>
+          <w:color w:val="9CDCFE"/>
+          <w:kern w:val="0"/>
+          <w:sz w:val="21"/>
+          <w:szCs w:val="21"/>
+          <w:shd w:val="clear" w:fill="1E1E1E"/>
+          <w:lang w:val="en-US" w:eastAsia="zh-CN" w:bidi="ar"/>
+        </w:rPr>
+        <w:t>"react-dom"</w:t>
+      </w:r>
+      <w:r>
+        <w:rPr>
+          <w:rFonts w:hint="eastAsia" w:ascii="Droid Sans Fallback" w:hAnsi="Droid Sans Fallback" w:eastAsia="Droid Sans Fallback" w:cs="Droid Sans Fallback"/>
+          <w:b w:val="0"/>
+          <w:bCs w:val="0"/>
+          <w:color w:val="D4D4D4"/>
+          <w:kern w:val="0"/>
+          <w:sz w:val="21"/>
+          <w:szCs w:val="21"/>
+          <w:shd w:val="clear" w:fill="1E1E1E"/>
+          <w:lang w:val="en-US" w:eastAsia="zh-CN" w:bidi="ar"/>
+        </w:rPr>
+        <w:t xml:space="preserve">: </w:t>
+      </w:r>
+      <w:r>
+        <w:rPr>
+          <w:rFonts w:hint="eastAsia" w:ascii="Droid Sans Fallback" w:hAnsi="Droid Sans Fallback" w:eastAsia="Droid Sans Fallback" w:cs="Droid Sans Fallback"/>
+          <w:b w:val="0"/>
+          <w:bCs w:val="0"/>
+          <w:color w:val="CE9178"/>
+          <w:kern w:val="0"/>
+          <w:sz w:val="21"/>
+          <w:szCs w:val="21"/>
+          <w:shd w:val="clear" w:fill="1E1E1E"/>
+          <w:lang w:val="en-US" w:eastAsia="zh-CN" w:bidi="ar"/>
+        </w:rPr>
+        <w:t>"^17.0.2"</w:t>
+      </w:r>
+    </w:p>
+    <w:p>
+      <w:pPr>
+        <w:keepNext w:val="0"/>
+        <w:keepLines w:val="0"/>
+        <w:widowControl/>
+        <w:suppressLineNumbers w:val="0"/>
+        <w:shd w:val="clear" w:fill="1E1E1E"/>
+        <w:spacing w:line="285" w:lineRule="atLeast"/>
+        <w:ind w:firstLine="105" w:firstLineChars="50"/>
+        <w:jc w:val="left"/>
+        <w:rPr>
+          <w:rFonts w:hint="eastAsia" w:ascii="Droid Sans Fallback" w:hAnsi="Droid Sans Fallback" w:eastAsia="Droid Sans Fallback" w:cs="Droid Sans Fallback"/>
+          <w:b w:val="0"/>
+          <w:bCs w:val="0"/>
+          <w:color w:val="D4D4D4"/>
+          <w:sz w:val="21"/>
+          <w:szCs w:val="21"/>
+        </w:rPr>
+      </w:pPr>
+      <w:r>
+        <w:rPr>
+          <w:rFonts w:hint="eastAsia" w:ascii="Droid Sans Fallback" w:hAnsi="Droid Sans Fallback" w:eastAsia="Droid Sans Fallback" w:cs="Droid Sans Fallback"/>
+          <w:b w:val="0"/>
+          <w:bCs w:val="0"/>
+          <w:color w:val="D4D4D4"/>
+          <w:kern w:val="0"/>
+          <w:sz w:val="21"/>
+          <w:szCs w:val="21"/>
+          <w:shd w:val="clear" w:fill="1E1E1E"/>
+          <w:lang w:val="en-US" w:eastAsia="zh-CN" w:bidi="ar"/>
+        </w:rPr>
+        <w:t>},</w:t>
+      </w:r>
+    </w:p>
+    <w:p>
+      <w:pPr>
+        <w:keepNext w:val="0"/>
+        <w:keepLines w:val="0"/>
+        <w:widowControl/>
+        <w:suppressLineNumbers w:val="0"/>
+        <w:shd w:val="clear" w:fill="1E1E1E"/>
+        <w:spacing w:line="285" w:lineRule="atLeast"/>
+        <w:ind w:firstLine="105" w:firstLineChars="50"/>
+        <w:jc w:val="left"/>
+        <w:rPr>
+          <w:rFonts w:hint="eastAsia" w:ascii="Droid Sans Fallback" w:hAnsi="Droid Sans Fallback" w:eastAsia="Droid Sans Fallback" w:cs="Droid Sans Fallback"/>
+          <w:b w:val="0"/>
+          <w:bCs w:val="0"/>
+          <w:color w:val="D4D4D4"/>
+          <w:sz w:val="21"/>
+          <w:szCs w:val="21"/>
+        </w:rPr>
+      </w:pPr>
+      <w:r>
+        <w:rPr>
+          <w:rFonts w:hint="eastAsia" w:ascii="Droid Sans Fallback" w:hAnsi="Droid Sans Fallback" w:eastAsia="Droid Sans Fallback" w:cs="Droid Sans Fallback"/>
+          <w:b w:val="0"/>
+          <w:bCs w:val="0"/>
+          <w:color w:val="9CDCFE"/>
+          <w:kern w:val="0"/>
+          <w:sz w:val="21"/>
+          <w:szCs w:val="21"/>
+          <w:shd w:val="clear" w:fill="1E1E1E"/>
+          <w:lang w:val="en-US" w:eastAsia="zh-CN" w:bidi="ar"/>
+        </w:rPr>
+        <w:t>"scripts"</w:t>
+      </w:r>
+      <w:r>
+        <w:rPr>
+          <w:rFonts w:hint="eastAsia" w:ascii="Droid Sans Fallback" w:hAnsi="Droid Sans Fallback" w:eastAsia="Droid Sans Fallback" w:cs="Droid Sans Fallback"/>
+          <w:b w:val="0"/>
+          <w:bCs w:val="0"/>
+          <w:color w:val="D4D4D4"/>
+          <w:kern w:val="0"/>
+          <w:sz w:val="21"/>
+          <w:szCs w:val="21"/>
+          <w:shd w:val="clear" w:fill="1E1E1E"/>
+          <w:lang w:val="en-US" w:eastAsia="zh-CN" w:bidi="ar"/>
+        </w:rPr>
+        <w:t xml:space="preserve"> : {</w:t>
+      </w:r>
+    </w:p>
+    <w:p>
+      <w:pPr>
+        <w:keepNext w:val="0"/>
+        <w:keepLines w:val="0"/>
+        <w:widowControl/>
+        <w:suppressLineNumbers w:val="0"/>
+        <w:shd w:val="clear" w:fill="1E1E1E"/>
+        <w:spacing w:line="285" w:lineRule="atLeast"/>
+        <w:ind w:firstLine="420" w:firstLineChars="0"/>
+        <w:jc w:val="left"/>
+        <w:rPr>
+          <w:rFonts w:hint="default" w:ascii="Droid Sans Fallback" w:hAnsi="Droid Sans Fallback" w:eastAsia="Droid Sans Fallback" w:cs="Droid Sans Fallback"/>
+          <w:b w:val="0"/>
+          <w:bCs w:val="0"/>
+          <w:color w:val="CE9178"/>
+          <w:kern w:val="0"/>
+          <w:sz w:val="21"/>
+          <w:szCs w:val="21"/>
+          <w:shd w:val="clear" w:fill="1E1E1E"/>
+          <w:lang w:eastAsia="zh-CN" w:bidi="ar"/>
+        </w:rPr>
+      </w:pPr>
+      <w:r>
+        <w:rPr>
+          <w:rFonts w:hint="eastAsia" w:ascii="Droid Sans Fallback" w:hAnsi="Droid Sans Fallback" w:eastAsia="Droid Sans Fallback" w:cs="Droid Sans Fallback"/>
+          <w:b w:val="0"/>
+          <w:bCs w:val="0"/>
+          <w:color w:val="9CDCFE"/>
+          <w:kern w:val="0"/>
+          <w:sz w:val="21"/>
+          <w:szCs w:val="21"/>
+          <w:shd w:val="clear" w:fill="1E1E1E"/>
+          <w:lang w:val="en-US" w:eastAsia="zh-CN" w:bidi="ar"/>
+        </w:rPr>
+        <w:t>"dev"</w:t>
+      </w:r>
+      <w:r>
+        <w:rPr>
+          <w:rFonts w:hint="eastAsia" w:ascii="Droid Sans Fallback" w:hAnsi="Droid Sans Fallback" w:eastAsia="Droid Sans Fallback" w:cs="Droid Sans Fallback"/>
+          <w:b w:val="0"/>
+          <w:bCs w:val="0"/>
+          <w:color w:val="D4D4D4"/>
+          <w:kern w:val="0"/>
+          <w:sz w:val="21"/>
+          <w:szCs w:val="21"/>
+          <w:shd w:val="clear" w:fill="1E1E1E"/>
+          <w:lang w:val="en-US" w:eastAsia="zh-CN" w:bidi="ar"/>
+        </w:rPr>
+        <w:t xml:space="preserve"> : </w:t>
+      </w:r>
+      <w:r>
+        <w:rPr>
+          <w:rFonts w:hint="eastAsia" w:ascii="Droid Sans Fallback" w:hAnsi="Droid Sans Fallback" w:eastAsia="Droid Sans Fallback" w:cs="Droid Sans Fallback"/>
+          <w:b w:val="0"/>
+          <w:bCs w:val="0"/>
+          <w:color w:val="CE9178"/>
+          <w:kern w:val="0"/>
+          <w:sz w:val="21"/>
+          <w:szCs w:val="21"/>
+          <w:shd w:val="clear" w:fill="1E1E1E"/>
+          <w:lang w:val="en-US" w:eastAsia="zh-CN" w:bidi="ar"/>
+        </w:rPr>
+        <w:t>"webpack serve"</w:t>
+      </w:r>
+      <w:r>
+        <w:rPr>
+          <w:rFonts w:hint="default" w:ascii="Droid Sans Fallback" w:hAnsi="Droid Sans Fallback" w:eastAsia="Droid Sans Fallback" w:cs="Droid Sans Fallback"/>
+          <w:b w:val="0"/>
+          <w:bCs w:val="0"/>
+          <w:color w:val="CE9178"/>
+          <w:kern w:val="0"/>
+          <w:sz w:val="21"/>
+          <w:szCs w:val="21"/>
+          <w:shd w:val="clear" w:fill="1E1E1E"/>
+          <w:lang w:eastAsia="zh-CN" w:bidi="ar"/>
+        </w:rPr>
+        <w:t>,</w:t>
+      </w:r>
+    </w:p>
+    <w:p>
+      <w:pPr>
+        <w:keepNext w:val="0"/>
+        <w:keepLines w:val="0"/>
+        <w:widowControl/>
+        <w:suppressLineNumbers w:val="0"/>
+        <w:shd w:val="clear" w:fill="1E1E1E"/>
+        <w:spacing w:line="285" w:lineRule="atLeast"/>
+        <w:ind w:firstLine="420" w:firstLineChars="0"/>
+        <w:jc w:val="left"/>
+        <w:rPr>
+          <w:rFonts w:hint="default" w:ascii="Droid Sans Fallback" w:hAnsi="Droid Sans Fallback" w:eastAsia="Droid Sans Fallback" w:cs="Droid Sans Fallback"/>
+          <w:b w:val="0"/>
+          <w:bCs w:val="0"/>
+          <w:color w:val="CE9178"/>
+          <w:kern w:val="0"/>
+          <w:sz w:val="21"/>
+          <w:szCs w:val="21"/>
+          <w:shd w:val="clear" w:fill="1E1E1E"/>
+          <w:lang w:eastAsia="zh-CN" w:bidi="ar"/>
+        </w:rPr>
+      </w:pPr>
+      <w:r>
+        <w:rPr>
+          <w:rFonts w:hint="eastAsia" w:ascii="Droid Sans Fallback" w:hAnsi="Droid Sans Fallback" w:eastAsia="Droid Sans Fallback" w:cs="Droid Sans Fallback"/>
+          <w:b w:val="0"/>
+          <w:bCs w:val="0"/>
+          <w:color w:val="9CDCFE"/>
+          <w:kern w:val="0"/>
+          <w:sz w:val="21"/>
+          <w:szCs w:val="21"/>
+          <w:shd w:val="clear" w:fill="1E1E1E"/>
+          <w:lang w:val="en-US" w:eastAsia="zh-CN" w:bidi="ar"/>
+        </w:rPr>
+        <w:t>"build"</w:t>
+      </w:r>
+      <w:r>
+        <w:rPr>
+          <w:rFonts w:hint="eastAsia" w:ascii="Droid Sans Fallback" w:hAnsi="Droid Sans Fallback" w:eastAsia="Droid Sans Fallback" w:cs="Droid Sans Fallback"/>
+          <w:b w:val="0"/>
+          <w:bCs w:val="0"/>
+          <w:color w:val="D4D4D4"/>
+          <w:kern w:val="0"/>
+          <w:sz w:val="21"/>
+          <w:szCs w:val="21"/>
+          <w:shd w:val="clear" w:fill="1E1E1E"/>
+          <w:lang w:val="en-US" w:eastAsia="zh-CN" w:bidi="ar"/>
+        </w:rPr>
+        <w:t xml:space="preserve"> : </w:t>
+      </w:r>
+      <w:r>
+        <w:rPr>
+          <w:rFonts w:hint="eastAsia" w:ascii="Droid Sans Fallback" w:hAnsi="Droid Sans Fallback" w:eastAsia="Droid Sans Fallback" w:cs="Droid Sans Fallback"/>
+          <w:b w:val="0"/>
+          <w:bCs w:val="0"/>
+          <w:color w:val="CE9178"/>
+          <w:kern w:val="0"/>
+          <w:sz w:val="21"/>
+          <w:szCs w:val="21"/>
+          <w:shd w:val="clear" w:fill="1E1E1E"/>
+          <w:lang w:val="en-US" w:eastAsia="zh-CN" w:bidi="ar"/>
+        </w:rPr>
+        <w:t>"cross-env NODE_ENV=production webpack"</w:t>
+      </w:r>
+    </w:p>
+    <w:p>
+      <w:pPr>
+        <w:keepNext w:val="0"/>
+        <w:keepLines w:val="0"/>
+        <w:widowControl/>
+        <w:suppressLineNumbers w:val="0"/>
+        <w:shd w:val="clear" w:fill="1E1E1E"/>
+        <w:spacing w:line="285" w:lineRule="atLeast"/>
+        <w:ind w:firstLine="105" w:firstLineChars="50"/>
+        <w:jc w:val="left"/>
+        <w:rPr>
+          <w:rFonts w:hint="eastAsia" w:ascii="Droid Sans Fallback" w:hAnsi="Droid Sans Fallback" w:eastAsia="Droid Sans Fallback" w:cs="Droid Sans Fallback"/>
+          <w:b w:val="0"/>
+          <w:bCs w:val="0"/>
+          <w:color w:val="D4D4D4"/>
+          <w:sz w:val="21"/>
+          <w:szCs w:val="21"/>
+        </w:rPr>
+      </w:pPr>
+      <w:r>
+        <w:rPr>
+          <w:rFonts w:hint="eastAsia" w:ascii="Droid Sans Fallback" w:hAnsi="Droid Sans Fallback" w:eastAsia="Droid Sans Fallback" w:cs="Droid Sans Fallback"/>
+          <w:b w:val="0"/>
+          <w:bCs w:val="0"/>
+          <w:color w:val="D4D4D4"/>
+          <w:kern w:val="0"/>
+          <w:sz w:val="21"/>
+          <w:szCs w:val="21"/>
+          <w:shd w:val="clear" w:fill="1E1E1E"/>
+          <w:lang w:val="en-US" w:eastAsia="zh-CN" w:bidi="ar"/>
+        </w:rPr>
+        <w:t>},</w:t>
+      </w:r>
+    </w:p>
+    <w:p>
+      <w:pPr>
+        <w:keepNext w:val="0"/>
+        <w:keepLines w:val="0"/>
+        <w:widowControl/>
+        <w:suppressLineNumbers w:val="0"/>
+        <w:shd w:val="clear" w:fill="1E1E1E"/>
+        <w:spacing w:line="285" w:lineRule="atLeast"/>
+        <w:ind w:firstLine="420" w:firstLineChars="0"/>
+        <w:jc w:val="left"/>
+        <w:rPr>
+          <w:rFonts w:hint="eastAsia" w:ascii="Droid Sans Fallback" w:hAnsi="Droid Sans Fallback" w:eastAsia="Droid Sans Fallback" w:cs="Droid Sans Fallback"/>
+          <w:b w:val="0"/>
+          <w:bCs w:val="0"/>
+          <w:color w:val="D4D4D4"/>
+          <w:sz w:val="21"/>
+          <w:szCs w:val="21"/>
+        </w:rPr>
+      </w:pPr>
+      <w:r>
+        <w:rPr>
+          <w:rFonts w:hint="eastAsia" w:ascii="Droid Sans Fallback" w:hAnsi="Droid Sans Fallback" w:eastAsia="Droid Sans Fallback" w:cs="Droid Sans Fallback"/>
+          <w:b w:val="0"/>
+          <w:bCs w:val="0"/>
+          <w:color w:val="9CDCFE"/>
+          <w:kern w:val="0"/>
+          <w:sz w:val="21"/>
+          <w:szCs w:val="21"/>
+          <w:shd w:val="clear" w:fill="1E1E1E"/>
+          <w:lang w:val="en-US" w:eastAsia="zh-CN" w:bidi="ar"/>
+        </w:rPr>
+        <w:t>"devDependencies"</w:t>
+      </w:r>
+      <w:r>
+        <w:rPr>
+          <w:rFonts w:hint="eastAsia" w:ascii="Droid Sans Fallback" w:hAnsi="Droid Sans Fallback" w:eastAsia="Droid Sans Fallback" w:cs="Droid Sans Fallback"/>
+          <w:b w:val="0"/>
+          <w:bCs w:val="0"/>
+          <w:color w:val="D4D4D4"/>
+          <w:kern w:val="0"/>
+          <w:sz w:val="21"/>
+          <w:szCs w:val="21"/>
+          <w:shd w:val="clear" w:fill="1E1E1E"/>
+          <w:lang w:val="en-US" w:eastAsia="zh-CN" w:bidi="ar"/>
+        </w:rPr>
+        <w:t>: {</w:t>
+      </w:r>
+    </w:p>
+    <w:p>
+      <w:pPr>
+        <w:keepNext w:val="0"/>
+        <w:keepLines w:val="0"/>
+        <w:widowControl/>
+        <w:suppressLineNumbers w:val="0"/>
+        <w:shd w:val="clear" w:fill="1E1E1E"/>
+        <w:spacing w:line="285" w:lineRule="atLeast"/>
+        <w:ind w:firstLine="651" w:firstLineChars="310"/>
+        <w:jc w:val="left"/>
+        <w:rPr>
+          <w:rFonts w:hint="eastAsia" w:ascii="Droid Sans Fallback" w:hAnsi="Droid Sans Fallback" w:eastAsia="Droid Sans Fallback" w:cs="Droid Sans Fallback"/>
+          <w:b w:val="0"/>
+          <w:bCs w:val="0"/>
+          <w:color w:val="D4D4D4"/>
+          <w:sz w:val="21"/>
+          <w:szCs w:val="21"/>
+        </w:rPr>
+      </w:pPr>
+      <w:r>
+        <w:rPr>
+          <w:rFonts w:hint="eastAsia" w:ascii="Droid Sans Fallback" w:hAnsi="Droid Sans Fallback" w:eastAsia="Droid Sans Fallback" w:cs="Droid Sans Fallback"/>
+          <w:b w:val="0"/>
+          <w:bCs w:val="0"/>
+          <w:color w:val="9CDCFE"/>
+          <w:kern w:val="0"/>
+          <w:sz w:val="21"/>
+          <w:szCs w:val="21"/>
+          <w:shd w:val="clear" w:fill="1E1E1E"/>
+          <w:lang w:val="en-US" w:eastAsia="zh-CN" w:bidi="ar"/>
+        </w:rPr>
+        <w:t>"@babel/cli"</w:t>
+      </w:r>
+      <w:r>
+        <w:rPr>
+          <w:rFonts w:hint="eastAsia" w:ascii="Droid Sans Fallback" w:hAnsi="Droid Sans Fallback" w:eastAsia="Droid Sans Fallback" w:cs="Droid Sans Fallback"/>
+          <w:b w:val="0"/>
+          <w:bCs w:val="0"/>
+          <w:color w:val="D4D4D4"/>
+          <w:kern w:val="0"/>
+          <w:sz w:val="21"/>
+          <w:szCs w:val="21"/>
+          <w:shd w:val="clear" w:fill="1E1E1E"/>
+          <w:lang w:val="en-US" w:eastAsia="zh-CN" w:bidi="ar"/>
+        </w:rPr>
+        <w:t xml:space="preserve">: </w:t>
+      </w:r>
+      <w:r>
+        <w:rPr>
+          <w:rFonts w:hint="eastAsia" w:ascii="Droid Sans Fallback" w:hAnsi="Droid Sans Fallback" w:eastAsia="Droid Sans Fallback" w:cs="Droid Sans Fallback"/>
+          <w:b w:val="0"/>
+          <w:bCs w:val="0"/>
+          <w:color w:val="CE9178"/>
+          <w:kern w:val="0"/>
+          <w:sz w:val="21"/>
+          <w:szCs w:val="21"/>
+          <w:shd w:val="clear" w:fill="1E1E1E"/>
+          <w:lang w:val="en-US" w:eastAsia="zh-CN" w:bidi="ar"/>
+        </w:rPr>
+        <w:t>"^7.16.0"</w:t>
+      </w:r>
+      <w:r>
+        <w:rPr>
+          <w:rFonts w:hint="eastAsia" w:ascii="Droid Sans Fallback" w:hAnsi="Droid Sans Fallback" w:eastAsia="Droid Sans Fallback" w:cs="Droid Sans Fallback"/>
+          <w:b w:val="0"/>
+          <w:bCs w:val="0"/>
+          <w:color w:val="D4D4D4"/>
+          <w:kern w:val="0"/>
+          <w:sz w:val="21"/>
+          <w:szCs w:val="21"/>
+          <w:shd w:val="clear" w:fill="1E1E1E"/>
+          <w:lang w:val="en-US" w:eastAsia="zh-CN" w:bidi="ar"/>
+        </w:rPr>
+        <w:t>,</w:t>
+      </w:r>
+    </w:p>
+    <w:p>
+      <w:pPr>
+        <w:keepNext w:val="0"/>
+        <w:keepLines w:val="0"/>
+        <w:widowControl/>
+        <w:suppressLineNumbers w:val="0"/>
+        <w:shd w:val="clear" w:fill="1E1E1E"/>
+        <w:spacing w:line="285" w:lineRule="atLeast"/>
+        <w:ind w:firstLine="651" w:firstLineChars="310"/>
+        <w:jc w:val="left"/>
+        <w:rPr>
+          <w:rFonts w:hint="eastAsia" w:ascii="Droid Sans Fallback" w:hAnsi="Droid Sans Fallback" w:eastAsia="Droid Sans Fallback" w:cs="Droid Sans Fallback"/>
+          <w:b w:val="0"/>
+          <w:bCs w:val="0"/>
+          <w:color w:val="D4D4D4"/>
+          <w:sz w:val="21"/>
+          <w:szCs w:val="21"/>
+        </w:rPr>
+      </w:pPr>
+      <w:r>
+        <w:rPr>
+          <w:rFonts w:hint="eastAsia" w:ascii="Droid Sans Fallback" w:hAnsi="Droid Sans Fallback" w:eastAsia="Droid Sans Fallback" w:cs="Droid Sans Fallback"/>
+          <w:b w:val="0"/>
+          <w:bCs w:val="0"/>
+          <w:color w:val="9CDCFE"/>
+          <w:kern w:val="0"/>
+          <w:sz w:val="21"/>
+          <w:szCs w:val="21"/>
+          <w:shd w:val="clear" w:fill="1E1E1E"/>
+          <w:lang w:val="en-US" w:eastAsia="zh-CN" w:bidi="ar"/>
+        </w:rPr>
+        <w:t>"@babel/core"</w:t>
+      </w:r>
+      <w:r>
+        <w:rPr>
+          <w:rFonts w:hint="eastAsia" w:ascii="Droid Sans Fallback" w:hAnsi="Droid Sans Fallback" w:eastAsia="Droid Sans Fallback" w:cs="Droid Sans Fallback"/>
+          <w:b w:val="0"/>
+          <w:bCs w:val="0"/>
+          <w:color w:val="D4D4D4"/>
+          <w:kern w:val="0"/>
+          <w:sz w:val="21"/>
+          <w:szCs w:val="21"/>
+          <w:shd w:val="clear" w:fill="1E1E1E"/>
+          <w:lang w:val="en-US" w:eastAsia="zh-CN" w:bidi="ar"/>
+        </w:rPr>
+        <w:t xml:space="preserve">: </w:t>
+      </w:r>
+      <w:r>
+        <w:rPr>
+          <w:rFonts w:hint="eastAsia" w:ascii="Droid Sans Fallback" w:hAnsi="Droid Sans Fallback" w:eastAsia="Droid Sans Fallback" w:cs="Droid Sans Fallback"/>
+          <w:b w:val="0"/>
+          <w:bCs w:val="0"/>
+          <w:color w:val="CE9178"/>
+          <w:kern w:val="0"/>
+          <w:sz w:val="21"/>
+          <w:szCs w:val="21"/>
+          <w:shd w:val="clear" w:fill="1E1E1E"/>
+          <w:lang w:val="en-US" w:eastAsia="zh-CN" w:bidi="ar"/>
+        </w:rPr>
+        <w:t>"^7.16.0"</w:t>
+      </w:r>
+      <w:r>
+        <w:rPr>
+          <w:rFonts w:hint="eastAsia" w:ascii="Droid Sans Fallback" w:hAnsi="Droid Sans Fallback" w:eastAsia="Droid Sans Fallback" w:cs="Droid Sans Fallback"/>
+          <w:b w:val="0"/>
+          <w:bCs w:val="0"/>
+          <w:color w:val="D4D4D4"/>
+          <w:kern w:val="0"/>
+          <w:sz w:val="21"/>
+          <w:szCs w:val="21"/>
+          <w:shd w:val="clear" w:fill="1E1E1E"/>
+          <w:lang w:val="en-US" w:eastAsia="zh-CN" w:bidi="ar"/>
+        </w:rPr>
+        <w:t>,</w:t>
+      </w:r>
+    </w:p>
+    <w:p>
+      <w:pPr>
+        <w:keepNext w:val="0"/>
+        <w:keepLines w:val="0"/>
+        <w:widowControl/>
+        <w:suppressLineNumbers w:val="0"/>
+        <w:shd w:val="clear" w:fill="1E1E1E"/>
+        <w:spacing w:line="285" w:lineRule="atLeast"/>
+        <w:ind w:firstLine="651" w:firstLineChars="310"/>
+        <w:jc w:val="left"/>
+        <w:rPr>
+          <w:rFonts w:hint="eastAsia" w:ascii="Droid Sans Fallback" w:hAnsi="Droid Sans Fallback" w:eastAsia="Droid Sans Fallback" w:cs="Droid Sans Fallback"/>
+          <w:b w:val="0"/>
+          <w:bCs w:val="0"/>
+          <w:color w:val="D4D4D4"/>
+          <w:sz w:val="21"/>
+          <w:szCs w:val="21"/>
+        </w:rPr>
+      </w:pPr>
+      <w:r>
+        <w:rPr>
+          <w:rFonts w:hint="eastAsia" w:ascii="Droid Sans Fallback" w:hAnsi="Droid Sans Fallback" w:eastAsia="Droid Sans Fallback" w:cs="Droid Sans Fallback"/>
+          <w:b w:val="0"/>
+          <w:bCs w:val="0"/>
+          <w:color w:val="9CDCFE"/>
+          <w:kern w:val="0"/>
+          <w:sz w:val="21"/>
+          <w:szCs w:val="21"/>
+          <w:shd w:val="clear" w:fill="1E1E1E"/>
+          <w:lang w:val="en-US" w:eastAsia="zh-CN" w:bidi="ar"/>
+        </w:rPr>
+        <w:t>"@babel/preset-env"</w:t>
+      </w:r>
+      <w:r>
+        <w:rPr>
+          <w:rFonts w:hint="eastAsia" w:ascii="Droid Sans Fallback" w:hAnsi="Droid Sans Fallback" w:eastAsia="Droid Sans Fallback" w:cs="Droid Sans Fallback"/>
+          <w:b w:val="0"/>
+          <w:bCs w:val="0"/>
+          <w:color w:val="D4D4D4"/>
+          <w:kern w:val="0"/>
+          <w:sz w:val="21"/>
+          <w:szCs w:val="21"/>
+          <w:shd w:val="clear" w:fill="1E1E1E"/>
+          <w:lang w:val="en-US" w:eastAsia="zh-CN" w:bidi="ar"/>
+        </w:rPr>
+        <w:t xml:space="preserve">: </w:t>
+      </w:r>
+      <w:r>
+        <w:rPr>
+          <w:rFonts w:hint="eastAsia" w:ascii="Droid Sans Fallback" w:hAnsi="Droid Sans Fallback" w:eastAsia="Droid Sans Fallback" w:cs="Droid Sans Fallback"/>
+          <w:b w:val="0"/>
+          <w:bCs w:val="0"/>
+          <w:color w:val="CE9178"/>
+          <w:kern w:val="0"/>
+          <w:sz w:val="21"/>
+          <w:szCs w:val="21"/>
+          <w:shd w:val="clear" w:fill="1E1E1E"/>
+          <w:lang w:val="en-US" w:eastAsia="zh-CN" w:bidi="ar"/>
+        </w:rPr>
+        <w:t>"^7.16.4"</w:t>
+      </w:r>
+      <w:r>
+        <w:rPr>
+          <w:rFonts w:hint="eastAsia" w:ascii="Droid Sans Fallback" w:hAnsi="Droid Sans Fallback" w:eastAsia="Droid Sans Fallback" w:cs="Droid Sans Fallback"/>
+          <w:b w:val="0"/>
+          <w:bCs w:val="0"/>
+          <w:color w:val="D4D4D4"/>
+          <w:kern w:val="0"/>
+          <w:sz w:val="21"/>
+          <w:szCs w:val="21"/>
+          <w:shd w:val="clear" w:fill="1E1E1E"/>
+          <w:lang w:val="en-US" w:eastAsia="zh-CN" w:bidi="ar"/>
+        </w:rPr>
+        <w:t>,</w:t>
+      </w:r>
+    </w:p>
+    <w:p>
+      <w:pPr>
+        <w:keepNext w:val="0"/>
+        <w:keepLines w:val="0"/>
+        <w:widowControl/>
+        <w:suppressLineNumbers w:val="0"/>
+        <w:shd w:val="clear" w:fill="1E1E1E"/>
+        <w:spacing w:line="285" w:lineRule="atLeast"/>
+        <w:ind w:firstLine="651" w:firstLineChars="310"/>
+        <w:jc w:val="left"/>
+        <w:rPr>
+          <w:rFonts w:hint="eastAsia" w:ascii="Droid Sans Fallback" w:hAnsi="Droid Sans Fallback" w:eastAsia="Droid Sans Fallback" w:cs="Droid Sans Fallback"/>
+          <w:b w:val="0"/>
+          <w:bCs w:val="0"/>
+          <w:color w:val="D4D4D4"/>
+          <w:sz w:val="21"/>
+          <w:szCs w:val="21"/>
+        </w:rPr>
+      </w:pPr>
+      <w:r>
+        <w:rPr>
+          <w:rFonts w:hint="eastAsia" w:ascii="Droid Sans Fallback" w:hAnsi="Droid Sans Fallback" w:eastAsia="Droid Sans Fallback" w:cs="Droid Sans Fallback"/>
+          <w:b w:val="0"/>
+          <w:bCs w:val="0"/>
+          <w:color w:val="9CDCFE"/>
+          <w:kern w:val="0"/>
+          <w:sz w:val="21"/>
+          <w:szCs w:val="21"/>
+          <w:shd w:val="clear" w:fill="1E1E1E"/>
+          <w:lang w:val="en-US" w:eastAsia="zh-CN" w:bidi="ar"/>
+        </w:rPr>
+        <w:t>"@babel/preset-react"</w:t>
+      </w:r>
+      <w:r>
+        <w:rPr>
+          <w:rFonts w:hint="eastAsia" w:ascii="Droid Sans Fallback" w:hAnsi="Droid Sans Fallback" w:eastAsia="Droid Sans Fallback" w:cs="Droid Sans Fallback"/>
+          <w:b w:val="0"/>
+          <w:bCs w:val="0"/>
+          <w:color w:val="D4D4D4"/>
+          <w:kern w:val="0"/>
+          <w:sz w:val="21"/>
+          <w:szCs w:val="21"/>
+          <w:shd w:val="clear" w:fill="1E1E1E"/>
+          <w:lang w:val="en-US" w:eastAsia="zh-CN" w:bidi="ar"/>
+        </w:rPr>
+        <w:t xml:space="preserve">: </w:t>
+      </w:r>
+      <w:r>
+        <w:rPr>
+          <w:rFonts w:hint="eastAsia" w:ascii="Droid Sans Fallback" w:hAnsi="Droid Sans Fallback" w:eastAsia="Droid Sans Fallback" w:cs="Droid Sans Fallback"/>
+          <w:b w:val="0"/>
+          <w:bCs w:val="0"/>
+          <w:color w:val="CE9178"/>
+          <w:kern w:val="0"/>
+          <w:sz w:val="21"/>
+          <w:szCs w:val="21"/>
+          <w:shd w:val="clear" w:fill="1E1E1E"/>
+          <w:lang w:val="en-US" w:eastAsia="zh-CN" w:bidi="ar"/>
+        </w:rPr>
+        <w:t>"^7.16.5"</w:t>
+      </w:r>
+      <w:r>
+        <w:rPr>
+          <w:rFonts w:hint="eastAsia" w:ascii="Droid Sans Fallback" w:hAnsi="Droid Sans Fallback" w:eastAsia="Droid Sans Fallback" w:cs="Droid Sans Fallback"/>
+          <w:b w:val="0"/>
+          <w:bCs w:val="0"/>
+          <w:color w:val="D4D4D4"/>
+          <w:kern w:val="0"/>
+          <w:sz w:val="21"/>
+          <w:szCs w:val="21"/>
+          <w:shd w:val="clear" w:fill="1E1E1E"/>
+          <w:lang w:val="en-US" w:eastAsia="zh-CN" w:bidi="ar"/>
+        </w:rPr>
+        <w:t>,</w:t>
+      </w:r>
+    </w:p>
+    <w:p>
+      <w:pPr>
+        <w:keepNext w:val="0"/>
+        <w:keepLines w:val="0"/>
+        <w:widowControl/>
+        <w:suppressLineNumbers w:val="0"/>
+        <w:shd w:val="clear" w:fill="1E1E1E"/>
+        <w:spacing w:line="285" w:lineRule="atLeast"/>
+        <w:ind w:firstLine="651" w:firstLineChars="310"/>
+        <w:jc w:val="left"/>
+        <w:rPr>
+          <w:rFonts w:hint="eastAsia" w:ascii="Droid Sans Fallback" w:hAnsi="Droid Sans Fallback" w:eastAsia="Droid Sans Fallback" w:cs="Droid Sans Fallback"/>
+          <w:b w:val="0"/>
+          <w:bCs w:val="0"/>
+          <w:color w:val="D4D4D4"/>
+          <w:sz w:val="21"/>
+          <w:szCs w:val="21"/>
+        </w:rPr>
+      </w:pPr>
+      <w:r>
+        <w:rPr>
+          <w:rFonts w:hint="eastAsia" w:ascii="Droid Sans Fallback" w:hAnsi="Droid Sans Fallback" w:eastAsia="Droid Sans Fallback" w:cs="Droid Sans Fallback"/>
+          <w:b w:val="0"/>
+          <w:bCs w:val="0"/>
+          <w:color w:val="9CDCFE"/>
+          <w:kern w:val="0"/>
+          <w:sz w:val="21"/>
+          <w:szCs w:val="21"/>
+          <w:shd w:val="clear" w:fill="1E1E1E"/>
+          <w:lang w:val="en-US" w:eastAsia="zh-CN" w:bidi="ar"/>
+        </w:rPr>
+        <w:t>"babel-loader"</w:t>
+      </w:r>
+      <w:r>
+        <w:rPr>
+          <w:rFonts w:hint="eastAsia" w:ascii="Droid Sans Fallback" w:hAnsi="Droid Sans Fallback" w:eastAsia="Droid Sans Fallback" w:cs="Droid Sans Fallback"/>
+          <w:b w:val="0"/>
+          <w:bCs w:val="0"/>
+          <w:color w:val="D4D4D4"/>
+          <w:kern w:val="0"/>
+          <w:sz w:val="21"/>
+          <w:szCs w:val="21"/>
+          <w:shd w:val="clear" w:fill="1E1E1E"/>
+          <w:lang w:val="en-US" w:eastAsia="zh-CN" w:bidi="ar"/>
+        </w:rPr>
+        <w:t xml:space="preserve">: </w:t>
+      </w:r>
+      <w:r>
+        <w:rPr>
+          <w:rFonts w:hint="eastAsia" w:ascii="Droid Sans Fallback" w:hAnsi="Droid Sans Fallback" w:eastAsia="Droid Sans Fallback" w:cs="Droid Sans Fallback"/>
+          <w:b w:val="0"/>
+          <w:bCs w:val="0"/>
+          <w:color w:val="CE9178"/>
+          <w:kern w:val="0"/>
+          <w:sz w:val="21"/>
+          <w:szCs w:val="21"/>
+          <w:shd w:val="clear" w:fill="1E1E1E"/>
+          <w:lang w:val="en-US" w:eastAsia="zh-CN" w:bidi="ar"/>
+        </w:rPr>
+        <w:t>"^8.2.3"</w:t>
+      </w:r>
+      <w:r>
+        <w:rPr>
+          <w:rFonts w:hint="eastAsia" w:ascii="Droid Sans Fallback" w:hAnsi="Droid Sans Fallback" w:eastAsia="Droid Sans Fallback" w:cs="Droid Sans Fallback"/>
+          <w:b w:val="0"/>
+          <w:bCs w:val="0"/>
+          <w:color w:val="D4D4D4"/>
+          <w:kern w:val="0"/>
+          <w:sz w:val="21"/>
+          <w:szCs w:val="21"/>
+          <w:shd w:val="clear" w:fill="1E1E1E"/>
+          <w:lang w:val="en-US" w:eastAsia="zh-CN" w:bidi="ar"/>
+        </w:rPr>
+        <w:t>,</w:t>
+      </w:r>
+    </w:p>
+    <w:p>
+      <w:pPr>
+        <w:keepNext w:val="0"/>
+        <w:keepLines w:val="0"/>
+        <w:widowControl/>
+        <w:suppressLineNumbers w:val="0"/>
+        <w:shd w:val="clear" w:fill="1E1E1E"/>
+        <w:spacing w:line="285" w:lineRule="atLeast"/>
+        <w:ind w:firstLine="651" w:firstLineChars="310"/>
+        <w:jc w:val="left"/>
+        <w:rPr>
+          <w:rFonts w:hint="eastAsia" w:ascii="Droid Sans Fallback" w:hAnsi="Droid Sans Fallback" w:eastAsia="Droid Sans Fallback" w:cs="Droid Sans Fallback"/>
+          <w:b w:val="0"/>
+          <w:bCs w:val="0"/>
+          <w:color w:val="D4D4D4"/>
+          <w:sz w:val="21"/>
+          <w:szCs w:val="21"/>
+        </w:rPr>
+      </w:pPr>
+      <w:r>
+        <w:rPr>
+          <w:rFonts w:hint="eastAsia" w:ascii="Droid Sans Fallback" w:hAnsi="Droid Sans Fallback" w:eastAsia="Droid Sans Fallback" w:cs="Droid Sans Fallback"/>
+          <w:b w:val="0"/>
+          <w:bCs w:val="0"/>
+          <w:color w:val="9CDCFE"/>
+          <w:kern w:val="0"/>
+          <w:sz w:val="21"/>
+          <w:szCs w:val="21"/>
+          <w:shd w:val="clear" w:fill="1E1E1E"/>
+          <w:lang w:val="en-US" w:eastAsia="zh-CN" w:bidi="ar"/>
+        </w:rPr>
+        <w:t>"html-webpack-plugin"</w:t>
+      </w:r>
+      <w:r>
+        <w:rPr>
+          <w:rFonts w:hint="eastAsia" w:ascii="Droid Sans Fallback" w:hAnsi="Droid Sans Fallback" w:eastAsia="Droid Sans Fallback" w:cs="Droid Sans Fallback"/>
+          <w:b w:val="0"/>
+          <w:bCs w:val="0"/>
+          <w:color w:val="D4D4D4"/>
+          <w:kern w:val="0"/>
+          <w:sz w:val="21"/>
+          <w:szCs w:val="21"/>
+          <w:shd w:val="clear" w:fill="1E1E1E"/>
+          <w:lang w:val="en-US" w:eastAsia="zh-CN" w:bidi="ar"/>
+        </w:rPr>
+        <w:t xml:space="preserve">: </w:t>
+      </w:r>
+      <w:r>
+        <w:rPr>
+          <w:rFonts w:hint="eastAsia" w:ascii="Droid Sans Fallback" w:hAnsi="Droid Sans Fallback" w:eastAsia="Droid Sans Fallback" w:cs="Droid Sans Fallback"/>
+          <w:b w:val="0"/>
+          <w:bCs w:val="0"/>
+          <w:color w:val="CE9178"/>
+          <w:kern w:val="0"/>
+          <w:sz w:val="21"/>
+          <w:szCs w:val="21"/>
+          <w:shd w:val="clear" w:fill="1E1E1E"/>
+          <w:lang w:val="en-US" w:eastAsia="zh-CN" w:bidi="ar"/>
+        </w:rPr>
+        <w:t>"^5.5.0"</w:t>
+      </w:r>
+      <w:r>
+        <w:rPr>
+          <w:rFonts w:hint="eastAsia" w:ascii="Droid Sans Fallback" w:hAnsi="Droid Sans Fallback" w:eastAsia="Droid Sans Fallback" w:cs="Droid Sans Fallback"/>
+          <w:b w:val="0"/>
+          <w:bCs w:val="0"/>
+          <w:color w:val="D4D4D4"/>
+          <w:kern w:val="0"/>
+          <w:sz w:val="21"/>
+          <w:szCs w:val="21"/>
+          <w:shd w:val="clear" w:fill="1E1E1E"/>
+          <w:lang w:val="en-US" w:eastAsia="zh-CN" w:bidi="ar"/>
+        </w:rPr>
+        <w:t>,</w:t>
+      </w:r>
+    </w:p>
+    <w:p>
+      <w:pPr>
+        <w:keepNext w:val="0"/>
+        <w:keepLines w:val="0"/>
+        <w:widowControl/>
+        <w:suppressLineNumbers w:val="0"/>
+        <w:shd w:val="clear" w:fill="1E1E1E"/>
+        <w:spacing w:line="285" w:lineRule="atLeast"/>
+        <w:ind w:firstLine="651" w:firstLineChars="310"/>
+        <w:jc w:val="left"/>
+        <w:rPr>
+          <w:rFonts w:hint="eastAsia" w:ascii="Droid Sans Fallback" w:hAnsi="Droid Sans Fallback" w:eastAsia="Droid Sans Fallback" w:cs="Droid Sans Fallback"/>
+          <w:b w:val="0"/>
+          <w:bCs w:val="0"/>
+          <w:color w:val="D4D4D4"/>
+          <w:sz w:val="21"/>
+          <w:szCs w:val="21"/>
+        </w:rPr>
+      </w:pPr>
+      <w:r>
+        <w:rPr>
+          <w:rFonts w:hint="eastAsia" w:ascii="Droid Sans Fallback" w:hAnsi="Droid Sans Fallback" w:eastAsia="Droid Sans Fallback" w:cs="Droid Sans Fallback"/>
+          <w:b w:val="0"/>
+          <w:bCs w:val="0"/>
+          <w:color w:val="9CDCFE"/>
+          <w:kern w:val="0"/>
+          <w:sz w:val="21"/>
+          <w:szCs w:val="21"/>
+          <w:shd w:val="clear" w:fill="1E1E1E"/>
+          <w:lang w:val="en-US" w:eastAsia="zh-CN" w:bidi="ar"/>
+        </w:rPr>
+        <w:t>"webpack"</w:t>
+      </w:r>
+      <w:r>
+        <w:rPr>
+          <w:rFonts w:hint="eastAsia" w:ascii="Droid Sans Fallback" w:hAnsi="Droid Sans Fallback" w:eastAsia="Droid Sans Fallback" w:cs="Droid Sans Fallback"/>
+          <w:b w:val="0"/>
+          <w:bCs w:val="0"/>
+          <w:color w:val="D4D4D4"/>
+          <w:kern w:val="0"/>
+          <w:sz w:val="21"/>
+          <w:szCs w:val="21"/>
+          <w:shd w:val="clear" w:fill="1E1E1E"/>
+          <w:lang w:val="en-US" w:eastAsia="zh-CN" w:bidi="ar"/>
+        </w:rPr>
+        <w:t xml:space="preserve">: </w:t>
+      </w:r>
+      <w:r>
+        <w:rPr>
+          <w:rFonts w:hint="eastAsia" w:ascii="Droid Sans Fallback" w:hAnsi="Droid Sans Fallback" w:eastAsia="Droid Sans Fallback" w:cs="Droid Sans Fallback"/>
+          <w:b w:val="0"/>
+          <w:bCs w:val="0"/>
+          <w:color w:val="CE9178"/>
+          <w:kern w:val="0"/>
+          <w:sz w:val="21"/>
+          <w:szCs w:val="21"/>
+          <w:shd w:val="clear" w:fill="1E1E1E"/>
+          <w:lang w:val="en-US" w:eastAsia="zh-CN" w:bidi="ar"/>
+        </w:rPr>
+        <w:t>"^5.65.0"</w:t>
+      </w:r>
+      <w:r>
+        <w:rPr>
+          <w:rFonts w:hint="eastAsia" w:ascii="Droid Sans Fallback" w:hAnsi="Droid Sans Fallback" w:eastAsia="Droid Sans Fallback" w:cs="Droid Sans Fallback"/>
+          <w:b w:val="0"/>
+          <w:bCs w:val="0"/>
+          <w:color w:val="D4D4D4"/>
+          <w:kern w:val="0"/>
+          <w:sz w:val="21"/>
+          <w:szCs w:val="21"/>
+          <w:shd w:val="clear" w:fill="1E1E1E"/>
+          <w:lang w:val="en-US" w:eastAsia="zh-CN" w:bidi="ar"/>
+        </w:rPr>
+        <w:t>,</w:t>
+      </w:r>
+    </w:p>
+    <w:p>
+      <w:pPr>
+        <w:keepNext w:val="0"/>
+        <w:keepLines w:val="0"/>
+        <w:widowControl/>
+        <w:suppressLineNumbers w:val="0"/>
+        <w:shd w:val="clear" w:fill="1E1E1E"/>
+        <w:spacing w:line="285" w:lineRule="atLeast"/>
+        <w:ind w:firstLine="651" w:firstLineChars="310"/>
+        <w:jc w:val="left"/>
+        <w:rPr>
+          <w:rFonts w:hint="eastAsia" w:ascii="Droid Sans Fallback" w:hAnsi="Droid Sans Fallback" w:eastAsia="Droid Sans Fallback" w:cs="Droid Sans Fallback"/>
+          <w:b w:val="0"/>
+          <w:bCs w:val="0"/>
+          <w:color w:val="D4D4D4"/>
+          <w:sz w:val="21"/>
+          <w:szCs w:val="21"/>
+        </w:rPr>
+      </w:pPr>
+      <w:r>
+        <w:rPr>
+          <w:rFonts w:hint="eastAsia" w:ascii="Droid Sans Fallback" w:hAnsi="Droid Sans Fallback" w:eastAsia="Droid Sans Fallback" w:cs="Droid Sans Fallback"/>
+          <w:b w:val="0"/>
+          <w:bCs w:val="0"/>
+          <w:color w:val="9CDCFE"/>
+          <w:kern w:val="0"/>
+          <w:sz w:val="21"/>
+          <w:szCs w:val="21"/>
+          <w:shd w:val="clear" w:fill="1E1E1E"/>
+          <w:lang w:val="en-US" w:eastAsia="zh-CN" w:bidi="ar"/>
+        </w:rPr>
+        <w:t>"webpack-cli"</w:t>
+      </w:r>
+      <w:r>
+        <w:rPr>
+          <w:rFonts w:hint="eastAsia" w:ascii="Droid Sans Fallback" w:hAnsi="Droid Sans Fallback" w:eastAsia="Droid Sans Fallback" w:cs="Droid Sans Fallback"/>
+          <w:b w:val="0"/>
+          <w:bCs w:val="0"/>
+          <w:color w:val="D4D4D4"/>
+          <w:kern w:val="0"/>
+          <w:sz w:val="21"/>
+          <w:szCs w:val="21"/>
+          <w:shd w:val="clear" w:fill="1E1E1E"/>
+          <w:lang w:val="en-US" w:eastAsia="zh-CN" w:bidi="ar"/>
+        </w:rPr>
+        <w:t xml:space="preserve">: </w:t>
+      </w:r>
+      <w:r>
+        <w:rPr>
+          <w:rFonts w:hint="eastAsia" w:ascii="Droid Sans Fallback" w:hAnsi="Droid Sans Fallback" w:eastAsia="Droid Sans Fallback" w:cs="Droid Sans Fallback"/>
+          <w:b w:val="0"/>
+          <w:bCs w:val="0"/>
+          <w:color w:val="CE9178"/>
+          <w:kern w:val="0"/>
+          <w:sz w:val="21"/>
+          <w:szCs w:val="21"/>
+          <w:shd w:val="clear" w:fill="1E1E1E"/>
+          <w:lang w:val="en-US" w:eastAsia="zh-CN" w:bidi="ar"/>
+        </w:rPr>
+        <w:t>"^4.9.1"</w:t>
+      </w:r>
+      <w:r>
+        <w:rPr>
+          <w:rFonts w:hint="eastAsia" w:ascii="Droid Sans Fallback" w:hAnsi="Droid Sans Fallback" w:eastAsia="Droid Sans Fallback" w:cs="Droid Sans Fallback"/>
+          <w:b w:val="0"/>
+          <w:bCs w:val="0"/>
+          <w:color w:val="D4D4D4"/>
+          <w:kern w:val="0"/>
+          <w:sz w:val="21"/>
+          <w:szCs w:val="21"/>
+          <w:shd w:val="clear" w:fill="1E1E1E"/>
+          <w:lang w:val="en-US" w:eastAsia="zh-CN" w:bidi="ar"/>
+        </w:rPr>
+        <w:t>,</w:t>
+      </w:r>
+    </w:p>
+    <w:p>
+      <w:pPr>
+        <w:keepNext w:val="0"/>
+        <w:keepLines w:val="0"/>
+        <w:widowControl/>
+        <w:suppressLineNumbers w:val="0"/>
+        <w:shd w:val="clear" w:fill="1E1E1E"/>
+        <w:spacing w:line="285" w:lineRule="atLeast"/>
+        <w:ind w:firstLine="651" w:firstLineChars="310"/>
+        <w:jc w:val="left"/>
+        <w:rPr>
+          <w:rFonts w:hint="eastAsia" w:ascii="Droid Sans Fallback" w:hAnsi="Droid Sans Fallback" w:eastAsia="Droid Sans Fallback" w:cs="Droid Sans Fallback"/>
+          <w:b w:val="0"/>
+          <w:bCs w:val="0"/>
+          <w:color w:val="D4D4D4"/>
+          <w:sz w:val="21"/>
+          <w:szCs w:val="21"/>
+        </w:rPr>
+      </w:pPr>
+      <w:r>
+        <w:rPr>
+          <w:rFonts w:hint="eastAsia" w:ascii="Droid Sans Fallback" w:hAnsi="Droid Sans Fallback" w:eastAsia="Droid Sans Fallback" w:cs="Droid Sans Fallback"/>
+          <w:b w:val="0"/>
+          <w:bCs w:val="0"/>
+          <w:color w:val="9CDCFE"/>
+          <w:kern w:val="0"/>
+          <w:sz w:val="21"/>
+          <w:szCs w:val="21"/>
+          <w:shd w:val="clear" w:fill="1E1E1E"/>
+          <w:lang w:val="en-US" w:eastAsia="zh-CN" w:bidi="ar"/>
+        </w:rPr>
+        <w:t>"webpack-dev-server"</w:t>
+      </w:r>
+      <w:r>
+        <w:rPr>
+          <w:rFonts w:hint="eastAsia" w:ascii="Droid Sans Fallback" w:hAnsi="Droid Sans Fallback" w:eastAsia="Droid Sans Fallback" w:cs="Droid Sans Fallback"/>
+          <w:b w:val="0"/>
+          <w:bCs w:val="0"/>
+          <w:color w:val="D4D4D4"/>
+          <w:kern w:val="0"/>
+          <w:sz w:val="21"/>
+          <w:szCs w:val="21"/>
+          <w:shd w:val="clear" w:fill="1E1E1E"/>
+          <w:lang w:val="en-US" w:eastAsia="zh-CN" w:bidi="ar"/>
+        </w:rPr>
+        <w:t xml:space="preserve">: </w:t>
+      </w:r>
+      <w:r>
+        <w:rPr>
+          <w:rFonts w:hint="eastAsia" w:ascii="Droid Sans Fallback" w:hAnsi="Droid Sans Fallback" w:eastAsia="Droid Sans Fallback" w:cs="Droid Sans Fallback"/>
+          <w:b w:val="0"/>
+          <w:bCs w:val="0"/>
+          <w:color w:val="CE9178"/>
+          <w:kern w:val="0"/>
+          <w:sz w:val="21"/>
+          <w:szCs w:val="21"/>
+          <w:shd w:val="clear" w:fill="1E1E1E"/>
+          <w:lang w:val="en-US" w:eastAsia="zh-CN" w:bidi="ar"/>
+        </w:rPr>
+        <w:t>"^4.6.0"</w:t>
+      </w:r>
+    </w:p>
+    <w:p>
+      <w:pPr>
+        <w:keepNext w:val="0"/>
+        <w:keepLines w:val="0"/>
+        <w:widowControl/>
+        <w:suppressLineNumbers w:val="0"/>
+        <w:shd w:val="clear" w:fill="1E1E1E"/>
+        <w:spacing w:line="285" w:lineRule="atLeast"/>
+        <w:ind w:firstLine="546" w:firstLineChars="260"/>
+        <w:jc w:val="left"/>
+        <w:rPr>
+          <w:rFonts w:hint="eastAsia" w:ascii="Droid Sans Fallback" w:hAnsi="Droid Sans Fallback" w:eastAsia="Droid Sans Fallback" w:cs="Droid Sans Fallback"/>
+          <w:b w:val="0"/>
+          <w:bCs w:val="0"/>
+          <w:color w:val="D4D4D4"/>
+          <w:sz w:val="21"/>
+          <w:szCs w:val="21"/>
+        </w:rPr>
+      </w:pPr>
+      <w:r>
+        <w:rPr>
+          <w:rFonts w:hint="eastAsia" w:ascii="Droid Sans Fallback" w:hAnsi="Droid Sans Fallback" w:eastAsia="Droid Sans Fallback" w:cs="Droid Sans Fallback"/>
+          <w:b w:val="0"/>
+          <w:bCs w:val="0"/>
+          <w:color w:val="D4D4D4"/>
+          <w:kern w:val="0"/>
+          <w:sz w:val="21"/>
+          <w:szCs w:val="21"/>
+          <w:shd w:val="clear" w:fill="1E1E1E"/>
+          <w:lang w:val="en-US" w:eastAsia="zh-CN" w:bidi="ar"/>
+        </w:rPr>
+        <w:t>}</w:t>
+      </w:r>
+    </w:p>
+    <w:p>
+      <w:pPr>
+        <w:keepNext w:val="0"/>
+        <w:keepLines w:val="0"/>
+        <w:widowControl/>
+        <w:suppressLineNumbers w:val="0"/>
+        <w:shd w:val="clear" w:fill="1E1E1E"/>
+        <w:spacing w:line="285" w:lineRule="atLeast"/>
+        <w:ind w:firstLine="105" w:firstLineChars="50"/>
+        <w:jc w:val="left"/>
+        <w:rPr>
+          <w:rFonts w:hint="eastAsia" w:ascii="Droid Sans Fallback" w:hAnsi="Droid Sans Fallback" w:eastAsia="Droid Sans Fallback" w:cs="Droid Sans Fallback"/>
+          <w:b w:val="0"/>
+          <w:bCs w:val="0"/>
+          <w:color w:val="D4D4D4"/>
+          <w:sz w:val="21"/>
+          <w:szCs w:val="21"/>
+        </w:rPr>
+      </w:pPr>
+      <w:r>
+        <w:rPr>
+          <w:rFonts w:hint="eastAsia" w:ascii="Droid Sans Fallback" w:hAnsi="Droid Sans Fallback" w:eastAsia="Droid Sans Fallback" w:cs="Droid Sans Fallback"/>
+          <w:b w:val="0"/>
+          <w:bCs w:val="0"/>
+          <w:color w:val="D4D4D4"/>
+          <w:kern w:val="0"/>
+          <w:sz w:val="21"/>
+          <w:szCs w:val="21"/>
+          <w:shd w:val="clear" w:fill="1E1E1E"/>
+          <w:lang w:val="en-US" w:eastAsia="zh-CN" w:bidi="ar"/>
+        </w:rPr>
+        <w:t>}</w:t>
+      </w:r>
+    </w:p>
+    <w:p>
+      <w:pPr>
+        <w:keepNext w:val="0"/>
+        <w:keepLines w:val="0"/>
+        <w:widowControl/>
+        <w:suppressLineNumbers w:val="0"/>
+        <w:shd w:val="clear" w:fill="1E1E1E"/>
+        <w:spacing w:line="285" w:lineRule="atLeast"/>
+        <w:jc w:val="left"/>
+        <w:rPr>
+          <w:rFonts w:hint="eastAsia" w:ascii="Droid Sans Fallback" w:hAnsi="Droid Sans Fallback" w:eastAsia="Droid Sans Fallback" w:cs="Droid Sans Fallback"/>
+          <w:b w:val="0"/>
+          <w:bCs w:val="0"/>
+          <w:color w:val="D4D4D4"/>
+          <w:sz w:val="21"/>
+          <w:szCs w:val="21"/>
+        </w:rPr>
+      </w:pPr>
+    </w:p>
+    <w:p>
+      <w:pPr>
+        <w:numPr>
+          <w:numId w:val="0"/>
+        </w:numPr>
+        <w:rPr>
+          <w:rFonts w:hint="default" w:ascii="DejaVu Sans Mono" w:hAnsi="DejaVu Sans Mono" w:cs="DejaVu Sans Mono"/>
+        </w:rPr>
+      </w:pPr>
     </w:p>
     <w:sectPr>
       <w:pgSz w:w="11906" w:h="16838"/>
@@ -2882,6 +5921,286 @@
 <file path=word/numbering.xml><?xml version="1.0" encoding="utf-8"?>
 <w:numbering xmlns:wpc="http://schemas.microsoft.com/office/word/2010/wordprocessingCanvas" xmlns:mc="http://schemas.openxmlformats.org/markup-compatibility/2006" xmlns:o="urn:schemas-microsoft-com:office:office" xmlns:r="http://schemas.openxmlformats.org/officeDocument/2006/relationships" xmlns:m="http://schemas.openxmlformats.org/officeDocument/2006/math" xmlns:v="urn:schemas-microsoft-com:vml" xmlns:wp14="http://schemas.microsoft.com/office/word/2010/wordprocessingDrawing" xmlns:wp="http://schemas.openxmlformats.org/drawingml/2006/wordprocessingDrawing" xmlns:w10="urn:schemas-microsoft-com:office:word" xmlns:w="http://schemas.openxmlformats.org/wordprocessingml/2006/main" xmlns:w14="http://schemas.microsoft.com/office/word/2010/wordml" xmlns:wpg="http://schemas.microsoft.com/office/word/2010/wordprocessingGroup" xmlns:wpi="http://schemas.microsoft.com/office/word/2010/wordprocessingInk" xmlns:wne="http://schemas.microsoft.com/office/word/2006/wordml" xmlns:wps="http://schemas.microsoft.com/office/word/2010/wordprocessingShape" xmlns:wpsCustomData="http://www.wps.cn/officeDocument/2013/wpsCustomData" mc:Ignorable="w14 wp14">
   <w:abstractNum w:abstractNumId="0">
+    <w:nsid w:val="97BD3BF6"/>
+    <w:multiLevelType w:val="multilevel"/>
+    <w:tmpl w:val="97BD3BF6"/>
+    <w:lvl w:ilvl="0" w:tentative="0">
+      <w:start w:val="1"/>
+      <w:numFmt w:val="bullet"/>
+      <w:lvlText w:val=""/>
+      <w:lvlJc w:val="left"/>
+      <w:pPr>
+        <w:tabs>
+          <w:tab w:val="left" w:pos="420"/>
+        </w:tabs>
+        <w:ind w:left="420" w:leftChars="0" w:hanging="420" w:firstLineChars="0"/>
+      </w:pPr>
+      <w:rPr>
+        <w:rFonts w:hint="default" w:ascii="Wingdings" w:hAnsi="Wingdings"/>
+      </w:rPr>
+    </w:lvl>
+    <w:lvl w:ilvl="1" w:tentative="0">
+      <w:start w:val="1"/>
+      <w:numFmt w:val="bullet"/>
+      <w:lvlText w:val=""/>
+      <w:lvlJc w:val="left"/>
+      <w:pPr>
+        <w:tabs>
+          <w:tab w:val="left" w:pos="840"/>
+        </w:tabs>
+        <w:ind w:left="840" w:leftChars="0" w:hanging="420" w:firstLineChars="0"/>
+      </w:pPr>
+      <w:rPr>
+        <w:rFonts w:hint="default" w:ascii="Wingdings" w:hAnsi="Wingdings"/>
+      </w:rPr>
+    </w:lvl>
+    <w:lvl w:ilvl="2" w:tentative="0">
+      <w:start w:val="1"/>
+      <w:numFmt w:val="bullet"/>
+      <w:lvlText w:val=""/>
+      <w:lvlJc w:val="left"/>
+      <w:pPr>
+        <w:tabs>
+          <w:tab w:val="left" w:pos="1260"/>
+        </w:tabs>
+        <w:ind w:left="1260" w:leftChars="0" w:hanging="420" w:firstLineChars="0"/>
+      </w:pPr>
+      <w:rPr>
+        <w:rFonts w:hint="default" w:ascii="Wingdings" w:hAnsi="Wingdings"/>
+      </w:rPr>
+    </w:lvl>
+    <w:lvl w:ilvl="3" w:tentative="0">
+      <w:start w:val="1"/>
+      <w:numFmt w:val="bullet"/>
+      <w:lvlText w:val=""/>
+      <w:lvlJc w:val="left"/>
+      <w:pPr>
+        <w:tabs>
+          <w:tab w:val="left" w:pos="1680"/>
+        </w:tabs>
+        <w:ind w:left="1680" w:leftChars="0" w:hanging="420" w:firstLineChars="0"/>
+      </w:pPr>
+      <w:rPr>
+        <w:rFonts w:hint="default" w:ascii="Wingdings" w:hAnsi="Wingdings"/>
+      </w:rPr>
+    </w:lvl>
+    <w:lvl w:ilvl="4" w:tentative="0">
+      <w:start w:val="1"/>
+      <w:numFmt w:val="bullet"/>
+      <w:lvlText w:val=""/>
+      <w:lvlJc w:val="left"/>
+      <w:pPr>
+        <w:tabs>
+          <w:tab w:val="left" w:pos="2100"/>
+        </w:tabs>
+        <w:ind w:left="2100" w:leftChars="0" w:hanging="420" w:firstLineChars="0"/>
+      </w:pPr>
+      <w:rPr>
+        <w:rFonts w:hint="default" w:ascii="Wingdings" w:hAnsi="Wingdings"/>
+      </w:rPr>
+    </w:lvl>
+    <w:lvl w:ilvl="5" w:tentative="0">
+      <w:start w:val="1"/>
+      <w:numFmt w:val="bullet"/>
+      <w:lvlText w:val=""/>
+      <w:lvlJc w:val="left"/>
+      <w:pPr>
+        <w:tabs>
+          <w:tab w:val="left" w:pos="2520"/>
+        </w:tabs>
+        <w:ind w:left="2520" w:leftChars="0" w:hanging="420" w:firstLineChars="0"/>
+      </w:pPr>
+      <w:rPr>
+        <w:rFonts w:hint="default" w:ascii="Wingdings" w:hAnsi="Wingdings"/>
+      </w:rPr>
+    </w:lvl>
+    <w:lvl w:ilvl="6" w:tentative="0">
+      <w:start w:val="1"/>
+      <w:numFmt w:val="bullet"/>
+      <w:lvlText w:val=""/>
+      <w:lvlJc w:val="left"/>
+      <w:pPr>
+        <w:tabs>
+          <w:tab w:val="left" w:pos="2940"/>
+        </w:tabs>
+        <w:ind w:left="2940" w:leftChars="0" w:hanging="420" w:firstLineChars="0"/>
+      </w:pPr>
+      <w:rPr>
+        <w:rFonts w:hint="default" w:ascii="Wingdings" w:hAnsi="Wingdings"/>
+      </w:rPr>
+    </w:lvl>
+    <w:lvl w:ilvl="7" w:tentative="0">
+      <w:start w:val="1"/>
+      <w:numFmt w:val="bullet"/>
+      <w:lvlText w:val=""/>
+      <w:lvlJc w:val="left"/>
+      <w:pPr>
+        <w:tabs>
+          <w:tab w:val="left" w:pos="3360"/>
+        </w:tabs>
+        <w:ind w:left="3360" w:leftChars="0" w:hanging="420" w:firstLineChars="0"/>
+      </w:pPr>
+      <w:rPr>
+        <w:rFonts w:hint="default" w:ascii="Wingdings" w:hAnsi="Wingdings"/>
+      </w:rPr>
+    </w:lvl>
+    <w:lvl w:ilvl="8" w:tentative="0">
+      <w:start w:val="1"/>
+      <w:numFmt w:val="bullet"/>
+      <w:lvlText w:val=""/>
+      <w:lvlJc w:val="left"/>
+      <w:pPr>
+        <w:tabs>
+          <w:tab w:val="left" w:pos="3780"/>
+        </w:tabs>
+        <w:ind w:left="3780" w:leftChars="0" w:hanging="420" w:firstLineChars="0"/>
+      </w:pPr>
+      <w:rPr>
+        <w:rFonts w:hint="default" w:ascii="Wingdings" w:hAnsi="Wingdings"/>
+      </w:rPr>
+    </w:lvl>
+  </w:abstractNum>
+  <w:abstractNum w:abstractNumId="1">
+    <w:nsid w:val="AFBC34A5"/>
+    <w:multiLevelType w:val="multilevel"/>
+    <w:tmpl w:val="AFBC34A5"/>
+    <w:lvl w:ilvl="0" w:tentative="0">
+      <w:start w:val="1"/>
+      <w:numFmt w:val="bullet"/>
+      <w:lvlText w:val=""/>
+      <w:lvlJc w:val="left"/>
+      <w:pPr>
+        <w:tabs>
+          <w:tab w:val="left" w:pos="420"/>
+        </w:tabs>
+        <w:ind w:left="420" w:leftChars="0" w:hanging="420" w:firstLineChars="0"/>
+      </w:pPr>
+      <w:rPr>
+        <w:rFonts w:hint="default" w:ascii="Wingdings" w:hAnsi="Wingdings"/>
+      </w:rPr>
+    </w:lvl>
+    <w:lvl w:ilvl="1" w:tentative="0">
+      <w:start w:val="1"/>
+      <w:numFmt w:val="bullet"/>
+      <w:lvlText w:val=""/>
+      <w:lvlJc w:val="left"/>
+      <w:pPr>
+        <w:tabs>
+          <w:tab w:val="left" w:pos="840"/>
+        </w:tabs>
+        <w:ind w:left="840" w:leftChars="0" w:hanging="420" w:firstLineChars="0"/>
+      </w:pPr>
+      <w:rPr>
+        <w:rFonts w:hint="default" w:ascii="Wingdings" w:hAnsi="Wingdings"/>
+      </w:rPr>
+    </w:lvl>
+    <w:lvl w:ilvl="2" w:tentative="0">
+      <w:start w:val="1"/>
+      <w:numFmt w:val="bullet"/>
+      <w:lvlText w:val=""/>
+      <w:lvlJc w:val="left"/>
+      <w:pPr>
+        <w:tabs>
+          <w:tab w:val="left" w:pos="1260"/>
+        </w:tabs>
+        <w:ind w:left="1260" w:leftChars="0" w:hanging="420" w:firstLineChars="0"/>
+      </w:pPr>
+      <w:rPr>
+        <w:rFonts w:hint="default" w:ascii="Wingdings" w:hAnsi="Wingdings"/>
+      </w:rPr>
+    </w:lvl>
+    <w:lvl w:ilvl="3" w:tentative="0">
+      <w:start w:val="1"/>
+      <w:numFmt w:val="bullet"/>
+      <w:lvlText w:val=""/>
+      <w:lvlJc w:val="left"/>
+      <w:pPr>
+        <w:tabs>
+          <w:tab w:val="left" w:pos="1680"/>
+        </w:tabs>
+        <w:ind w:left="1680" w:leftChars="0" w:hanging="420" w:firstLineChars="0"/>
+      </w:pPr>
+      <w:rPr>
+        <w:rFonts w:hint="default" w:ascii="Wingdings" w:hAnsi="Wingdings"/>
+      </w:rPr>
+    </w:lvl>
+    <w:lvl w:ilvl="4" w:tentative="0">
+      <w:start w:val="1"/>
+      <w:numFmt w:val="bullet"/>
+      <w:lvlText w:val=""/>
+      <w:lvlJc w:val="left"/>
+      <w:pPr>
+        <w:tabs>
+          <w:tab w:val="left" w:pos="2100"/>
+        </w:tabs>
+        <w:ind w:left="2100" w:leftChars="0" w:hanging="420" w:firstLineChars="0"/>
+      </w:pPr>
+      <w:rPr>
+        <w:rFonts w:hint="default" w:ascii="Wingdings" w:hAnsi="Wingdings"/>
+      </w:rPr>
+    </w:lvl>
+    <w:lvl w:ilvl="5" w:tentative="0">
+      <w:start w:val="1"/>
+      <w:numFmt w:val="bullet"/>
+      <w:lvlText w:val=""/>
+      <w:lvlJc w:val="left"/>
+      <w:pPr>
+        <w:tabs>
+          <w:tab w:val="left" w:pos="2520"/>
+        </w:tabs>
+        <w:ind w:left="2520" w:leftChars="0" w:hanging="420" w:firstLineChars="0"/>
+      </w:pPr>
+      <w:rPr>
+        <w:rFonts w:hint="default" w:ascii="Wingdings" w:hAnsi="Wingdings"/>
+      </w:rPr>
+    </w:lvl>
+    <w:lvl w:ilvl="6" w:tentative="0">
+      <w:start w:val="1"/>
+      <w:numFmt w:val="bullet"/>
+      <w:lvlText w:val=""/>
+      <w:lvlJc w:val="left"/>
+      <w:pPr>
+        <w:tabs>
+          <w:tab w:val="left" w:pos="2940"/>
+        </w:tabs>
+        <w:ind w:left="2940" w:leftChars="0" w:hanging="420" w:firstLineChars="0"/>
+      </w:pPr>
+      <w:rPr>
+        <w:rFonts w:hint="default" w:ascii="Wingdings" w:hAnsi="Wingdings"/>
+      </w:rPr>
+    </w:lvl>
+    <w:lvl w:ilvl="7" w:tentative="0">
+      <w:start w:val="1"/>
+      <w:numFmt w:val="bullet"/>
+      <w:lvlText w:val=""/>
+      <w:lvlJc w:val="left"/>
+      <w:pPr>
+        <w:tabs>
+          <w:tab w:val="left" w:pos="3360"/>
+        </w:tabs>
+        <w:ind w:left="3360" w:leftChars="0" w:hanging="420" w:firstLineChars="0"/>
+      </w:pPr>
+      <w:rPr>
+        <w:rFonts w:hint="default" w:ascii="Wingdings" w:hAnsi="Wingdings"/>
+      </w:rPr>
+    </w:lvl>
+    <w:lvl w:ilvl="8" w:tentative="0">
+      <w:start w:val="1"/>
+      <w:numFmt w:val="bullet"/>
+      <w:lvlText w:val=""/>
+      <w:lvlJc w:val="left"/>
+      <w:pPr>
+        <w:tabs>
+          <w:tab w:val="left" w:pos="3780"/>
+        </w:tabs>
+        <w:ind w:left="3780" w:leftChars="0" w:hanging="420" w:firstLineChars="0"/>
+      </w:pPr>
+      <w:rPr>
+        <w:rFonts w:hint="default" w:ascii="Wingdings" w:hAnsi="Wingdings"/>
+      </w:rPr>
+    </w:lvl>
+  </w:abstractNum>
+  <w:abstractNum w:abstractNumId="2">
     <w:nsid w:val="FAFFA2A5"/>
     <w:multiLevelType w:val="multilevel"/>
     <w:tmpl w:val="FAFFA2A5"/>
@@ -3021,7 +6340,147 @@
       </w:rPr>
     </w:lvl>
   </w:abstractNum>
-  <w:abstractNum w:abstractNumId="1">
+  <w:abstractNum w:abstractNumId="3">
+    <w:nsid w:val="FF8ED73D"/>
+    <w:multiLevelType w:val="multilevel"/>
+    <w:tmpl w:val="FF8ED73D"/>
+    <w:lvl w:ilvl="0" w:tentative="0">
+      <w:start w:val="1"/>
+      <w:numFmt w:val="bullet"/>
+      <w:lvlText w:val=""/>
+      <w:lvlJc w:val="left"/>
+      <w:pPr>
+        <w:tabs>
+          <w:tab w:val="left" w:pos="420"/>
+        </w:tabs>
+        <w:ind w:left="420" w:leftChars="0" w:hanging="420" w:firstLineChars="0"/>
+      </w:pPr>
+      <w:rPr>
+        <w:rFonts w:hint="default" w:ascii="Wingdings" w:hAnsi="Wingdings"/>
+      </w:rPr>
+    </w:lvl>
+    <w:lvl w:ilvl="1" w:tentative="0">
+      <w:start w:val="1"/>
+      <w:numFmt w:val="bullet"/>
+      <w:lvlText w:val=""/>
+      <w:lvlJc w:val="left"/>
+      <w:pPr>
+        <w:tabs>
+          <w:tab w:val="left" w:pos="840"/>
+        </w:tabs>
+        <w:ind w:left="840" w:leftChars="0" w:hanging="420" w:firstLineChars="0"/>
+      </w:pPr>
+      <w:rPr>
+        <w:rFonts w:hint="default" w:ascii="Wingdings" w:hAnsi="Wingdings"/>
+      </w:rPr>
+    </w:lvl>
+    <w:lvl w:ilvl="2" w:tentative="0">
+      <w:start w:val="1"/>
+      <w:numFmt w:val="bullet"/>
+      <w:lvlText w:val=""/>
+      <w:lvlJc w:val="left"/>
+      <w:pPr>
+        <w:tabs>
+          <w:tab w:val="left" w:pos="1260"/>
+        </w:tabs>
+        <w:ind w:left="1260" w:leftChars="0" w:hanging="420" w:firstLineChars="0"/>
+      </w:pPr>
+      <w:rPr>
+        <w:rFonts w:hint="default" w:ascii="Wingdings" w:hAnsi="Wingdings"/>
+      </w:rPr>
+    </w:lvl>
+    <w:lvl w:ilvl="3" w:tentative="0">
+      <w:start w:val="1"/>
+      <w:numFmt w:val="bullet"/>
+      <w:lvlText w:val=""/>
+      <w:lvlJc w:val="left"/>
+      <w:pPr>
+        <w:tabs>
+          <w:tab w:val="left" w:pos="1680"/>
+        </w:tabs>
+        <w:ind w:left="1680" w:leftChars="0" w:hanging="420" w:firstLineChars="0"/>
+      </w:pPr>
+      <w:rPr>
+        <w:rFonts w:hint="default" w:ascii="Wingdings" w:hAnsi="Wingdings"/>
+      </w:rPr>
+    </w:lvl>
+    <w:lvl w:ilvl="4" w:tentative="0">
+      <w:start w:val="1"/>
+      <w:numFmt w:val="bullet"/>
+      <w:lvlText w:val=""/>
+      <w:lvlJc w:val="left"/>
+      <w:pPr>
+        <w:tabs>
+          <w:tab w:val="left" w:pos="2100"/>
+        </w:tabs>
+        <w:ind w:left="2100" w:leftChars="0" w:hanging="420" w:firstLineChars="0"/>
+      </w:pPr>
+      <w:rPr>
+        <w:rFonts w:hint="default" w:ascii="Wingdings" w:hAnsi="Wingdings"/>
+      </w:rPr>
+    </w:lvl>
+    <w:lvl w:ilvl="5" w:tentative="0">
+      <w:start w:val="1"/>
+      <w:numFmt w:val="bullet"/>
+      <w:lvlText w:val=""/>
+      <w:lvlJc w:val="left"/>
+      <w:pPr>
+        <w:tabs>
+          <w:tab w:val="left" w:pos="2520"/>
+        </w:tabs>
+        <w:ind w:left="2520" w:leftChars="0" w:hanging="420" w:firstLineChars="0"/>
+      </w:pPr>
+      <w:rPr>
+        <w:rFonts w:hint="default" w:ascii="Wingdings" w:hAnsi="Wingdings"/>
+      </w:rPr>
+    </w:lvl>
+    <w:lvl w:ilvl="6" w:tentative="0">
+      <w:start w:val="1"/>
+      <w:numFmt w:val="bullet"/>
+      <w:lvlText w:val=""/>
+      <w:lvlJc w:val="left"/>
+      <w:pPr>
+        <w:tabs>
+          <w:tab w:val="left" w:pos="2940"/>
+        </w:tabs>
+        <w:ind w:left="2940" w:leftChars="0" w:hanging="420" w:firstLineChars="0"/>
+      </w:pPr>
+      <w:rPr>
+        <w:rFonts w:hint="default" w:ascii="Wingdings" w:hAnsi="Wingdings"/>
+      </w:rPr>
+    </w:lvl>
+    <w:lvl w:ilvl="7" w:tentative="0">
+      <w:start w:val="1"/>
+      <w:numFmt w:val="bullet"/>
+      <w:lvlText w:val=""/>
+      <w:lvlJc w:val="left"/>
+      <w:pPr>
+        <w:tabs>
+          <w:tab w:val="left" w:pos="3360"/>
+        </w:tabs>
+        <w:ind w:left="3360" w:leftChars="0" w:hanging="420" w:firstLineChars="0"/>
+      </w:pPr>
+      <w:rPr>
+        <w:rFonts w:hint="default" w:ascii="Wingdings" w:hAnsi="Wingdings"/>
+      </w:rPr>
+    </w:lvl>
+    <w:lvl w:ilvl="8" w:tentative="0">
+      <w:start w:val="1"/>
+      <w:numFmt w:val="bullet"/>
+      <w:lvlText w:val=""/>
+      <w:lvlJc w:val="left"/>
+      <w:pPr>
+        <w:tabs>
+          <w:tab w:val="left" w:pos="3780"/>
+        </w:tabs>
+        <w:ind w:left="3780" w:leftChars="0" w:hanging="420" w:firstLineChars="0"/>
+      </w:pPr>
+      <w:rPr>
+        <w:rFonts w:hint="default" w:ascii="Wingdings" w:hAnsi="Wingdings"/>
+      </w:rPr>
+    </w:lvl>
+  </w:abstractNum>
+  <w:abstractNum w:abstractNumId="4">
     <w:nsid w:val="13D51ECB"/>
     <w:multiLevelType w:val="multilevel"/>
     <w:tmpl w:val="13D51ECB"/>
@@ -3161,7 +6620,147 @@
       </w:rPr>
     </w:lvl>
   </w:abstractNum>
-  <w:abstractNum w:abstractNumId="2">
+  <w:abstractNum w:abstractNumId="5">
+    <w:nsid w:val="3FF83688"/>
+    <w:multiLevelType w:val="multilevel"/>
+    <w:tmpl w:val="3FF83688"/>
+    <w:lvl w:ilvl="0" w:tentative="0">
+      <w:start w:val="1"/>
+      <w:numFmt w:val="bullet"/>
+      <w:lvlText w:val=""/>
+      <w:lvlJc w:val="left"/>
+      <w:pPr>
+        <w:tabs>
+          <w:tab w:val="left" w:pos="420"/>
+        </w:tabs>
+        <w:ind w:left="420" w:leftChars="0" w:hanging="420" w:firstLineChars="0"/>
+      </w:pPr>
+      <w:rPr>
+        <w:rFonts w:hint="default" w:ascii="Wingdings" w:hAnsi="Wingdings"/>
+      </w:rPr>
+    </w:lvl>
+    <w:lvl w:ilvl="1" w:tentative="0">
+      <w:start w:val="1"/>
+      <w:numFmt w:val="bullet"/>
+      <w:lvlText w:val=""/>
+      <w:lvlJc w:val="left"/>
+      <w:pPr>
+        <w:tabs>
+          <w:tab w:val="left" w:pos="840"/>
+        </w:tabs>
+        <w:ind w:left="840" w:leftChars="0" w:hanging="420" w:firstLineChars="0"/>
+      </w:pPr>
+      <w:rPr>
+        <w:rFonts w:hint="default" w:ascii="Wingdings" w:hAnsi="Wingdings"/>
+      </w:rPr>
+    </w:lvl>
+    <w:lvl w:ilvl="2" w:tentative="0">
+      <w:start w:val="1"/>
+      <w:numFmt w:val="bullet"/>
+      <w:lvlText w:val=""/>
+      <w:lvlJc w:val="left"/>
+      <w:pPr>
+        <w:tabs>
+          <w:tab w:val="left" w:pos="1260"/>
+        </w:tabs>
+        <w:ind w:left="1260" w:leftChars="0" w:hanging="420" w:firstLineChars="0"/>
+      </w:pPr>
+      <w:rPr>
+        <w:rFonts w:hint="default" w:ascii="Wingdings" w:hAnsi="Wingdings"/>
+      </w:rPr>
+    </w:lvl>
+    <w:lvl w:ilvl="3" w:tentative="0">
+      <w:start w:val="1"/>
+      <w:numFmt w:val="bullet"/>
+      <w:lvlText w:val=""/>
+      <w:lvlJc w:val="left"/>
+      <w:pPr>
+        <w:tabs>
+          <w:tab w:val="left" w:pos="1680"/>
+        </w:tabs>
+        <w:ind w:left="1680" w:leftChars="0" w:hanging="420" w:firstLineChars="0"/>
+      </w:pPr>
+      <w:rPr>
+        <w:rFonts w:hint="default" w:ascii="Wingdings" w:hAnsi="Wingdings"/>
+      </w:rPr>
+    </w:lvl>
+    <w:lvl w:ilvl="4" w:tentative="0">
+      <w:start w:val="1"/>
+      <w:numFmt w:val="bullet"/>
+      <w:lvlText w:val=""/>
+      <w:lvlJc w:val="left"/>
+      <w:pPr>
+        <w:tabs>
+          <w:tab w:val="left" w:pos="2100"/>
+        </w:tabs>
+        <w:ind w:left="2100" w:leftChars="0" w:hanging="420" w:firstLineChars="0"/>
+      </w:pPr>
+      <w:rPr>
+        <w:rFonts w:hint="default" w:ascii="Wingdings" w:hAnsi="Wingdings"/>
+      </w:rPr>
+    </w:lvl>
+    <w:lvl w:ilvl="5" w:tentative="0">
+      <w:start w:val="1"/>
+      <w:numFmt w:val="bullet"/>
+      <w:lvlText w:val=""/>
+      <w:lvlJc w:val="left"/>
+      <w:pPr>
+        <w:tabs>
+          <w:tab w:val="left" w:pos="2520"/>
+        </w:tabs>
+        <w:ind w:left="2520" w:leftChars="0" w:hanging="420" w:firstLineChars="0"/>
+      </w:pPr>
+      <w:rPr>
+        <w:rFonts w:hint="default" w:ascii="Wingdings" w:hAnsi="Wingdings"/>
+      </w:rPr>
+    </w:lvl>
+    <w:lvl w:ilvl="6" w:tentative="0">
+      <w:start w:val="1"/>
+      <w:numFmt w:val="bullet"/>
+      <w:lvlText w:val=""/>
+      <w:lvlJc w:val="left"/>
+      <w:pPr>
+        <w:tabs>
+          <w:tab w:val="left" w:pos="2940"/>
+        </w:tabs>
+        <w:ind w:left="2940" w:leftChars="0" w:hanging="420" w:firstLineChars="0"/>
+      </w:pPr>
+      <w:rPr>
+        <w:rFonts w:hint="default" w:ascii="Wingdings" w:hAnsi="Wingdings"/>
+      </w:rPr>
+    </w:lvl>
+    <w:lvl w:ilvl="7" w:tentative="0">
+      <w:start w:val="1"/>
+      <w:numFmt w:val="bullet"/>
+      <w:lvlText w:val=""/>
+      <w:lvlJc w:val="left"/>
+      <w:pPr>
+        <w:tabs>
+          <w:tab w:val="left" w:pos="3360"/>
+        </w:tabs>
+        <w:ind w:left="3360" w:leftChars="0" w:hanging="420" w:firstLineChars="0"/>
+      </w:pPr>
+      <w:rPr>
+        <w:rFonts w:hint="default" w:ascii="Wingdings" w:hAnsi="Wingdings"/>
+      </w:rPr>
+    </w:lvl>
+    <w:lvl w:ilvl="8" w:tentative="0">
+      <w:start w:val="1"/>
+      <w:numFmt w:val="bullet"/>
+      <w:lvlText w:val=""/>
+      <w:lvlJc w:val="left"/>
+      <w:pPr>
+        <w:tabs>
+          <w:tab w:val="left" w:pos="3780"/>
+        </w:tabs>
+        <w:ind w:left="3780" w:leftChars="0" w:hanging="420" w:firstLineChars="0"/>
+      </w:pPr>
+      <w:rPr>
+        <w:rFonts w:hint="default" w:ascii="Wingdings" w:hAnsi="Wingdings"/>
+      </w:rPr>
+    </w:lvl>
+  </w:abstractNum>
+  <w:abstractNum w:abstractNumId="6">
     <w:nsid w:val="67D87870"/>
     <w:multiLevelType w:val="multilevel"/>
     <w:tmpl w:val="67D87870"/>
@@ -3301,7 +6900,7 @@
       </w:rPr>
     </w:lvl>
   </w:abstractNum>
-  <w:abstractNum w:abstractNumId="3">
+  <w:abstractNum w:abstractNumId="7">
     <w:nsid w:val="6BF720D8"/>
     <w:multiLevelType w:val="singleLevel"/>
     <w:tmpl w:val="6BF720D8"/>
@@ -3321,7 +6920,7 @@
       </w:rPr>
     </w:lvl>
   </w:abstractNum>
-  <w:abstractNum w:abstractNumId="4">
+  <w:abstractNum w:abstractNumId="8">
     <w:nsid w:val="7BFA3072"/>
     <w:multiLevelType w:val="multilevel"/>
     <w:tmpl w:val="7BFA3072"/>
@@ -3461,7 +7060,7 @@
       </w:rPr>
     </w:lvl>
   </w:abstractNum>
-  <w:abstractNum w:abstractNumId="5">
+  <w:abstractNum w:abstractNumId="9">
     <w:nsid w:val="7FFFCB65"/>
     <w:multiLevelType w:val="multilevel"/>
     <w:tmpl w:val="7FFFCB65"/>
@@ -3602,22 +7201,34 @@
     </w:lvl>
   </w:abstractNum>
   <w:num w:numId="1">
+    <w:abstractNumId w:val="7"/>
+  </w:num>
+  <w:num w:numId="2">
+    <w:abstractNumId w:val="2"/>
+  </w:num>
+  <w:num w:numId="3">
+    <w:abstractNumId w:val="8"/>
+  </w:num>
+  <w:num w:numId="4">
+    <w:abstractNumId w:val="9"/>
+  </w:num>
+  <w:num w:numId="5">
+    <w:abstractNumId w:val="4"/>
+  </w:num>
+  <w:num w:numId="6">
+    <w:abstractNumId w:val="0"/>
+  </w:num>
+  <w:num w:numId="7">
     <w:abstractNumId w:val="3"/>
   </w:num>
-  <w:num w:numId="2">
-    <w:abstractNumId w:val="0"/>
-  </w:num>
-  <w:num w:numId="3">
-    <w:abstractNumId w:val="4"/>
-  </w:num>
-  <w:num w:numId="4">
-    <w:abstractNumId w:val="5"/>
-  </w:num>
-  <w:num w:numId="5">
+  <w:num w:numId="8">
     <w:abstractNumId w:val="1"/>
   </w:num>
-  <w:num w:numId="6">
-    <w:abstractNumId w:val="2"/>
+  <w:num w:numId="9">
+    <w:abstractNumId w:val="6"/>
+  </w:num>
+  <w:num w:numId="10">
+    <w:abstractNumId w:val="5"/>
   </w:num>
 </w:numbering>
 </file>

</xml_diff>

<commit_message>
Adicionado estilos css e configurado o carregamento de repositorios do github
</commit_message>
<xml_diff>
--- a/ESTUDOS REACTJS.docx
+++ b/ESTUDOS REACTJS.docx
@@ -467,39 +467,51 @@
         <w:rPr>
           <w:rFonts w:hint="default" w:ascii="DejaVu Sans Mono" w:hAnsi="DejaVu Sans Mono" w:cs="DejaVu Sans Mono"/>
         </w:rPr>
-        <w:t xml:space="preserve"> yar</w:t>
-      </w:r>
-      <w:r>
-        <w:rPr>
-          <w:rFonts w:hint="default" w:ascii="DejaVu Sans Mono" w:hAnsi="DejaVu Sans Mono" w:cs="DejaVu Sans Mono"/>
-        </w:rPr>
-        <w:t>n</w:t>
-      </w:r>
-      <w:r>
-        <w:rPr>
-          <w:rFonts w:hint="default" w:ascii="DejaVu Sans Mono" w:hAnsi="DejaVu Sans Mono" w:cs="DejaVu Sans Mono"/>
-        </w:rPr>
-        <w:t xml:space="preserve"> add</w:t>
-      </w:r>
-      <w:r>
-        <w:rPr>
-          <w:rFonts w:hint="default" w:ascii="DejaVu Sans Mono" w:hAnsi="DejaVu Sans Mono" w:cs="DejaVu Sans Mono"/>
-        </w:rPr>
-        <w:t xml:space="preserve"> node-</w:t>
-      </w:r>
-      <w:bookmarkStart w:id="0" w:name="_GoBack"/>
-      <w:bookmarkEnd w:id="0"/>
-      <w:r>
-        <w:rPr>
-          <w:rFonts w:hint="default" w:ascii="DejaVu Sans Mono" w:hAnsi="DejaVu Sans Mono" w:cs="DejaVu Sans Mono"/>
-        </w:rPr>
-        <w:t>sass</w:t>
-      </w:r>
-      <w:r>
-        <w:rPr>
-          <w:rFonts w:hint="default" w:ascii="DejaVu Sans Mono" w:hAnsi="DejaVu Sans Mono" w:cs="DejaVu Sans Mono"/>
-        </w:rPr>
-        <w:t xml:space="preserve"> sass-loader -D</w:t>
+        <w:t xml:space="preserve"> yarn add node-sass sass-loader -D</w:t>
+      </w:r>
+    </w:p>
+    <w:p>
+      <w:pPr>
+        <w:numPr>
+          <w:ilvl w:val="0"/>
+          <w:numId w:val="9"/>
+        </w:numPr>
+        <w:tabs>
+          <w:tab w:val="clear" w:pos="420"/>
+        </w:tabs>
+        <w:spacing w:line="480" w:lineRule="auto"/>
+        <w:ind w:left="420" w:leftChars="0" w:hanging="420" w:firstLineChars="0"/>
+        <w:rPr>
+          <w:rFonts w:hint="default" w:ascii="DejaVu Sans Mono" w:hAnsi="DejaVu Sans Mono" w:cs="DejaVu Sans Mono"/>
+        </w:rPr>
+      </w:pPr>
+      <w:r>
+        <w:rPr>
+          <w:rFonts w:hint="default" w:ascii="DejaVu Sans Mono" w:hAnsi="DejaVu Sans Mono" w:cs="DejaVu Sans Mono"/>
+        </w:rPr>
+        <w:t>Lib para manter o estado da aplicação após o reloader</w:t>
+      </w:r>
+    </w:p>
+    <w:p>
+      <w:pPr>
+        <w:numPr>
+          <w:ilvl w:val="1"/>
+          <w:numId w:val="9"/>
+        </w:numPr>
+        <w:tabs>
+          <w:tab w:val="clear" w:pos="840"/>
+        </w:tabs>
+        <w:spacing w:line="480" w:lineRule="auto"/>
+        <w:ind w:left="840" w:leftChars="0" w:hanging="420" w:firstLineChars="0"/>
+        <w:rPr>
+          <w:rFonts w:hint="default" w:ascii="DejaVu Sans Mono" w:hAnsi="DejaVu Sans Mono" w:cs="DejaVu Sans Mono"/>
+        </w:rPr>
+      </w:pPr>
+      <w:r>
+        <w:rPr>
+          <w:rFonts w:hint="default" w:ascii="DejaVu Sans Mono" w:hAnsi="DejaVu Sans Mono" w:cs="DejaVu Sans Mono"/>
+        </w:rPr>
+        <w:t>yarn add -D @pmmmwh/react-refresh-webpack-plugin react-refresh</w:t>
       </w:r>
     </w:p>
     <w:p>
@@ -840,7 +852,7 @@
       <w:pPr>
         <w:numPr>
           <w:ilvl w:val="0"/>
-          <w:numId w:val="9"/>
+          <w:numId w:val="10"/>
         </w:numPr>
         <w:tabs>
           <w:tab w:val="clear" w:pos="420"/>
@@ -862,7 +874,7 @@
       <w:pPr>
         <w:numPr>
           <w:ilvl w:val="1"/>
-          <w:numId w:val="9"/>
+          <w:numId w:val="10"/>
         </w:numPr>
         <w:tabs>
           <w:tab w:val="clear" w:pos="840"/>
@@ -1764,21 +1776,7 @@
           <w:shd w:val="clear" w:fill="1E1E1E"/>
           <w:lang w:val="en-US" w:eastAsia="zh-CN" w:bidi="ar"/>
         </w:rPr>
-        <w:t>'</w:t>
-      </w:r>
-      <w:r>
-        <w:rPr>
-          <w:rFonts w:hint="eastAsia" w:ascii="Droid Sans Fallback" w:hAnsi="Droid Sans Fallback" w:eastAsia="Droid Sans Fallback" w:cs="Droid Sans Fallback"/>
-          <w:b w:val="0"/>
-          <w:bCs w:val="0"/>
-          <w:color w:val="CE9178"/>
-          <w:kern w:val="0"/>
-          <w:sz w:val="21"/>
-          <w:szCs w:val="21"/>
-          <w:shd w:val="clear" w:fill="1E1E1E"/>
-          <w:lang w:val="en-US" w:eastAsia="zh-CN" w:bidi="ar"/>
-        </w:rPr>
-        <w:t>source-map</w:t>
+        <w:t>'source-map</w:t>
       </w:r>
       <w:r>
         <w:rPr>
@@ -2473,21 +2471,7 @@
           <w:shd w:val="clear" w:fill="1E1E1E"/>
           <w:lang w:val="en-US" w:eastAsia="zh-CN" w:bidi="ar"/>
         </w:rPr>
-        <w:t>}</w:t>
-      </w:r>
-      <w:r>
-        <w:rPr>
-          <w:rFonts w:hint="eastAsia" w:ascii="Droid Sans Fallback" w:hAnsi="Droid Sans Fallback" w:eastAsia="Droid Sans Fallback" w:cs="Droid Sans Fallback"/>
-          <w:b w:val="0"/>
-          <w:bCs w:val="0"/>
-          <w:color w:val="D4D4D4"/>
-          <w:kern w:val="0"/>
-          <w:sz w:val="21"/>
-          <w:szCs w:val="21"/>
-          <w:shd w:val="clear" w:fill="1E1E1E"/>
-          <w:lang w:val="en-US" w:eastAsia="zh-CN" w:bidi="ar"/>
-        </w:rPr>
-        <w:t>,</w:t>
+        <w:t>},</w:t>
       </w:r>
     </w:p>
     <w:p>
@@ -3467,6 +3451,226 @@
         <w:suppressLineNumbers w:val="0"/>
         <w:shd w:val="clear" w:fill="1E1E1E"/>
         <w:spacing w:line="285" w:lineRule="atLeast"/>
+        <w:ind w:firstLine="651" w:firstLineChars="310"/>
+        <w:jc w:val="left"/>
+        <w:rPr>
+          <w:rFonts w:ascii="Droid Sans Fallback" w:hAnsi="Droid Sans Fallback" w:eastAsia="Droid Sans Fallback" w:cs="Droid Sans Fallback"/>
+          <w:b w:val="0"/>
+          <w:bCs w:val="0"/>
+          <w:color w:val="D4D4D4"/>
+          <w:sz w:val="21"/>
+          <w:szCs w:val="21"/>
+        </w:rPr>
+      </w:pPr>
+      <w:r>
+        <w:rPr>
+          <w:rFonts w:hint="eastAsia" w:ascii="Droid Sans Fallback" w:hAnsi="Droid Sans Fallback" w:eastAsia="Droid Sans Fallback" w:cs="Droid Sans Fallback"/>
+          <w:b w:val="0"/>
+          <w:bCs w:val="0"/>
+          <w:color w:val="9CDCFE"/>
+          <w:kern w:val="0"/>
+          <w:sz w:val="21"/>
+          <w:szCs w:val="21"/>
+          <w:shd w:val="clear" w:fill="1E1E1E"/>
+          <w:lang w:val="en-US" w:eastAsia="zh-CN" w:bidi="ar"/>
+        </w:rPr>
+        <w:t>use:</w:t>
+      </w:r>
+      <w:r>
+        <w:rPr>
+          <w:rFonts w:hint="eastAsia" w:ascii="Droid Sans Fallback" w:hAnsi="Droid Sans Fallback" w:eastAsia="Droid Sans Fallback" w:cs="Droid Sans Fallback"/>
+          <w:b w:val="0"/>
+          <w:bCs w:val="0"/>
+          <w:color w:val="D4D4D4"/>
+          <w:kern w:val="0"/>
+          <w:sz w:val="21"/>
+          <w:szCs w:val="21"/>
+          <w:shd w:val="clear" w:fill="1E1E1E"/>
+          <w:lang w:val="en-US" w:eastAsia="zh-CN" w:bidi="ar"/>
+        </w:rPr>
+        <w:t xml:space="preserve"> {</w:t>
+      </w:r>
+    </w:p>
+    <w:p>
+      <w:pPr>
+        <w:keepNext w:val="0"/>
+        <w:keepLines w:val="0"/>
+        <w:widowControl/>
+        <w:suppressLineNumbers w:val="0"/>
+        <w:shd w:val="clear" w:fill="1E1E1E"/>
+        <w:spacing w:line="285" w:lineRule="atLeast"/>
+        <w:ind w:firstLine="860" w:firstLineChars="410"/>
+        <w:jc w:val="left"/>
+        <w:rPr>
+          <w:rFonts w:hint="eastAsia" w:ascii="Droid Sans Fallback" w:hAnsi="Droid Sans Fallback" w:eastAsia="Droid Sans Fallback" w:cs="Droid Sans Fallback"/>
+          <w:b w:val="0"/>
+          <w:bCs w:val="0"/>
+          <w:color w:val="D4D4D4"/>
+          <w:sz w:val="21"/>
+          <w:szCs w:val="21"/>
+        </w:rPr>
+      </w:pPr>
+      <w:r>
+        <w:rPr>
+          <w:rFonts w:hint="eastAsia" w:ascii="Droid Sans Fallback" w:hAnsi="Droid Sans Fallback" w:eastAsia="Droid Sans Fallback" w:cs="Droid Sans Fallback"/>
+          <w:b w:val="0"/>
+          <w:bCs w:val="0"/>
+          <w:color w:val="9CDCFE"/>
+          <w:kern w:val="0"/>
+          <w:sz w:val="21"/>
+          <w:szCs w:val="21"/>
+          <w:shd w:val="clear" w:fill="1E1E1E"/>
+          <w:lang w:val="en-US" w:eastAsia="zh-CN" w:bidi="ar"/>
+        </w:rPr>
+        <w:t>loader:</w:t>
+      </w:r>
+      <w:r>
+        <w:rPr>
+          <w:rFonts w:hint="eastAsia" w:ascii="Droid Sans Fallback" w:hAnsi="Droid Sans Fallback" w:eastAsia="Droid Sans Fallback" w:cs="Droid Sans Fallback"/>
+          <w:b w:val="0"/>
+          <w:bCs w:val="0"/>
+          <w:color w:val="D4D4D4"/>
+          <w:kern w:val="0"/>
+          <w:sz w:val="21"/>
+          <w:szCs w:val="21"/>
+          <w:shd w:val="clear" w:fill="1E1E1E"/>
+          <w:lang w:val="en-US" w:eastAsia="zh-CN" w:bidi="ar"/>
+        </w:rPr>
+        <w:t xml:space="preserve"> </w:t>
+      </w:r>
+      <w:r>
+        <w:rPr>
+          <w:rFonts w:hint="eastAsia" w:ascii="Droid Sans Fallback" w:hAnsi="Droid Sans Fallback" w:eastAsia="Droid Sans Fallback" w:cs="Droid Sans Fallback"/>
+          <w:b w:val="0"/>
+          <w:bCs w:val="0"/>
+          <w:color w:val="CE9178"/>
+          <w:kern w:val="0"/>
+          <w:sz w:val="21"/>
+          <w:szCs w:val="21"/>
+          <w:shd w:val="clear" w:fill="1E1E1E"/>
+          <w:lang w:val="en-US" w:eastAsia="zh-CN" w:bidi="ar"/>
+        </w:rPr>
+        <w:t>'babel-loader'</w:t>
+      </w:r>
+      <w:r>
+        <w:rPr>
+          <w:rFonts w:hint="eastAsia" w:ascii="Droid Sans Fallback" w:hAnsi="Droid Sans Fallback" w:eastAsia="Droid Sans Fallback" w:cs="Droid Sans Fallback"/>
+          <w:b w:val="0"/>
+          <w:bCs w:val="0"/>
+          <w:color w:val="D4D4D4"/>
+          <w:kern w:val="0"/>
+          <w:sz w:val="21"/>
+          <w:szCs w:val="21"/>
+          <w:shd w:val="clear" w:fill="1E1E1E"/>
+          <w:lang w:val="en-US" w:eastAsia="zh-CN" w:bidi="ar"/>
+        </w:rPr>
+        <w:t>,</w:t>
+      </w:r>
+    </w:p>
+    <w:p>
+      <w:pPr>
+        <w:keepNext w:val="0"/>
+        <w:keepLines w:val="0"/>
+        <w:widowControl/>
+        <w:suppressLineNumbers w:val="0"/>
+        <w:shd w:val="clear" w:fill="1E1E1E"/>
+        <w:spacing w:line="285" w:lineRule="atLeast"/>
+        <w:ind w:firstLine="860" w:firstLineChars="410"/>
+        <w:jc w:val="left"/>
+        <w:rPr>
+          <w:rFonts w:hint="eastAsia" w:ascii="Droid Sans Fallback" w:hAnsi="Droid Sans Fallback" w:eastAsia="Droid Sans Fallback" w:cs="Droid Sans Fallback"/>
+          <w:b w:val="0"/>
+          <w:bCs w:val="0"/>
+          <w:color w:val="D4D4D4"/>
+          <w:sz w:val="21"/>
+          <w:szCs w:val="21"/>
+        </w:rPr>
+      </w:pPr>
+      <w:r>
+        <w:rPr>
+          <w:rFonts w:hint="eastAsia" w:ascii="Droid Sans Fallback" w:hAnsi="Droid Sans Fallback" w:eastAsia="Droid Sans Fallback" w:cs="Droid Sans Fallback"/>
+          <w:b w:val="0"/>
+          <w:bCs w:val="0"/>
+          <w:color w:val="9CDCFE"/>
+          <w:kern w:val="0"/>
+          <w:sz w:val="21"/>
+          <w:szCs w:val="21"/>
+          <w:shd w:val="clear" w:fill="1E1E1E"/>
+          <w:lang w:val="en-US" w:eastAsia="zh-CN" w:bidi="ar"/>
+        </w:rPr>
+        <w:t>options:</w:t>
+      </w:r>
+      <w:r>
+        <w:rPr>
+          <w:rFonts w:hint="eastAsia" w:ascii="Droid Sans Fallback" w:hAnsi="Droid Sans Fallback" w:eastAsia="Droid Sans Fallback" w:cs="Droid Sans Fallback"/>
+          <w:b w:val="0"/>
+          <w:bCs w:val="0"/>
+          <w:color w:val="D4D4D4"/>
+          <w:kern w:val="0"/>
+          <w:sz w:val="21"/>
+          <w:szCs w:val="21"/>
+          <w:shd w:val="clear" w:fill="1E1E1E"/>
+          <w:lang w:val="en-US" w:eastAsia="zh-CN" w:bidi="ar"/>
+        </w:rPr>
+        <w:t xml:space="preserve"> {</w:t>
+      </w:r>
+    </w:p>
+    <w:p>
+      <w:pPr>
+        <w:keepNext w:val="0"/>
+        <w:keepLines w:val="0"/>
+        <w:widowControl/>
+        <w:suppressLineNumbers w:val="0"/>
+        <w:shd w:val="clear" w:fill="1E1E1E"/>
+        <w:spacing w:line="285" w:lineRule="atLeast"/>
+        <w:ind w:firstLine="1281" w:firstLineChars="610"/>
+        <w:jc w:val="left"/>
+        <w:rPr>
+          <w:rFonts w:hint="eastAsia" w:ascii="Droid Sans Fallback" w:hAnsi="Droid Sans Fallback" w:eastAsia="Droid Sans Fallback" w:cs="Droid Sans Fallback"/>
+          <w:b w:val="0"/>
+          <w:bCs w:val="0"/>
+          <w:color w:val="D4D4D4"/>
+          <w:sz w:val="21"/>
+          <w:szCs w:val="21"/>
+        </w:rPr>
+      </w:pPr>
+      <w:r>
+        <w:rPr>
+          <w:rFonts w:hint="eastAsia" w:ascii="Droid Sans Fallback" w:hAnsi="Droid Sans Fallback" w:eastAsia="Droid Sans Fallback" w:cs="Droid Sans Fallback"/>
+          <w:b w:val="0"/>
+          <w:bCs w:val="0"/>
+          <w:color w:val="9CDCFE"/>
+          <w:kern w:val="0"/>
+          <w:sz w:val="21"/>
+          <w:szCs w:val="21"/>
+          <w:shd w:val="clear" w:fill="1E1E1E"/>
+          <w:lang w:val="en-US" w:eastAsia="zh-CN" w:bidi="ar"/>
+        </w:rPr>
+        <w:t>plugins:</w:t>
+      </w:r>
+      <w:r>
+        <w:rPr>
+          <w:rFonts w:hint="eastAsia" w:ascii="Droid Sans Fallback" w:hAnsi="Droid Sans Fallback" w:eastAsia="Droid Sans Fallback" w:cs="Droid Sans Fallback"/>
+          <w:b w:val="0"/>
+          <w:bCs w:val="0"/>
+          <w:color w:val="D4D4D4"/>
+          <w:kern w:val="0"/>
+          <w:sz w:val="21"/>
+          <w:szCs w:val="21"/>
+          <w:shd w:val="clear" w:fill="1E1E1E"/>
+          <w:lang w:val="en-US" w:eastAsia="zh-CN" w:bidi="ar"/>
+        </w:rPr>
+        <w:t xml:space="preserve"> [</w:t>
+      </w:r>
+    </w:p>
+    <w:p>
+      <w:pPr>
+        <w:keepNext w:val="0"/>
+        <w:keepLines w:val="0"/>
+        <w:widowControl/>
+        <w:suppressLineNumbers w:val="0"/>
+        <w:shd w:val="clear" w:fill="1E1E1E"/>
+        <w:spacing w:line="285" w:lineRule="atLeast"/>
         <w:ind w:firstLine="1701" w:firstLineChars="810"/>
         <w:jc w:val="left"/>
         <w:rPr>
@@ -3483,6 +3687,34 @@
           <w:rFonts w:hint="eastAsia" w:ascii="Droid Sans Fallback" w:hAnsi="Droid Sans Fallback" w:eastAsia="Droid Sans Fallback" w:cs="Droid Sans Fallback"/>
           <w:b w:val="0"/>
           <w:bCs w:val="0"/>
+          <w:color w:val="4FC1FF"/>
+          <w:kern w:val="0"/>
+          <w:sz w:val="21"/>
+          <w:szCs w:val="21"/>
+          <w:shd w:val="clear" w:fill="1E1E1E"/>
+          <w:lang w:val="en-US" w:eastAsia="zh-CN" w:bidi="ar"/>
+        </w:rPr>
+        <w:t>isDevelopment</w:t>
+      </w:r>
+      <w:r>
+        <w:rPr>
+          <w:rFonts w:hint="eastAsia" w:ascii="Droid Sans Fallback" w:hAnsi="Droid Sans Fallback" w:eastAsia="Droid Sans Fallback" w:cs="Droid Sans Fallback"/>
+          <w:b w:val="0"/>
+          <w:bCs w:val="0"/>
+          <w:color w:val="D4D4D4"/>
+          <w:kern w:val="0"/>
+          <w:sz w:val="21"/>
+          <w:szCs w:val="21"/>
+          <w:shd w:val="clear" w:fill="1E1E1E"/>
+          <w:lang w:val="en-US" w:eastAsia="zh-CN" w:bidi="ar"/>
+        </w:rPr>
+        <w:t xml:space="preserve"> &amp;&amp; </w:t>
+      </w:r>
+      <w:r>
+        <w:rPr>
+          <w:rFonts w:hint="eastAsia" w:ascii="Droid Sans Fallback" w:hAnsi="Droid Sans Fallback" w:eastAsia="Droid Sans Fallback" w:cs="Droid Sans Fallback"/>
+          <w:b w:val="0"/>
+          <w:bCs w:val="0"/>
           <w:color w:val="9CDCFE"/>
           <w:kern w:val="0"/>
           <w:sz w:val="21"/>
@@ -3490,21 +3722,49 @@
           <w:shd w:val="clear" w:fill="1E1E1E"/>
           <w:lang w:val="en-US" w:eastAsia="zh-CN" w:bidi="ar"/>
         </w:rPr>
-        <w:t>use:</w:t>
-      </w:r>
-      <w:r>
-        <w:rPr>
-          <w:rFonts w:hint="eastAsia" w:ascii="Droid Sans Fallback" w:hAnsi="Droid Sans Fallback" w:eastAsia="Droid Sans Fallback" w:cs="Droid Sans Fallback"/>
-          <w:b w:val="0"/>
-          <w:bCs w:val="0"/>
-          <w:color w:val="D4D4D4"/>
-          <w:kern w:val="0"/>
-          <w:sz w:val="21"/>
-          <w:szCs w:val="21"/>
-          <w:shd w:val="clear" w:fill="1E1E1E"/>
-          <w:lang w:val="en-US" w:eastAsia="zh-CN" w:bidi="ar"/>
-        </w:rPr>
-        <w:t xml:space="preserve"> </w:t>
+        <w:t>require</w:t>
+      </w:r>
+      <w:r>
+        <w:rPr>
+          <w:rFonts w:hint="eastAsia" w:ascii="Droid Sans Fallback" w:hAnsi="Droid Sans Fallback" w:eastAsia="Droid Sans Fallback" w:cs="Droid Sans Fallback"/>
+          <w:b w:val="0"/>
+          <w:bCs w:val="0"/>
+          <w:color w:val="D4D4D4"/>
+          <w:kern w:val="0"/>
+          <w:sz w:val="21"/>
+          <w:szCs w:val="21"/>
+          <w:shd w:val="clear" w:fill="1E1E1E"/>
+          <w:lang w:val="en-US" w:eastAsia="zh-CN" w:bidi="ar"/>
+        </w:rPr>
+        <w:t>.</w:t>
+      </w:r>
+      <w:r>
+        <w:rPr>
+          <w:rFonts w:hint="eastAsia" w:ascii="Droid Sans Fallback" w:hAnsi="Droid Sans Fallback" w:eastAsia="Droid Sans Fallback" w:cs="Droid Sans Fallback"/>
+          <w:b w:val="0"/>
+          <w:bCs w:val="0"/>
+          <w:color w:val="DCDCAA"/>
+          <w:kern w:val="0"/>
+          <w:sz w:val="21"/>
+          <w:szCs w:val="21"/>
+          <w:shd w:val="clear" w:fill="1E1E1E"/>
+          <w:lang w:val="en-US" w:eastAsia="zh-CN" w:bidi="ar"/>
+        </w:rPr>
+        <w:t>resolve</w:t>
+      </w:r>
+      <w:r>
+        <w:rPr>
+          <w:rFonts w:hint="eastAsia" w:ascii="Droid Sans Fallback" w:hAnsi="Droid Sans Fallback" w:eastAsia="Droid Sans Fallback" w:cs="Droid Sans Fallback"/>
+          <w:b w:val="0"/>
+          <w:bCs w:val="0"/>
+          <w:color w:val="D4D4D4"/>
+          <w:kern w:val="0"/>
+          <w:sz w:val="21"/>
+          <w:szCs w:val="21"/>
+          <w:shd w:val="clear" w:fill="1E1E1E"/>
+          <w:lang w:val="en-US" w:eastAsia="zh-CN" w:bidi="ar"/>
+        </w:rPr>
+        <w:t>(</w:t>
       </w:r>
       <w:r>
         <w:rPr>
@@ -3518,7 +3778,178 @@
           <w:shd w:val="clear" w:fill="1E1E1E"/>
           <w:lang w:val="en-US" w:eastAsia="zh-CN" w:bidi="ar"/>
         </w:rPr>
-        <w:t>'babel-loader'</w:t>
+        <w:t>'react-refresh/babel'</w:t>
+      </w:r>
+      <w:r>
+        <w:rPr>
+          <w:rFonts w:hint="eastAsia" w:ascii="Droid Sans Fallback" w:hAnsi="Droid Sans Fallback" w:eastAsia="Droid Sans Fallback" w:cs="Droid Sans Fallback"/>
+          <w:b w:val="0"/>
+          <w:bCs w:val="0"/>
+          <w:color w:val="D4D4D4"/>
+          <w:kern w:val="0"/>
+          <w:sz w:val="21"/>
+          <w:szCs w:val="21"/>
+          <w:shd w:val="clear" w:fill="1E1E1E"/>
+          <w:lang w:val="en-US" w:eastAsia="zh-CN" w:bidi="ar"/>
+        </w:rPr>
+        <w:t>)</w:t>
+      </w:r>
+    </w:p>
+    <w:p>
+      <w:pPr>
+        <w:keepNext w:val="0"/>
+        <w:keepLines w:val="0"/>
+        <w:widowControl/>
+        <w:suppressLineNumbers w:val="0"/>
+        <w:shd w:val="clear" w:fill="1E1E1E"/>
+        <w:spacing w:line="285" w:lineRule="atLeast"/>
+        <w:ind w:firstLine="1281" w:firstLineChars="610"/>
+        <w:jc w:val="left"/>
+        <w:rPr>
+          <w:rFonts w:hint="eastAsia" w:ascii="Droid Sans Fallback" w:hAnsi="Droid Sans Fallback" w:eastAsia="Droid Sans Fallback" w:cs="Droid Sans Fallback"/>
+          <w:b w:val="0"/>
+          <w:bCs w:val="0"/>
+          <w:color w:val="D4D4D4"/>
+          <w:sz w:val="21"/>
+          <w:szCs w:val="21"/>
+        </w:rPr>
+      </w:pPr>
+      <w:r>
+        <w:rPr>
+          <w:rFonts w:hint="eastAsia" w:ascii="Droid Sans Fallback" w:hAnsi="Droid Sans Fallback" w:eastAsia="Droid Sans Fallback" w:cs="Droid Sans Fallback"/>
+          <w:b w:val="0"/>
+          <w:bCs w:val="0"/>
+          <w:color w:val="D4D4D4"/>
+          <w:kern w:val="0"/>
+          <w:sz w:val="21"/>
+          <w:szCs w:val="21"/>
+          <w:shd w:val="clear" w:fill="1E1E1E"/>
+          <w:lang w:val="en-US" w:eastAsia="zh-CN" w:bidi="ar"/>
+        </w:rPr>
+        <w:t>].</w:t>
+      </w:r>
+      <w:r>
+        <w:rPr>
+          <w:rFonts w:hint="eastAsia" w:ascii="Droid Sans Fallback" w:hAnsi="Droid Sans Fallback" w:eastAsia="Droid Sans Fallback" w:cs="Droid Sans Fallback"/>
+          <w:b w:val="0"/>
+          <w:bCs w:val="0"/>
+          <w:color w:val="DCDCAA"/>
+          <w:kern w:val="0"/>
+          <w:sz w:val="21"/>
+          <w:szCs w:val="21"/>
+          <w:shd w:val="clear" w:fill="1E1E1E"/>
+          <w:lang w:val="en-US" w:eastAsia="zh-CN" w:bidi="ar"/>
+        </w:rPr>
+        <w:t>filter</w:t>
+      </w:r>
+      <w:r>
+        <w:rPr>
+          <w:rFonts w:hint="eastAsia" w:ascii="Droid Sans Fallback" w:hAnsi="Droid Sans Fallback" w:eastAsia="Droid Sans Fallback" w:cs="Droid Sans Fallback"/>
+          <w:b w:val="0"/>
+          <w:bCs w:val="0"/>
+          <w:color w:val="D4D4D4"/>
+          <w:kern w:val="0"/>
+          <w:sz w:val="21"/>
+          <w:szCs w:val="21"/>
+          <w:shd w:val="clear" w:fill="1E1E1E"/>
+          <w:lang w:val="en-US" w:eastAsia="zh-CN" w:bidi="ar"/>
+        </w:rPr>
+        <w:t>(</w:t>
+      </w:r>
+      <w:r>
+        <w:rPr>
+          <w:rFonts w:hint="eastAsia" w:ascii="Droid Sans Fallback" w:hAnsi="Droid Sans Fallback" w:eastAsia="Droid Sans Fallback" w:cs="Droid Sans Fallback"/>
+          <w:b w:val="0"/>
+          <w:bCs w:val="0"/>
+          <w:color w:val="4EC9B0"/>
+          <w:kern w:val="0"/>
+          <w:sz w:val="21"/>
+          <w:szCs w:val="21"/>
+          <w:shd w:val="clear" w:fill="1E1E1E"/>
+          <w:lang w:val="en-US" w:eastAsia="zh-CN" w:bidi="ar"/>
+        </w:rPr>
+        <w:t>Boolean</w:t>
+      </w:r>
+      <w:r>
+        <w:rPr>
+          <w:rFonts w:hint="eastAsia" w:ascii="Droid Sans Fallback" w:hAnsi="Droid Sans Fallback" w:eastAsia="Droid Sans Fallback" w:cs="Droid Sans Fallback"/>
+          <w:b w:val="0"/>
+          <w:bCs w:val="0"/>
+          <w:color w:val="D4D4D4"/>
+          <w:kern w:val="0"/>
+          <w:sz w:val="21"/>
+          <w:szCs w:val="21"/>
+          <w:shd w:val="clear" w:fill="1E1E1E"/>
+          <w:lang w:val="en-US" w:eastAsia="zh-CN" w:bidi="ar"/>
+        </w:rPr>
+        <w:t>)</w:t>
+      </w:r>
+    </w:p>
+    <w:p>
+      <w:pPr>
+        <w:keepNext w:val="0"/>
+        <w:keepLines w:val="0"/>
+        <w:widowControl/>
+        <w:suppressLineNumbers w:val="0"/>
+        <w:shd w:val="clear" w:fill="1E1E1E"/>
+        <w:spacing w:line="285" w:lineRule="atLeast"/>
+        <w:ind w:firstLine="651" w:firstLineChars="310"/>
+        <w:jc w:val="left"/>
+        <w:rPr>
+          <w:rFonts w:hint="eastAsia" w:ascii="Droid Sans Fallback" w:hAnsi="Droid Sans Fallback" w:eastAsia="Droid Sans Fallback" w:cs="Droid Sans Fallback"/>
+          <w:b w:val="0"/>
+          <w:bCs w:val="0"/>
+          <w:color w:val="D4D4D4"/>
+          <w:sz w:val="21"/>
+          <w:szCs w:val="21"/>
+        </w:rPr>
+      </w:pPr>
+      <w:r>
+        <w:rPr>
+          <w:rFonts w:hint="eastAsia" w:ascii="Droid Sans Fallback" w:hAnsi="Droid Sans Fallback" w:eastAsia="Droid Sans Fallback" w:cs="Droid Sans Fallback"/>
+          <w:b w:val="0"/>
+          <w:bCs w:val="0"/>
+          <w:color w:val="D4D4D4"/>
+          <w:kern w:val="0"/>
+          <w:sz w:val="21"/>
+          <w:szCs w:val="21"/>
+          <w:shd w:val="clear" w:fill="1E1E1E"/>
+          <w:lang w:val="en-US" w:eastAsia="zh-CN" w:bidi="ar"/>
+        </w:rPr>
+        <w:t>}</w:t>
+      </w:r>
+    </w:p>
+    <w:p>
+      <w:pPr>
+        <w:keepNext w:val="0"/>
+        <w:keepLines w:val="0"/>
+        <w:widowControl/>
+        <w:suppressLineNumbers w:val="0"/>
+        <w:shd w:val="clear" w:fill="1E1E1E"/>
+        <w:spacing w:line="285" w:lineRule="atLeast"/>
+        <w:jc w:val="left"/>
+        <w:rPr>
+          <w:rFonts w:hint="eastAsia" w:ascii="Droid Sans Fallback" w:hAnsi="Droid Sans Fallback" w:eastAsia="Droid Sans Fallback" w:cs="Droid Sans Fallback"/>
+          <w:b w:val="0"/>
+          <w:bCs w:val="0"/>
+          <w:color w:val="D4D4D4"/>
+          <w:sz w:val="21"/>
+          <w:szCs w:val="21"/>
+        </w:rPr>
+      </w:pPr>
+      <w:r>
+        <w:rPr>
+          <w:rFonts w:hint="eastAsia" w:ascii="Droid Sans Fallback" w:hAnsi="Droid Sans Fallback" w:eastAsia="Droid Sans Fallback" w:cs="Droid Sans Fallback"/>
+          <w:b w:val="0"/>
+          <w:bCs w:val="0"/>
+          <w:color w:val="D4D4D4"/>
+          <w:kern w:val="0"/>
+          <w:sz w:val="21"/>
+          <w:szCs w:val="21"/>
+          <w:shd w:val="clear" w:fill="1E1E1E"/>
+          <w:lang w:val="en-US" w:eastAsia="zh-CN" w:bidi="ar"/>
+        </w:rPr>
+        <w:t>},</w:t>
       </w:r>
     </w:p>
     <w:p>
@@ -3543,6 +3974,8 @@
           <w:lang w:eastAsia="zh-CN" w:bidi="ar"/>
         </w:rPr>
       </w:pPr>
+      <w:bookmarkStart w:id="0" w:name="_GoBack"/>
+      <w:bookmarkEnd w:id="0"/>
       <w:r>
         <w:rPr>
           <w:rFonts w:hint="eastAsia" w:ascii="Droid Sans Fallback" w:hAnsi="Droid Sans Fallback" w:eastAsia="Droid Sans Fallback" w:cs="Droid Sans Fallback"/>
@@ -4241,7 +4674,7 @@
       <w:pPr>
         <w:numPr>
           <w:ilvl w:val="0"/>
-          <w:numId w:val="10"/>
+          <w:numId w:val="11"/>
         </w:numPr>
         <w:ind w:left="420" w:leftChars="0" w:hanging="420" w:firstLineChars="0"/>
         <w:rPr>
@@ -4259,7 +4692,7 @@
       <w:pPr>
         <w:numPr>
           <w:ilvl w:val="1"/>
-          <w:numId w:val="10"/>
+          <w:numId w:val="11"/>
         </w:numPr>
         <w:ind w:left="840" w:leftChars="0" w:hanging="420" w:firstLineChars="0"/>
         <w:rPr>
@@ -4276,6 +4709,7 @@
     <w:p>
       <w:pPr>
         <w:numPr>
+          <w:ilvl w:val="0"/>
           <w:numId w:val="0"/>
         </w:numPr>
         <w:rPr>
@@ -4286,6 +4720,7 @@
     <w:p>
       <w:pPr>
         <w:numPr>
+          <w:ilvl w:val="0"/>
           <w:numId w:val="0"/>
         </w:numPr>
         <w:rPr>
@@ -4302,6 +4737,7 @@
     <w:p>
       <w:pPr>
         <w:numPr>
+          <w:ilvl w:val="0"/>
           <w:numId w:val="0"/>
         </w:numPr>
         <w:rPr>
@@ -5901,12 +6337,100 @@
     <w:p>
       <w:pPr>
         <w:numPr>
+          <w:ilvl w:val="0"/>
           <w:numId w:val="0"/>
         </w:numPr>
         <w:rPr>
           <w:rFonts w:hint="default" w:ascii="DejaVu Sans Mono" w:hAnsi="DejaVu Sans Mono" w:cs="DejaVu Sans Mono"/>
         </w:rPr>
       </w:pPr>
+    </w:p>
+    <w:p>
+      <w:pPr>
+        <w:numPr>
+          <w:ilvl w:val="0"/>
+          <w:numId w:val="0"/>
+        </w:numPr>
+        <w:rPr>
+          <w:rFonts w:hint="default" w:ascii="DejaVu Sans Mono" w:hAnsi="DejaVu Sans Mono" w:cs="DejaVu Sans Mono"/>
+        </w:rPr>
+      </w:pPr>
+    </w:p>
+    <w:p>
+      <w:pPr>
+        <w:numPr>
+          <w:ilvl w:val="0"/>
+          <w:numId w:val="0"/>
+        </w:numPr>
+        <w:rPr>
+          <w:rFonts w:hint="default" w:ascii="DejaVu Sans Mono" w:hAnsi="DejaVu Sans Mono" w:cs="DejaVu Sans Mono"/>
+        </w:rPr>
+      </w:pPr>
+      <w:r>
+        <w:rPr>
+          <w:rFonts w:hint="default" w:ascii="DejaVu Sans Mono" w:hAnsi="DejaVu Sans Mono" w:cs="DejaVu Sans Mono"/>
+        </w:rPr>
+        <w:t>Componetes React:</w:t>
+      </w:r>
+    </w:p>
+    <w:p>
+      <w:pPr>
+        <w:numPr>
+          <w:ilvl w:val="0"/>
+          <w:numId w:val="0"/>
+        </w:numPr>
+        <w:rPr>
+          <w:rFonts w:hint="default" w:ascii="DejaVu Sans Mono" w:hAnsi="DejaVu Sans Mono" w:cs="DejaVu Sans Mono"/>
+        </w:rPr>
+      </w:pPr>
+    </w:p>
+    <w:p>
+      <w:pPr>
+        <w:numPr>
+          <w:ilvl w:val="0"/>
+          <w:numId w:val="0"/>
+        </w:numPr>
+        <w:ind w:firstLine="420" w:firstLineChars="0"/>
+        <w:rPr>
+          <w:rFonts w:hint="default" w:ascii="DejaVu Sans Mono" w:hAnsi="DejaVu Sans Mono" w:cs="DejaVu Sans Mono"/>
+        </w:rPr>
+      </w:pPr>
+      <w:r>
+        <w:rPr>
+          <w:rFonts w:hint="default" w:ascii="DejaVu Sans Mono" w:hAnsi="DejaVu Sans Mono" w:cs="DejaVu Sans Mono"/>
+        </w:rPr>
+        <w:t>São formas de encapsular em um bloco de código dentro de um único elemento e esse elemento tem suas próprias funcionalidades, estilização e estrutura. É uma forma de organizar a aplicação em vários pedaços que compoem toda a aplicação. E dentro do React, tudo é um componente.</w:t>
+      </w:r>
+    </w:p>
+    <w:p>
+      <w:pPr>
+        <w:numPr>
+          <w:ilvl w:val="0"/>
+          <w:numId w:val="0"/>
+        </w:numPr>
+        <w:ind w:firstLine="420" w:firstLineChars="0"/>
+        <w:rPr>
+          <w:rFonts w:hint="default" w:ascii="DejaVu Sans Mono" w:hAnsi="DejaVu Sans Mono" w:cs="DejaVu Sans Mono"/>
+        </w:rPr>
+      </w:pPr>
+    </w:p>
+    <w:p>
+      <w:pPr>
+        <w:numPr>
+          <w:ilvl w:val="0"/>
+          <w:numId w:val="0"/>
+        </w:numPr>
+        <w:ind w:firstLine="420" w:firstLineChars="0"/>
+        <w:rPr>
+          <w:rFonts w:hint="default" w:ascii="DejaVu Sans Mono" w:hAnsi="DejaVu Sans Mono" w:cs="DejaVu Sans Mono"/>
+        </w:rPr>
+      </w:pPr>
+      <w:r>
+        <w:rPr>
+          <w:rFonts w:hint="default" w:ascii="DejaVu Sans Mono" w:hAnsi="DejaVu Sans Mono" w:cs="DejaVu Sans Mono"/>
+        </w:rPr>
+        <w:t>Em termos técnicos um componente é uma função que sempre devolve um HTML.</w:t>
+      </w:r>
     </w:p>
     <w:sectPr>
       <w:pgSz w:w="11906" w:h="16838"/>
@@ -5921,6 +6445,146 @@
 <file path=word/numbering.xml><?xml version="1.0" encoding="utf-8"?>
 <w:numbering xmlns:wpc="http://schemas.microsoft.com/office/word/2010/wordprocessingCanvas" xmlns:mc="http://schemas.openxmlformats.org/markup-compatibility/2006" xmlns:o="urn:schemas-microsoft-com:office:office" xmlns:r="http://schemas.openxmlformats.org/officeDocument/2006/relationships" xmlns:m="http://schemas.openxmlformats.org/officeDocument/2006/math" xmlns:v="urn:schemas-microsoft-com:vml" xmlns:wp14="http://schemas.microsoft.com/office/word/2010/wordprocessingDrawing" xmlns:wp="http://schemas.openxmlformats.org/drawingml/2006/wordprocessingDrawing" xmlns:w10="urn:schemas-microsoft-com:office:word" xmlns:w="http://schemas.openxmlformats.org/wordprocessingml/2006/main" xmlns:w14="http://schemas.microsoft.com/office/word/2010/wordml" xmlns:wpg="http://schemas.microsoft.com/office/word/2010/wordprocessingGroup" xmlns:wpi="http://schemas.microsoft.com/office/word/2010/wordprocessingInk" xmlns:wne="http://schemas.microsoft.com/office/word/2006/wordml" xmlns:wps="http://schemas.microsoft.com/office/word/2010/wordprocessingShape" xmlns:wpsCustomData="http://www.wps.cn/officeDocument/2013/wpsCustomData" mc:Ignorable="w14 wp14">
   <w:abstractNum w:abstractNumId="0">
+    <w:nsid w:val="93CF5E6A"/>
+    <w:multiLevelType w:val="multilevel"/>
+    <w:tmpl w:val="93CF5E6A"/>
+    <w:lvl w:ilvl="0" w:tentative="0">
+      <w:start w:val="1"/>
+      <w:numFmt w:val="bullet"/>
+      <w:lvlText w:val=""/>
+      <w:lvlJc w:val="left"/>
+      <w:pPr>
+        <w:tabs>
+          <w:tab w:val="left" w:pos="420"/>
+        </w:tabs>
+        <w:ind w:left="420" w:leftChars="0" w:hanging="420" w:firstLineChars="0"/>
+      </w:pPr>
+      <w:rPr>
+        <w:rFonts w:hint="default" w:ascii="Wingdings" w:hAnsi="Wingdings"/>
+      </w:rPr>
+    </w:lvl>
+    <w:lvl w:ilvl="1" w:tentative="0">
+      <w:start w:val="1"/>
+      <w:numFmt w:val="bullet"/>
+      <w:lvlText w:val=""/>
+      <w:lvlJc w:val="left"/>
+      <w:pPr>
+        <w:tabs>
+          <w:tab w:val="left" w:pos="840"/>
+        </w:tabs>
+        <w:ind w:left="840" w:leftChars="0" w:hanging="420" w:firstLineChars="0"/>
+      </w:pPr>
+      <w:rPr>
+        <w:rFonts w:hint="default" w:ascii="Wingdings" w:hAnsi="Wingdings"/>
+      </w:rPr>
+    </w:lvl>
+    <w:lvl w:ilvl="2" w:tentative="0">
+      <w:start w:val="1"/>
+      <w:numFmt w:val="bullet"/>
+      <w:lvlText w:val=""/>
+      <w:lvlJc w:val="left"/>
+      <w:pPr>
+        <w:tabs>
+          <w:tab w:val="left" w:pos="1260"/>
+        </w:tabs>
+        <w:ind w:left="1260" w:leftChars="0" w:hanging="420" w:firstLineChars="0"/>
+      </w:pPr>
+      <w:rPr>
+        <w:rFonts w:hint="default" w:ascii="Wingdings" w:hAnsi="Wingdings"/>
+      </w:rPr>
+    </w:lvl>
+    <w:lvl w:ilvl="3" w:tentative="0">
+      <w:start w:val="1"/>
+      <w:numFmt w:val="bullet"/>
+      <w:lvlText w:val=""/>
+      <w:lvlJc w:val="left"/>
+      <w:pPr>
+        <w:tabs>
+          <w:tab w:val="left" w:pos="1680"/>
+        </w:tabs>
+        <w:ind w:left="1680" w:leftChars="0" w:hanging="420" w:firstLineChars="0"/>
+      </w:pPr>
+      <w:rPr>
+        <w:rFonts w:hint="default" w:ascii="Wingdings" w:hAnsi="Wingdings"/>
+      </w:rPr>
+    </w:lvl>
+    <w:lvl w:ilvl="4" w:tentative="0">
+      <w:start w:val="1"/>
+      <w:numFmt w:val="bullet"/>
+      <w:lvlText w:val=""/>
+      <w:lvlJc w:val="left"/>
+      <w:pPr>
+        <w:tabs>
+          <w:tab w:val="left" w:pos="2100"/>
+        </w:tabs>
+        <w:ind w:left="2100" w:leftChars="0" w:hanging="420" w:firstLineChars="0"/>
+      </w:pPr>
+      <w:rPr>
+        <w:rFonts w:hint="default" w:ascii="Wingdings" w:hAnsi="Wingdings"/>
+      </w:rPr>
+    </w:lvl>
+    <w:lvl w:ilvl="5" w:tentative="0">
+      <w:start w:val="1"/>
+      <w:numFmt w:val="bullet"/>
+      <w:lvlText w:val=""/>
+      <w:lvlJc w:val="left"/>
+      <w:pPr>
+        <w:tabs>
+          <w:tab w:val="left" w:pos="2520"/>
+        </w:tabs>
+        <w:ind w:left="2520" w:leftChars="0" w:hanging="420" w:firstLineChars="0"/>
+      </w:pPr>
+      <w:rPr>
+        <w:rFonts w:hint="default" w:ascii="Wingdings" w:hAnsi="Wingdings"/>
+      </w:rPr>
+    </w:lvl>
+    <w:lvl w:ilvl="6" w:tentative="0">
+      <w:start w:val="1"/>
+      <w:numFmt w:val="bullet"/>
+      <w:lvlText w:val=""/>
+      <w:lvlJc w:val="left"/>
+      <w:pPr>
+        <w:tabs>
+          <w:tab w:val="left" w:pos="2940"/>
+        </w:tabs>
+        <w:ind w:left="2940" w:leftChars="0" w:hanging="420" w:firstLineChars="0"/>
+      </w:pPr>
+      <w:rPr>
+        <w:rFonts w:hint="default" w:ascii="Wingdings" w:hAnsi="Wingdings"/>
+      </w:rPr>
+    </w:lvl>
+    <w:lvl w:ilvl="7" w:tentative="0">
+      <w:start w:val="1"/>
+      <w:numFmt w:val="bullet"/>
+      <w:lvlText w:val=""/>
+      <w:lvlJc w:val="left"/>
+      <w:pPr>
+        <w:tabs>
+          <w:tab w:val="left" w:pos="3360"/>
+        </w:tabs>
+        <w:ind w:left="3360" w:leftChars="0" w:hanging="420" w:firstLineChars="0"/>
+      </w:pPr>
+      <w:rPr>
+        <w:rFonts w:hint="default" w:ascii="Wingdings" w:hAnsi="Wingdings"/>
+      </w:rPr>
+    </w:lvl>
+    <w:lvl w:ilvl="8" w:tentative="0">
+      <w:start w:val="1"/>
+      <w:numFmt w:val="bullet"/>
+      <w:lvlText w:val=""/>
+      <w:lvlJc w:val="left"/>
+      <w:pPr>
+        <w:tabs>
+          <w:tab w:val="left" w:pos="3780"/>
+        </w:tabs>
+        <w:ind w:left="3780" w:leftChars="0" w:hanging="420" w:firstLineChars="0"/>
+      </w:pPr>
+      <w:rPr>
+        <w:rFonts w:hint="default" w:ascii="Wingdings" w:hAnsi="Wingdings"/>
+      </w:rPr>
+    </w:lvl>
+  </w:abstractNum>
+  <w:abstractNum w:abstractNumId="1">
     <w:nsid w:val="97BD3BF6"/>
     <w:multiLevelType w:val="multilevel"/>
     <w:tmpl w:val="97BD3BF6"/>
@@ -6060,7 +6724,7 @@
       </w:rPr>
     </w:lvl>
   </w:abstractNum>
-  <w:abstractNum w:abstractNumId="1">
+  <w:abstractNum w:abstractNumId="2">
     <w:nsid w:val="AFBC34A5"/>
     <w:multiLevelType w:val="multilevel"/>
     <w:tmpl w:val="AFBC34A5"/>
@@ -6200,7 +6864,7 @@
       </w:rPr>
     </w:lvl>
   </w:abstractNum>
-  <w:abstractNum w:abstractNumId="2">
+  <w:abstractNum w:abstractNumId="3">
     <w:nsid w:val="FAFFA2A5"/>
     <w:multiLevelType w:val="multilevel"/>
     <w:tmpl w:val="FAFFA2A5"/>
@@ -6340,7 +7004,7 @@
       </w:rPr>
     </w:lvl>
   </w:abstractNum>
-  <w:abstractNum w:abstractNumId="3">
+  <w:abstractNum w:abstractNumId="4">
     <w:nsid w:val="FF8ED73D"/>
     <w:multiLevelType w:val="multilevel"/>
     <w:tmpl w:val="FF8ED73D"/>
@@ -6480,7 +7144,7 @@
       </w:rPr>
     </w:lvl>
   </w:abstractNum>
-  <w:abstractNum w:abstractNumId="4">
+  <w:abstractNum w:abstractNumId="5">
     <w:nsid w:val="13D51ECB"/>
     <w:multiLevelType w:val="multilevel"/>
     <w:tmpl w:val="13D51ECB"/>
@@ -6620,7 +7284,7 @@
       </w:rPr>
     </w:lvl>
   </w:abstractNum>
-  <w:abstractNum w:abstractNumId="5">
+  <w:abstractNum w:abstractNumId="6">
     <w:nsid w:val="3FF83688"/>
     <w:multiLevelType w:val="multilevel"/>
     <w:tmpl w:val="3FF83688"/>
@@ -6760,7 +7424,7 @@
       </w:rPr>
     </w:lvl>
   </w:abstractNum>
-  <w:abstractNum w:abstractNumId="6">
+  <w:abstractNum w:abstractNumId="7">
     <w:nsid w:val="67D87870"/>
     <w:multiLevelType w:val="multilevel"/>
     <w:tmpl w:val="67D87870"/>
@@ -6900,7 +7564,7 @@
       </w:rPr>
     </w:lvl>
   </w:abstractNum>
-  <w:abstractNum w:abstractNumId="7">
+  <w:abstractNum w:abstractNumId="8">
     <w:nsid w:val="6BF720D8"/>
     <w:multiLevelType w:val="singleLevel"/>
     <w:tmpl w:val="6BF720D8"/>
@@ -6920,7 +7584,7 @@
       </w:rPr>
     </w:lvl>
   </w:abstractNum>
-  <w:abstractNum w:abstractNumId="8">
+  <w:abstractNum w:abstractNumId="9">
     <w:nsid w:val="7BFA3072"/>
     <w:multiLevelType w:val="multilevel"/>
     <w:tmpl w:val="7BFA3072"/>
@@ -7060,7 +7724,7 @@
       </w:rPr>
     </w:lvl>
   </w:abstractNum>
-  <w:abstractNum w:abstractNumId="9">
+  <w:abstractNum w:abstractNumId="10">
     <w:nsid w:val="7FFFCB65"/>
     <w:multiLevelType w:val="multilevel"/>
     <w:tmpl w:val="7FFFCB65"/>
@@ -7201,34 +7865,37 @@
     </w:lvl>
   </w:abstractNum>
   <w:num w:numId="1">
+    <w:abstractNumId w:val="8"/>
+  </w:num>
+  <w:num w:numId="2">
+    <w:abstractNumId w:val="3"/>
+  </w:num>
+  <w:num w:numId="3">
+    <w:abstractNumId w:val="9"/>
+  </w:num>
+  <w:num w:numId="4">
+    <w:abstractNumId w:val="10"/>
+  </w:num>
+  <w:num w:numId="5">
+    <w:abstractNumId w:val="5"/>
+  </w:num>
+  <w:num w:numId="6">
+    <w:abstractNumId w:val="1"/>
+  </w:num>
+  <w:num w:numId="7">
+    <w:abstractNumId w:val="4"/>
+  </w:num>
+  <w:num w:numId="8">
+    <w:abstractNumId w:val="2"/>
+  </w:num>
+  <w:num w:numId="9">
+    <w:abstractNumId w:val="0"/>
+  </w:num>
+  <w:num w:numId="10">
     <w:abstractNumId w:val="7"/>
   </w:num>
-  <w:num w:numId="2">
-    <w:abstractNumId w:val="2"/>
-  </w:num>
-  <w:num w:numId="3">
-    <w:abstractNumId w:val="8"/>
-  </w:num>
-  <w:num w:numId="4">
-    <w:abstractNumId w:val="9"/>
-  </w:num>
-  <w:num w:numId="5">
-    <w:abstractNumId w:val="4"/>
-  </w:num>
-  <w:num w:numId="6">
-    <w:abstractNumId w:val="0"/>
-  </w:num>
-  <w:num w:numId="7">
-    <w:abstractNumId w:val="3"/>
-  </w:num>
-  <w:num w:numId="8">
-    <w:abstractNumId w:val="1"/>
-  </w:num>
-  <w:num w:numId="9">
+  <w:num w:numId="11">
     <w:abstractNumId w:val="6"/>
-  </w:num>
-  <w:num w:numId="10">
-    <w:abstractNumId w:val="5"/>
   </w:num>
 </w:numbering>
 </file>

</xml_diff>

<commit_message>
Projeto convertido para TypeScript
</commit_message>
<xml_diff>
--- a/ESTUDOS REACTJS.docx
+++ b/ESTUDOS REACTJS.docx
@@ -247,7 +247,25 @@
         <w:rPr>
           <w:rFonts w:hint="default" w:ascii="DejaVu Sans Mono" w:hAnsi="DejaVu Sans Mono" w:cs="DejaVu Sans Mono"/>
         </w:rPr>
-        <w:t>yarn add @babel/core @babel/cli @babel/preset-env @babel/preset-react babel-loader -D</w:t>
+        <w:t>yarn add @babel/core @babel/cli @babel/preset-env @babel/preset-react babel-loader</w:t>
+      </w:r>
+      <w:r>
+        <w:rPr>
+          <w:rFonts w:hint="default" w:ascii="DejaVu Sans Mono" w:hAnsi="DejaVu Sans Mono" w:cs="DejaVu Sans Mono"/>
+        </w:rPr>
+        <w:t xml:space="preserve"> @babel/preset-typescript</w:t>
+      </w:r>
+      <w:r>
+        <w:rPr>
+          <w:rFonts w:hint="default" w:ascii="DejaVu Sans Mono" w:hAnsi="DejaVu Sans Mono" w:cs="DejaVu Sans Mono"/>
+        </w:rPr>
+        <w:t xml:space="preserve"> -D</w:t>
+      </w:r>
+      <w:r>
+        <w:rPr>
+          <w:rFonts w:hint="default" w:ascii="DejaVu Sans Mono" w:hAnsi="DejaVu Sans Mono" w:cs="DejaVu Sans Mono"/>
+        </w:rPr>
+        <w:t xml:space="preserve"> </w:t>
       </w:r>
     </w:p>
     <w:p>
@@ -512,6 +530,58 @@
           <w:rFonts w:hint="default" w:ascii="DejaVu Sans Mono" w:hAnsi="DejaVu Sans Mono" w:cs="DejaVu Sans Mono"/>
         </w:rPr>
         <w:t>yarn add -D @pmmmwh/react-refresh-webpack-plugin react-refresh</w:t>
+      </w:r>
+    </w:p>
+    <w:p>
+      <w:pPr>
+        <w:numPr>
+          <w:ilvl w:val="0"/>
+          <w:numId w:val="10"/>
+        </w:numPr>
+        <w:tabs>
+          <w:tab w:val="clear" w:pos="420"/>
+        </w:tabs>
+        <w:spacing w:line="480" w:lineRule="auto"/>
+        <w:ind w:left="420" w:leftChars="0" w:hanging="420" w:firstLineChars="0"/>
+        <w:rPr>
+          <w:rFonts w:hint="default" w:ascii="DejaVu Sans Mono" w:hAnsi="DejaVu Sans Mono" w:cs="DejaVu Sans Mono"/>
+        </w:rPr>
+      </w:pPr>
+      <w:r>
+        <w:rPr>
+          <w:rFonts w:hint="default" w:ascii="DejaVu Sans Mono" w:hAnsi="DejaVu Sans Mono" w:cs="DejaVu Sans Mono"/>
+        </w:rPr>
+        <w:t>Adicionar TypeScript ao projeto</w:t>
+      </w:r>
+    </w:p>
+    <w:p>
+      <w:pPr>
+        <w:numPr>
+          <w:ilvl w:val="1"/>
+          <w:numId w:val="10"/>
+        </w:numPr>
+        <w:tabs>
+          <w:tab w:val="clear" w:pos="840"/>
+        </w:tabs>
+        <w:spacing w:line="480" w:lineRule="auto"/>
+        <w:ind w:left="840" w:leftChars="0" w:hanging="420" w:firstLineChars="0"/>
+        <w:rPr>
+          <w:rFonts w:hint="default" w:ascii="DejaVu Sans Mono" w:hAnsi="DejaVu Sans Mono" w:cs="DejaVu Sans Mono"/>
+        </w:rPr>
+      </w:pPr>
+      <w:r>
+        <w:rPr>
+          <w:rFonts w:hint="default" w:ascii="DejaVu Sans Mono" w:hAnsi="DejaVu Sans Mono" w:cs="DejaVu Sans Mono"/>
+        </w:rPr>
+        <w:t>yarn add typescript @types/react-dom</w:t>
+      </w:r>
+      <w:bookmarkStart w:id="0" w:name="_GoBack"/>
+      <w:bookmarkEnd w:id="0"/>
+      <w:r>
+        <w:rPr>
+          <w:rFonts w:hint="default" w:ascii="DejaVu Sans Mono" w:hAnsi="DejaVu Sans Mono" w:cs="DejaVu Sans Mono"/>
+        </w:rPr>
+        <w:t xml:space="preserve"> -D</w:t>
       </w:r>
     </w:p>
     <w:p>
@@ -524,8 +594,32 @@
         <w:ind w:leftChars="0"/>
         <w:rPr>
           <w:rFonts w:hint="default" w:ascii="DejaVu Sans Mono" w:hAnsi="DejaVu Sans Mono" w:cs="DejaVu Sans Mono"/>
-        </w:rPr>
-      </w:pPr>
+          <w:b w:val="0"/>
+          <w:bCs w:val="0"/>
+        </w:rPr>
+      </w:pPr>
+      <w:r>
+        <w:rPr>
+          <w:rFonts w:hint="default" w:ascii="DejaVu Sans Mono" w:hAnsi="DejaVu Sans Mono" w:cs="DejaVu Sans Mono"/>
+        </w:rPr>
+        <w:t xml:space="preserve">Para o typescript ser inicializado no projeto, deve-se rodar </w:t>
+      </w:r>
+      <w:r>
+        <w:rPr>
+          <w:rFonts w:hint="default" w:ascii="DejaVu Sans Mono" w:hAnsi="DejaVu Sans Mono" w:cs="DejaVu Sans Mono"/>
+          <w:b/>
+          <w:bCs/>
+        </w:rPr>
+        <w:t>yarn tsc --init</w:t>
+      </w:r>
+      <w:r>
+        <w:rPr>
+          <w:rFonts w:hint="default" w:ascii="DejaVu Sans Mono" w:hAnsi="DejaVu Sans Mono" w:cs="DejaVu Sans Mono"/>
+          <w:b w:val="0"/>
+          <w:bCs w:val="0"/>
+        </w:rPr>
+        <w:t xml:space="preserve">, este comando cria um arquivo chamado tsconfig.json com algumas configurações. </w:t>
+      </w:r>
     </w:p>
     <w:p>
       <w:pPr>
@@ -619,807 +713,6 @@
         </w:rPr>
         <w:t xml:space="preserve"> = {</w:t>
       </w:r>
-    </w:p>
-    <w:p>
-      <w:pPr>
-        <w:keepNext w:val="0"/>
-        <w:keepLines w:val="0"/>
-        <w:widowControl/>
-        <w:suppressLineNumbers w:val="0"/>
-        <w:shd w:val="clear" w:fill="1E1E1E"/>
-        <w:spacing w:line="285" w:lineRule="atLeast"/>
-        <w:jc w:val="left"/>
-        <w:rPr>
-          <w:rFonts w:hint="eastAsia" w:ascii="Droid Sans Fallback" w:hAnsi="Droid Sans Fallback" w:eastAsia="Droid Sans Fallback" w:cs="Droid Sans Fallback"/>
-          <w:b w:val="0"/>
-          <w:bCs w:val="0"/>
-          <w:color w:val="D4D4D4"/>
-          <w:sz w:val="21"/>
-          <w:szCs w:val="21"/>
-        </w:rPr>
-      </w:pPr>
-      <w:r>
-        <w:rPr>
-          <w:rFonts w:hint="eastAsia" w:ascii="Droid Sans Fallback" w:hAnsi="Droid Sans Fallback" w:eastAsia="Droid Sans Fallback" w:cs="Droid Sans Fallback"/>
-          <w:b w:val="0"/>
-          <w:bCs w:val="0"/>
-          <w:color w:val="9CDCFE"/>
-          <w:kern w:val="0"/>
-          <w:sz w:val="21"/>
-          <w:szCs w:val="21"/>
-          <w:shd w:val="clear" w:fill="1E1E1E"/>
-          <w:lang w:val="en-US" w:eastAsia="zh-CN" w:bidi="ar"/>
-        </w:rPr>
-        <w:t>presets:</w:t>
-      </w:r>
-      <w:r>
-        <w:rPr>
-          <w:rFonts w:hint="eastAsia" w:ascii="Droid Sans Fallback" w:hAnsi="Droid Sans Fallback" w:eastAsia="Droid Sans Fallback" w:cs="Droid Sans Fallback"/>
-          <w:b w:val="0"/>
-          <w:bCs w:val="0"/>
-          <w:color w:val="D4D4D4"/>
-          <w:kern w:val="0"/>
-          <w:sz w:val="21"/>
-          <w:szCs w:val="21"/>
-          <w:shd w:val="clear" w:fill="1E1E1E"/>
-          <w:lang w:val="en-US" w:eastAsia="zh-CN" w:bidi="ar"/>
-        </w:rPr>
-        <w:t xml:space="preserve"> [</w:t>
-      </w:r>
-    </w:p>
-    <w:p>
-      <w:pPr>
-        <w:keepNext w:val="0"/>
-        <w:keepLines w:val="0"/>
-        <w:widowControl/>
-        <w:suppressLineNumbers w:val="0"/>
-        <w:shd w:val="clear" w:fill="1E1E1E"/>
-        <w:spacing w:line="285" w:lineRule="atLeast"/>
-        <w:ind w:firstLine="525" w:firstLineChars="250"/>
-        <w:jc w:val="left"/>
-        <w:rPr>
-          <w:rFonts w:hint="eastAsia" w:ascii="Droid Sans Fallback" w:hAnsi="Droid Sans Fallback" w:eastAsia="Droid Sans Fallback" w:cs="Droid Sans Fallback"/>
-          <w:b w:val="0"/>
-          <w:bCs w:val="0"/>
-          <w:color w:val="D4D4D4"/>
-          <w:sz w:val="21"/>
-          <w:szCs w:val="21"/>
-        </w:rPr>
-      </w:pPr>
-      <w:r>
-        <w:rPr>
-          <w:rFonts w:hint="eastAsia" w:ascii="Droid Sans Fallback" w:hAnsi="Droid Sans Fallback" w:eastAsia="Droid Sans Fallback" w:cs="Droid Sans Fallback"/>
-          <w:b w:val="0"/>
-          <w:bCs w:val="0"/>
-          <w:color w:val="CE9178"/>
-          <w:kern w:val="0"/>
-          <w:sz w:val="21"/>
-          <w:szCs w:val="21"/>
-          <w:shd w:val="clear" w:fill="1E1E1E"/>
-          <w:lang w:val="en-US" w:eastAsia="zh-CN" w:bidi="ar"/>
-        </w:rPr>
-        <w:t>'@babel/preset-env'</w:t>
-      </w:r>
-      <w:r>
-        <w:rPr>
-          <w:rFonts w:hint="eastAsia" w:ascii="Droid Sans Fallback" w:hAnsi="Droid Sans Fallback" w:eastAsia="Droid Sans Fallback" w:cs="Droid Sans Fallback"/>
-          <w:b w:val="0"/>
-          <w:bCs w:val="0"/>
-          <w:color w:val="D4D4D4"/>
-          <w:kern w:val="0"/>
-          <w:sz w:val="21"/>
-          <w:szCs w:val="21"/>
-          <w:shd w:val="clear" w:fill="1E1E1E"/>
-          <w:lang w:val="en-US" w:eastAsia="zh-CN" w:bidi="ar"/>
-        </w:rPr>
-        <w:t>,</w:t>
-      </w:r>
-    </w:p>
-    <w:p>
-      <w:pPr>
-        <w:keepNext w:val="0"/>
-        <w:keepLines w:val="0"/>
-        <w:widowControl/>
-        <w:suppressLineNumbers w:val="0"/>
-        <w:shd w:val="clear" w:fill="1E1E1E"/>
-        <w:spacing w:line="285" w:lineRule="atLeast"/>
-        <w:ind w:firstLine="525" w:firstLineChars="250"/>
-        <w:jc w:val="left"/>
-        <w:rPr>
-          <w:rFonts w:hint="eastAsia" w:ascii="Droid Sans Fallback" w:hAnsi="Droid Sans Fallback" w:eastAsia="Droid Sans Fallback" w:cs="Droid Sans Fallback"/>
-          <w:b w:val="0"/>
-          <w:bCs w:val="0"/>
-          <w:color w:val="D4D4D4"/>
-          <w:sz w:val="21"/>
-          <w:szCs w:val="21"/>
-        </w:rPr>
-      </w:pPr>
-      <w:r>
-        <w:rPr>
-          <w:rFonts w:hint="eastAsia" w:ascii="Droid Sans Fallback" w:hAnsi="Droid Sans Fallback" w:eastAsia="Droid Sans Fallback" w:cs="Droid Sans Fallback"/>
-          <w:b w:val="0"/>
-          <w:bCs w:val="0"/>
-          <w:color w:val="CE9178"/>
-          <w:kern w:val="0"/>
-          <w:sz w:val="21"/>
-          <w:szCs w:val="21"/>
-          <w:shd w:val="clear" w:fill="1E1E1E"/>
-          <w:lang w:val="en-US" w:eastAsia="zh-CN" w:bidi="ar"/>
-        </w:rPr>
-        <w:t>'@babel/preset-react'</w:t>
-      </w:r>
-    </w:p>
-    <w:p>
-      <w:pPr>
-        <w:keepNext w:val="0"/>
-        <w:keepLines w:val="0"/>
-        <w:widowControl/>
-        <w:suppressLineNumbers w:val="0"/>
-        <w:shd w:val="clear" w:fill="1E1E1E"/>
-        <w:spacing w:line="285" w:lineRule="atLeast"/>
-        <w:ind w:firstLine="420" w:firstLineChars="200"/>
-        <w:jc w:val="left"/>
-        <w:rPr>
-          <w:rFonts w:hint="eastAsia" w:ascii="Droid Sans Fallback" w:hAnsi="Droid Sans Fallback" w:eastAsia="Droid Sans Fallback" w:cs="Droid Sans Fallback"/>
-          <w:b w:val="0"/>
-          <w:bCs w:val="0"/>
-          <w:color w:val="D4D4D4"/>
-          <w:sz w:val="21"/>
-          <w:szCs w:val="21"/>
-        </w:rPr>
-      </w:pPr>
-      <w:r>
-        <w:rPr>
-          <w:rFonts w:hint="eastAsia" w:ascii="Droid Sans Fallback" w:hAnsi="Droid Sans Fallback" w:eastAsia="Droid Sans Fallback" w:cs="Droid Sans Fallback"/>
-          <w:b w:val="0"/>
-          <w:bCs w:val="0"/>
-          <w:color w:val="D4D4D4"/>
-          <w:kern w:val="0"/>
-          <w:sz w:val="21"/>
-          <w:szCs w:val="21"/>
-          <w:shd w:val="clear" w:fill="1E1E1E"/>
-          <w:lang w:val="en-US" w:eastAsia="zh-CN" w:bidi="ar"/>
-        </w:rPr>
-        <w:t>]</w:t>
-      </w:r>
-    </w:p>
-    <w:p>
-      <w:pPr>
-        <w:keepNext w:val="0"/>
-        <w:keepLines w:val="0"/>
-        <w:widowControl/>
-        <w:suppressLineNumbers w:val="0"/>
-        <w:shd w:val="clear" w:fill="1E1E1E"/>
-        <w:spacing w:line="285" w:lineRule="atLeast"/>
-        <w:jc w:val="left"/>
-        <w:rPr>
-          <w:rFonts w:hint="eastAsia" w:ascii="Droid Sans Fallback" w:hAnsi="Droid Sans Fallback" w:eastAsia="Droid Sans Fallback" w:cs="Droid Sans Fallback"/>
-          <w:b w:val="0"/>
-          <w:bCs w:val="0"/>
-          <w:color w:val="D4D4D4"/>
-          <w:sz w:val="21"/>
-          <w:szCs w:val="21"/>
-        </w:rPr>
-      </w:pPr>
-      <w:r>
-        <w:rPr>
-          <w:rFonts w:hint="eastAsia" w:ascii="Droid Sans Fallback" w:hAnsi="Droid Sans Fallback" w:eastAsia="Droid Sans Fallback" w:cs="Droid Sans Fallback"/>
-          <w:b w:val="0"/>
-          <w:bCs w:val="0"/>
-          <w:color w:val="D4D4D4"/>
-          <w:kern w:val="0"/>
-          <w:sz w:val="21"/>
-          <w:szCs w:val="21"/>
-          <w:shd w:val="clear" w:fill="1E1E1E"/>
-          <w:lang w:val="en-US" w:eastAsia="zh-CN" w:bidi="ar"/>
-        </w:rPr>
-        <w:t>}</w:t>
-      </w:r>
-    </w:p>
-    <w:p>
-      <w:pPr>
-        <w:numPr>
-          <w:ilvl w:val="0"/>
-          <w:numId w:val="0"/>
-        </w:numPr>
-        <w:spacing w:line="480" w:lineRule="auto"/>
-        <w:ind w:leftChars="0"/>
-        <w:rPr>
-          <w:rFonts w:hint="default" w:ascii="DejaVu Sans Mono" w:hAnsi="DejaVu Sans Mono" w:cs="DejaVu Sans Mono"/>
-        </w:rPr>
-      </w:pPr>
-    </w:p>
-    <w:p>
-      <w:pPr>
-        <w:numPr>
-          <w:ilvl w:val="0"/>
-          <w:numId w:val="0"/>
-        </w:numPr>
-        <w:spacing w:line="480" w:lineRule="auto"/>
-        <w:ind w:leftChars="0"/>
-        <w:rPr>
-          <w:rFonts w:hint="default" w:ascii="DejaVu Sans Mono" w:hAnsi="DejaVu Sans Mono" w:cs="DejaVu Sans Mono"/>
-        </w:rPr>
-      </w:pPr>
-      <w:r>
-        <w:rPr>
-          <w:rFonts w:hint="default" w:ascii="DejaVu Sans Mono" w:hAnsi="DejaVu Sans Mono" w:cs="DejaVu Sans Mono"/>
-        </w:rPr>
-        <w:t>Para converter o código com JS modermo para um JS entendível pelos browsers deve-se rodar no terminal o comando:</w:t>
-      </w:r>
-    </w:p>
-    <w:p>
-      <w:pPr>
-        <w:numPr>
-          <w:ilvl w:val="0"/>
-          <w:numId w:val="10"/>
-        </w:numPr>
-        <w:tabs>
-          <w:tab w:val="clear" w:pos="420"/>
-        </w:tabs>
-        <w:spacing w:line="480" w:lineRule="auto"/>
-        <w:ind w:left="420" w:leftChars="0" w:hanging="420" w:firstLineChars="0"/>
-        <w:rPr>
-          <w:rFonts w:hint="default" w:ascii="DejaVu Sans Mono" w:hAnsi="DejaVu Sans Mono" w:cs="DejaVu Sans Mono"/>
-        </w:rPr>
-      </w:pPr>
-      <w:r>
-        <w:rPr>
-          <w:rFonts w:hint="default" w:ascii="DejaVu Sans Mono" w:hAnsi="DejaVu Sans Mono" w:cs="DejaVu Sans Mono"/>
-        </w:rPr>
-        <w:t>yarn babel (caminho do arquivo) -o (flag -o indica a saída) (saída do arquivo)</w:t>
-      </w:r>
-    </w:p>
-    <w:p>
-      <w:pPr>
-        <w:numPr>
-          <w:ilvl w:val="1"/>
-          <w:numId w:val="10"/>
-        </w:numPr>
-        <w:tabs>
-          <w:tab w:val="clear" w:pos="840"/>
-        </w:tabs>
-        <w:spacing w:line="480" w:lineRule="auto"/>
-        <w:ind w:left="840" w:leftChars="0" w:hanging="420" w:firstLineChars="0"/>
-        <w:rPr>
-          <w:rFonts w:hint="default" w:ascii="DejaVu Sans Mono" w:hAnsi="DejaVu Sans Mono" w:cs="DejaVu Sans Mono"/>
-        </w:rPr>
-      </w:pPr>
-      <w:r>
-        <w:rPr>
-          <w:rFonts w:hint="default" w:ascii="DejaVu Sans Mono" w:hAnsi="DejaVu Sans Mono" w:cs="DejaVu Sans Mono"/>
-        </w:rPr>
-        <w:t xml:space="preserve">yarn babel src/index.js -o dist/bundle.js </w:t>
-      </w:r>
-    </w:p>
-    <w:p>
-      <w:pPr>
-        <w:numPr>
-          <w:ilvl w:val="0"/>
-          <w:numId w:val="0"/>
-        </w:numPr>
-        <w:rPr>
-          <w:rFonts w:hint="default" w:ascii="DejaVu Sans Mono" w:hAnsi="DejaVu Sans Mono" w:cs="DejaVu Sans Mono"/>
-        </w:rPr>
-      </w:pPr>
-    </w:p>
-    <w:p>
-      <w:pPr>
-        <w:numPr>
-          <w:ilvl w:val="0"/>
-          <w:numId w:val="0"/>
-        </w:numPr>
-        <w:rPr>
-          <w:rFonts w:hint="default" w:ascii="DejaVu Sans Mono" w:hAnsi="DejaVu Sans Mono" w:cs="DejaVu Sans Mono"/>
-        </w:rPr>
-      </w:pPr>
-      <w:r>
-        <w:rPr>
-          <w:rFonts w:hint="default" w:ascii="DejaVu Sans Mono" w:hAnsi="DejaVu Sans Mono" w:cs="DejaVu Sans Mono"/>
-        </w:rPr>
-        <w:t>Para o WebPack é necessário criar o arquivo de configuração webpack.config.js; No conteúdo do arquivo deve-se configurar os módulos que serão exportados:</w:t>
-      </w:r>
-    </w:p>
-    <w:p>
-      <w:pPr>
-        <w:numPr>
-          <w:ilvl w:val="0"/>
-          <w:numId w:val="0"/>
-        </w:numPr>
-        <w:rPr>
-          <w:rFonts w:hint="default" w:ascii="DejaVu Sans Mono" w:hAnsi="DejaVu Sans Mono" w:cs="DejaVu Sans Mono"/>
-        </w:rPr>
-      </w:pPr>
-    </w:p>
-    <w:p>
-      <w:pPr>
-        <w:keepNext w:val="0"/>
-        <w:keepLines w:val="0"/>
-        <w:widowControl/>
-        <w:suppressLineNumbers w:val="0"/>
-        <w:shd w:val="clear" w:fill="1E1E1E"/>
-        <w:spacing w:line="285" w:lineRule="atLeast"/>
-        <w:jc w:val="left"/>
-        <w:rPr>
-          <w:rFonts w:ascii="Droid Sans Fallback" w:hAnsi="Droid Sans Fallback" w:eastAsia="Droid Sans Fallback" w:cs="Droid Sans Fallback"/>
-          <w:b w:val="0"/>
-          <w:bCs w:val="0"/>
-          <w:color w:val="D4D4D4"/>
-          <w:sz w:val="21"/>
-          <w:szCs w:val="21"/>
-        </w:rPr>
-      </w:pPr>
-      <w:r>
-        <w:rPr>
-          <w:rFonts w:hint="eastAsia" w:ascii="Droid Sans Fallback" w:hAnsi="Droid Sans Fallback" w:eastAsia="Droid Sans Fallback" w:cs="Droid Sans Fallback"/>
-          <w:b w:val="0"/>
-          <w:bCs w:val="0"/>
-          <w:color w:val="569CD6"/>
-          <w:kern w:val="0"/>
-          <w:sz w:val="21"/>
-          <w:szCs w:val="21"/>
-          <w:shd w:val="clear" w:fill="1E1E1E"/>
-          <w:lang w:val="en-US" w:eastAsia="zh-CN" w:bidi="ar"/>
-        </w:rPr>
-        <w:t>const</w:t>
-      </w:r>
-      <w:r>
-        <w:rPr>
-          <w:rFonts w:hint="eastAsia" w:ascii="Droid Sans Fallback" w:hAnsi="Droid Sans Fallback" w:eastAsia="Droid Sans Fallback" w:cs="Droid Sans Fallback"/>
-          <w:b w:val="0"/>
-          <w:bCs w:val="0"/>
-          <w:color w:val="D4D4D4"/>
-          <w:kern w:val="0"/>
-          <w:sz w:val="21"/>
-          <w:szCs w:val="21"/>
-          <w:shd w:val="clear" w:fill="1E1E1E"/>
-          <w:lang w:val="en-US" w:eastAsia="zh-CN" w:bidi="ar"/>
-        </w:rPr>
-        <w:t xml:space="preserve"> </w:t>
-      </w:r>
-      <w:r>
-        <w:rPr>
-          <w:rFonts w:hint="eastAsia" w:ascii="Droid Sans Fallback" w:hAnsi="Droid Sans Fallback" w:eastAsia="Droid Sans Fallback" w:cs="Droid Sans Fallback"/>
-          <w:b w:val="0"/>
-          <w:bCs w:val="0"/>
-          <w:color w:val="4FC1FF"/>
-          <w:kern w:val="0"/>
-          <w:sz w:val="21"/>
-          <w:szCs w:val="21"/>
-          <w:shd w:val="clear" w:fill="1E1E1E"/>
-          <w:lang w:val="en-US" w:eastAsia="zh-CN" w:bidi="ar"/>
-        </w:rPr>
-        <w:t>path</w:t>
-      </w:r>
-      <w:r>
-        <w:rPr>
-          <w:rFonts w:hint="eastAsia" w:ascii="Droid Sans Fallback" w:hAnsi="Droid Sans Fallback" w:eastAsia="Droid Sans Fallback" w:cs="Droid Sans Fallback"/>
-          <w:b w:val="0"/>
-          <w:bCs w:val="0"/>
-          <w:color w:val="D4D4D4"/>
-          <w:kern w:val="0"/>
-          <w:sz w:val="21"/>
-          <w:szCs w:val="21"/>
-          <w:shd w:val="clear" w:fill="1E1E1E"/>
-          <w:lang w:val="en-US" w:eastAsia="zh-CN" w:bidi="ar"/>
-        </w:rPr>
-        <w:t xml:space="preserve"> = </w:t>
-      </w:r>
-      <w:r>
-        <w:rPr>
-          <w:rFonts w:hint="eastAsia" w:ascii="Droid Sans Fallback" w:hAnsi="Droid Sans Fallback" w:eastAsia="Droid Sans Fallback" w:cs="Droid Sans Fallback"/>
-          <w:b w:val="0"/>
-          <w:bCs w:val="0"/>
-          <w:color w:val="DCDCAA"/>
-          <w:kern w:val="0"/>
-          <w:sz w:val="21"/>
-          <w:szCs w:val="21"/>
-          <w:shd w:val="clear" w:fill="1E1E1E"/>
-          <w:lang w:val="en-US" w:eastAsia="zh-CN" w:bidi="ar"/>
-        </w:rPr>
-        <w:t>require</w:t>
-      </w:r>
-      <w:r>
-        <w:rPr>
-          <w:rFonts w:hint="eastAsia" w:ascii="Droid Sans Fallback" w:hAnsi="Droid Sans Fallback" w:eastAsia="Droid Sans Fallback" w:cs="Droid Sans Fallback"/>
-          <w:b w:val="0"/>
-          <w:bCs w:val="0"/>
-          <w:color w:val="D4D4D4"/>
-          <w:kern w:val="0"/>
-          <w:sz w:val="21"/>
-          <w:szCs w:val="21"/>
-          <w:shd w:val="clear" w:fill="1E1E1E"/>
-          <w:lang w:val="en-US" w:eastAsia="zh-CN" w:bidi="ar"/>
-        </w:rPr>
-        <w:t>(</w:t>
-      </w:r>
-      <w:r>
-        <w:rPr>
-          <w:rFonts w:hint="eastAsia" w:ascii="Droid Sans Fallback" w:hAnsi="Droid Sans Fallback" w:eastAsia="Droid Sans Fallback" w:cs="Droid Sans Fallback"/>
-          <w:b w:val="0"/>
-          <w:bCs w:val="0"/>
-          <w:color w:val="CE9178"/>
-          <w:kern w:val="0"/>
-          <w:sz w:val="21"/>
-          <w:szCs w:val="21"/>
-          <w:shd w:val="clear" w:fill="1E1E1E"/>
-          <w:lang w:val="en-US" w:eastAsia="zh-CN" w:bidi="ar"/>
-        </w:rPr>
-        <w:t>'path'</w:t>
-      </w:r>
-      <w:r>
-        <w:rPr>
-          <w:rFonts w:hint="eastAsia" w:ascii="Droid Sans Fallback" w:hAnsi="Droid Sans Fallback" w:eastAsia="Droid Sans Fallback" w:cs="Droid Sans Fallback"/>
-          <w:b w:val="0"/>
-          <w:bCs w:val="0"/>
-          <w:color w:val="D4D4D4"/>
-          <w:kern w:val="0"/>
-          <w:sz w:val="21"/>
-          <w:szCs w:val="21"/>
-          <w:shd w:val="clear" w:fill="1E1E1E"/>
-          <w:lang w:val="en-US" w:eastAsia="zh-CN" w:bidi="ar"/>
-        </w:rPr>
-        <w:t>);</w:t>
-      </w:r>
-    </w:p>
-    <w:p>
-      <w:pPr>
-        <w:keepNext w:val="0"/>
-        <w:keepLines w:val="0"/>
-        <w:widowControl/>
-        <w:suppressLineNumbers w:val="0"/>
-        <w:shd w:val="clear" w:fill="1E1E1E"/>
-        <w:spacing w:line="285" w:lineRule="atLeast"/>
-        <w:jc w:val="left"/>
-        <w:rPr>
-          <w:rFonts w:ascii="Droid Sans Fallback" w:hAnsi="Droid Sans Fallback" w:eastAsia="Droid Sans Fallback" w:cs="Droid Sans Fallback"/>
-          <w:b w:val="0"/>
-          <w:bCs w:val="0"/>
-          <w:color w:val="D4D4D4"/>
-          <w:sz w:val="21"/>
-          <w:szCs w:val="21"/>
-        </w:rPr>
-      </w:pPr>
-      <w:r>
-        <w:rPr>
-          <w:rFonts w:hint="eastAsia" w:ascii="Droid Sans Fallback" w:hAnsi="Droid Sans Fallback" w:eastAsia="Droid Sans Fallback" w:cs="Droid Sans Fallback"/>
-          <w:b w:val="0"/>
-          <w:bCs w:val="0"/>
-          <w:color w:val="569CD6"/>
-          <w:kern w:val="0"/>
-          <w:sz w:val="21"/>
-          <w:szCs w:val="21"/>
-          <w:shd w:val="clear" w:fill="1E1E1E"/>
-          <w:lang w:val="en-US" w:eastAsia="zh-CN" w:bidi="ar"/>
-        </w:rPr>
-        <w:t>const</w:t>
-      </w:r>
-      <w:r>
-        <w:rPr>
-          <w:rFonts w:hint="eastAsia" w:ascii="Droid Sans Fallback" w:hAnsi="Droid Sans Fallback" w:eastAsia="Droid Sans Fallback" w:cs="Droid Sans Fallback"/>
-          <w:b w:val="0"/>
-          <w:bCs w:val="0"/>
-          <w:color w:val="D4D4D4"/>
-          <w:kern w:val="0"/>
-          <w:sz w:val="21"/>
-          <w:szCs w:val="21"/>
-          <w:shd w:val="clear" w:fill="1E1E1E"/>
-          <w:lang w:val="en-US" w:eastAsia="zh-CN" w:bidi="ar"/>
-        </w:rPr>
-        <w:t xml:space="preserve"> </w:t>
-      </w:r>
-      <w:r>
-        <w:rPr>
-          <w:rFonts w:hint="eastAsia" w:ascii="Droid Sans Fallback" w:hAnsi="Droid Sans Fallback" w:eastAsia="Droid Sans Fallback" w:cs="Droid Sans Fallback"/>
-          <w:b w:val="0"/>
-          <w:bCs w:val="0"/>
-          <w:color w:val="4EC9B0"/>
-          <w:kern w:val="0"/>
-          <w:sz w:val="21"/>
-          <w:szCs w:val="21"/>
-          <w:shd w:val="clear" w:fill="1E1E1E"/>
-          <w:lang w:val="en-US" w:eastAsia="zh-CN" w:bidi="ar"/>
-        </w:rPr>
-        <w:t>HtmlWebpackPlugin</w:t>
-      </w:r>
-      <w:r>
-        <w:rPr>
-          <w:rFonts w:hint="eastAsia" w:ascii="Droid Sans Fallback" w:hAnsi="Droid Sans Fallback" w:eastAsia="Droid Sans Fallback" w:cs="Droid Sans Fallback"/>
-          <w:b w:val="0"/>
-          <w:bCs w:val="0"/>
-          <w:color w:val="D4D4D4"/>
-          <w:kern w:val="0"/>
-          <w:sz w:val="21"/>
-          <w:szCs w:val="21"/>
-          <w:shd w:val="clear" w:fill="1E1E1E"/>
-          <w:lang w:val="en-US" w:eastAsia="zh-CN" w:bidi="ar"/>
-        </w:rPr>
-        <w:t xml:space="preserve"> = </w:t>
-      </w:r>
-      <w:r>
-        <w:rPr>
-          <w:rFonts w:hint="eastAsia" w:ascii="Droid Sans Fallback" w:hAnsi="Droid Sans Fallback" w:eastAsia="Droid Sans Fallback" w:cs="Droid Sans Fallback"/>
-          <w:b w:val="0"/>
-          <w:bCs w:val="0"/>
-          <w:color w:val="DCDCAA"/>
-          <w:kern w:val="0"/>
-          <w:sz w:val="21"/>
-          <w:szCs w:val="21"/>
-          <w:shd w:val="clear" w:fill="1E1E1E"/>
-          <w:lang w:val="en-US" w:eastAsia="zh-CN" w:bidi="ar"/>
-        </w:rPr>
-        <w:t>require</w:t>
-      </w:r>
-      <w:r>
-        <w:rPr>
-          <w:rFonts w:hint="eastAsia" w:ascii="Droid Sans Fallback" w:hAnsi="Droid Sans Fallback" w:eastAsia="Droid Sans Fallback" w:cs="Droid Sans Fallback"/>
-          <w:b w:val="0"/>
-          <w:bCs w:val="0"/>
-          <w:color w:val="D4D4D4"/>
-          <w:kern w:val="0"/>
-          <w:sz w:val="21"/>
-          <w:szCs w:val="21"/>
-          <w:shd w:val="clear" w:fill="1E1E1E"/>
-          <w:lang w:val="en-US" w:eastAsia="zh-CN" w:bidi="ar"/>
-        </w:rPr>
-        <w:t>(</w:t>
-      </w:r>
-      <w:r>
-        <w:rPr>
-          <w:rFonts w:hint="eastAsia" w:ascii="Droid Sans Fallback" w:hAnsi="Droid Sans Fallback" w:eastAsia="Droid Sans Fallback" w:cs="Droid Sans Fallback"/>
-          <w:b w:val="0"/>
-          <w:bCs w:val="0"/>
-          <w:color w:val="CE9178"/>
-          <w:kern w:val="0"/>
-          <w:sz w:val="21"/>
-          <w:szCs w:val="21"/>
-          <w:shd w:val="clear" w:fill="1E1E1E"/>
-          <w:lang w:val="en-US" w:eastAsia="zh-CN" w:bidi="ar"/>
-        </w:rPr>
-        <w:t>'html-webpack-plugin'</w:t>
-      </w:r>
-      <w:r>
-        <w:rPr>
-          <w:rFonts w:hint="eastAsia" w:ascii="Droid Sans Fallback" w:hAnsi="Droid Sans Fallback" w:eastAsia="Droid Sans Fallback" w:cs="Droid Sans Fallback"/>
-          <w:b w:val="0"/>
-          <w:bCs w:val="0"/>
-          <w:color w:val="D4D4D4"/>
-          <w:kern w:val="0"/>
-          <w:sz w:val="21"/>
-          <w:szCs w:val="21"/>
-          <w:shd w:val="clear" w:fill="1E1E1E"/>
-          <w:lang w:val="en-US" w:eastAsia="zh-CN" w:bidi="ar"/>
-        </w:rPr>
-        <w:t>);</w:t>
-      </w:r>
-    </w:p>
-    <w:p>
-      <w:pPr>
-        <w:keepNext w:val="0"/>
-        <w:keepLines w:val="0"/>
-        <w:widowControl/>
-        <w:suppressLineNumbers w:val="0"/>
-        <w:shd w:val="clear" w:fill="1E1E1E"/>
-        <w:spacing w:line="285" w:lineRule="atLeast"/>
-        <w:jc w:val="left"/>
-        <w:rPr>
-          <w:rFonts w:hint="eastAsia" w:ascii="Droid Sans Fallback" w:hAnsi="Droid Sans Fallback" w:eastAsia="Droid Sans Fallback" w:cs="Droid Sans Fallback"/>
-          <w:b w:val="0"/>
-          <w:bCs w:val="0"/>
-          <w:color w:val="569CD6"/>
-          <w:kern w:val="0"/>
-          <w:sz w:val="21"/>
-          <w:szCs w:val="21"/>
-          <w:shd w:val="clear" w:fill="1E1E1E"/>
-          <w:lang w:val="en-US" w:eastAsia="zh-CN" w:bidi="ar"/>
-        </w:rPr>
-      </w:pPr>
-    </w:p>
-    <w:p>
-      <w:pPr>
-        <w:keepNext w:val="0"/>
-        <w:keepLines w:val="0"/>
-        <w:widowControl/>
-        <w:suppressLineNumbers w:val="0"/>
-        <w:shd w:val="clear" w:fill="1E1E1E"/>
-        <w:spacing w:line="285" w:lineRule="atLeast"/>
-        <w:jc w:val="left"/>
-        <w:rPr>
-          <w:rFonts w:ascii="Droid Sans Fallback" w:hAnsi="Droid Sans Fallback" w:eastAsia="Droid Sans Fallback" w:cs="Droid Sans Fallback"/>
-          <w:b w:val="0"/>
-          <w:bCs w:val="0"/>
-          <w:color w:val="D4D4D4"/>
-          <w:sz w:val="21"/>
-          <w:szCs w:val="21"/>
-        </w:rPr>
-      </w:pPr>
-      <w:r>
-        <w:rPr>
-          <w:rFonts w:hint="eastAsia" w:ascii="Droid Sans Fallback" w:hAnsi="Droid Sans Fallback" w:eastAsia="Droid Sans Fallback" w:cs="Droid Sans Fallback"/>
-          <w:b w:val="0"/>
-          <w:bCs w:val="0"/>
-          <w:color w:val="569CD6"/>
-          <w:kern w:val="0"/>
-          <w:sz w:val="21"/>
-          <w:szCs w:val="21"/>
-          <w:shd w:val="clear" w:fill="1E1E1E"/>
-          <w:lang w:val="en-US" w:eastAsia="zh-CN" w:bidi="ar"/>
-        </w:rPr>
-        <w:t>const</w:t>
-      </w:r>
-      <w:r>
-        <w:rPr>
-          <w:rFonts w:hint="eastAsia" w:ascii="Droid Sans Fallback" w:hAnsi="Droid Sans Fallback" w:eastAsia="Droid Sans Fallback" w:cs="Droid Sans Fallback"/>
-          <w:b w:val="0"/>
-          <w:bCs w:val="0"/>
-          <w:color w:val="D4D4D4"/>
-          <w:kern w:val="0"/>
-          <w:sz w:val="21"/>
-          <w:szCs w:val="21"/>
-          <w:shd w:val="clear" w:fill="1E1E1E"/>
-          <w:lang w:val="en-US" w:eastAsia="zh-CN" w:bidi="ar"/>
-        </w:rPr>
-        <w:t xml:space="preserve"> </w:t>
-      </w:r>
-      <w:r>
-        <w:rPr>
-          <w:rFonts w:hint="eastAsia" w:ascii="Droid Sans Fallback" w:hAnsi="Droid Sans Fallback" w:eastAsia="Droid Sans Fallback" w:cs="Droid Sans Fallback"/>
-          <w:b w:val="0"/>
-          <w:bCs w:val="0"/>
-          <w:color w:val="4FC1FF"/>
-          <w:kern w:val="0"/>
-          <w:sz w:val="21"/>
-          <w:szCs w:val="21"/>
-          <w:shd w:val="clear" w:fill="1E1E1E"/>
-          <w:lang w:val="en-US" w:eastAsia="zh-CN" w:bidi="ar"/>
-        </w:rPr>
-        <w:t>isDevelopment</w:t>
-      </w:r>
-      <w:r>
-        <w:rPr>
-          <w:rFonts w:hint="eastAsia" w:ascii="Droid Sans Fallback" w:hAnsi="Droid Sans Fallback" w:eastAsia="Droid Sans Fallback" w:cs="Droid Sans Fallback"/>
-          <w:b w:val="0"/>
-          <w:bCs w:val="0"/>
-          <w:color w:val="D4D4D4"/>
-          <w:kern w:val="0"/>
-          <w:sz w:val="21"/>
-          <w:szCs w:val="21"/>
-          <w:shd w:val="clear" w:fill="1E1E1E"/>
-          <w:lang w:val="en-US" w:eastAsia="zh-CN" w:bidi="ar"/>
-        </w:rPr>
-        <w:t xml:space="preserve"> = </w:t>
-      </w:r>
-      <w:r>
-        <w:rPr>
-          <w:rFonts w:hint="eastAsia" w:ascii="Droid Sans Fallback" w:hAnsi="Droid Sans Fallback" w:eastAsia="Droid Sans Fallback" w:cs="Droid Sans Fallback"/>
-          <w:b w:val="0"/>
-          <w:bCs w:val="0"/>
-          <w:color w:val="9CDCFE"/>
-          <w:kern w:val="0"/>
-          <w:sz w:val="21"/>
-          <w:szCs w:val="21"/>
-          <w:shd w:val="clear" w:fill="1E1E1E"/>
-          <w:lang w:val="en-US" w:eastAsia="zh-CN" w:bidi="ar"/>
-        </w:rPr>
-        <w:t>process</w:t>
-      </w:r>
-      <w:r>
-        <w:rPr>
-          <w:rFonts w:hint="eastAsia" w:ascii="Droid Sans Fallback" w:hAnsi="Droid Sans Fallback" w:eastAsia="Droid Sans Fallback" w:cs="Droid Sans Fallback"/>
-          <w:b w:val="0"/>
-          <w:bCs w:val="0"/>
-          <w:color w:val="D4D4D4"/>
-          <w:kern w:val="0"/>
-          <w:sz w:val="21"/>
-          <w:szCs w:val="21"/>
-          <w:shd w:val="clear" w:fill="1E1E1E"/>
-          <w:lang w:val="en-US" w:eastAsia="zh-CN" w:bidi="ar"/>
-        </w:rPr>
-        <w:t>.</w:t>
-      </w:r>
-      <w:r>
-        <w:rPr>
-          <w:rFonts w:hint="eastAsia" w:ascii="Droid Sans Fallback" w:hAnsi="Droid Sans Fallback" w:eastAsia="Droid Sans Fallback" w:cs="Droid Sans Fallback"/>
-          <w:b w:val="0"/>
-          <w:bCs w:val="0"/>
-          <w:color w:val="9CDCFE"/>
-          <w:kern w:val="0"/>
-          <w:sz w:val="21"/>
-          <w:szCs w:val="21"/>
-          <w:shd w:val="clear" w:fill="1E1E1E"/>
-          <w:lang w:val="en-US" w:eastAsia="zh-CN" w:bidi="ar"/>
-        </w:rPr>
-        <w:t>env</w:t>
-      </w:r>
-      <w:r>
-        <w:rPr>
-          <w:rFonts w:hint="eastAsia" w:ascii="Droid Sans Fallback" w:hAnsi="Droid Sans Fallback" w:eastAsia="Droid Sans Fallback" w:cs="Droid Sans Fallback"/>
-          <w:b w:val="0"/>
-          <w:bCs w:val="0"/>
-          <w:color w:val="D4D4D4"/>
-          <w:kern w:val="0"/>
-          <w:sz w:val="21"/>
-          <w:szCs w:val="21"/>
-          <w:shd w:val="clear" w:fill="1E1E1E"/>
-          <w:lang w:val="en-US" w:eastAsia="zh-CN" w:bidi="ar"/>
-        </w:rPr>
-        <w:t>.</w:t>
-      </w:r>
-      <w:r>
-        <w:rPr>
-          <w:rFonts w:hint="eastAsia" w:ascii="Droid Sans Fallback" w:hAnsi="Droid Sans Fallback" w:eastAsia="Droid Sans Fallback" w:cs="Droid Sans Fallback"/>
-          <w:b w:val="0"/>
-          <w:bCs w:val="0"/>
-          <w:color w:val="4FC1FF"/>
-          <w:kern w:val="0"/>
-          <w:sz w:val="21"/>
-          <w:szCs w:val="21"/>
-          <w:shd w:val="clear" w:fill="1E1E1E"/>
-          <w:lang w:val="en-US" w:eastAsia="zh-CN" w:bidi="ar"/>
-        </w:rPr>
-        <w:t>NODE_ENV</w:t>
-      </w:r>
-      <w:r>
-        <w:rPr>
-          <w:rFonts w:hint="eastAsia" w:ascii="Droid Sans Fallback" w:hAnsi="Droid Sans Fallback" w:eastAsia="Droid Sans Fallback" w:cs="Droid Sans Fallback"/>
-          <w:b w:val="0"/>
-          <w:bCs w:val="0"/>
-          <w:color w:val="D4D4D4"/>
-          <w:kern w:val="0"/>
-          <w:sz w:val="21"/>
-          <w:szCs w:val="21"/>
-          <w:shd w:val="clear" w:fill="1E1E1E"/>
-          <w:lang w:val="en-US" w:eastAsia="zh-CN" w:bidi="ar"/>
-        </w:rPr>
-        <w:t xml:space="preserve"> != </w:t>
-      </w:r>
-      <w:r>
-        <w:rPr>
-          <w:rFonts w:hint="eastAsia" w:ascii="Droid Sans Fallback" w:hAnsi="Droid Sans Fallback" w:eastAsia="Droid Sans Fallback" w:cs="Droid Sans Fallback"/>
-          <w:b w:val="0"/>
-          <w:bCs w:val="0"/>
-          <w:color w:val="CE9178"/>
-          <w:kern w:val="0"/>
-          <w:sz w:val="21"/>
-          <w:szCs w:val="21"/>
-          <w:shd w:val="clear" w:fill="1E1E1E"/>
-          <w:lang w:val="en-US" w:eastAsia="zh-CN" w:bidi="ar"/>
-        </w:rPr>
-        <w:t>'production'</w:t>
-      </w:r>
-      <w:r>
-        <w:rPr>
-          <w:rFonts w:hint="eastAsia" w:ascii="Droid Sans Fallback" w:hAnsi="Droid Sans Fallback" w:eastAsia="Droid Sans Fallback" w:cs="Droid Sans Fallback"/>
-          <w:b w:val="0"/>
-          <w:bCs w:val="0"/>
-          <w:color w:val="D4D4D4"/>
-          <w:kern w:val="0"/>
-          <w:sz w:val="21"/>
-          <w:szCs w:val="21"/>
-          <w:shd w:val="clear" w:fill="1E1E1E"/>
-          <w:lang w:val="en-US" w:eastAsia="zh-CN" w:bidi="ar"/>
-        </w:rPr>
-        <w:t>;</w:t>
-      </w:r>
-    </w:p>
-    <w:p>
-      <w:pPr>
-        <w:keepNext w:val="0"/>
-        <w:keepLines w:val="0"/>
-        <w:widowControl/>
-        <w:suppressLineNumbers w:val="0"/>
-        <w:shd w:val="clear" w:fill="1E1E1E"/>
-        <w:spacing w:line="285" w:lineRule="atLeast"/>
-        <w:jc w:val="left"/>
-        <w:rPr>
-          <w:rFonts w:hint="eastAsia" w:ascii="Droid Sans Fallback" w:hAnsi="Droid Sans Fallback" w:eastAsia="Droid Sans Fallback" w:cs="Droid Sans Fallback"/>
-          <w:b w:val="0"/>
-          <w:bCs w:val="0"/>
-          <w:color w:val="D4D4D4"/>
-          <w:sz w:val="21"/>
-          <w:szCs w:val="21"/>
-        </w:rPr>
-      </w:pPr>
     </w:p>
     <w:p>
       <w:pPr>
@@ -1436,6 +729,980 @@
           <w:b w:val="0"/>
           <w:bCs w:val="0"/>
           <w:color w:val="D4D4D4"/>
+          <w:sz w:val="21"/>
+          <w:szCs w:val="21"/>
+        </w:rPr>
+      </w:pPr>
+      <w:r>
+        <w:rPr>
+          <w:rFonts w:hint="eastAsia" w:ascii="Droid Sans Fallback" w:hAnsi="Droid Sans Fallback" w:eastAsia="Droid Sans Fallback" w:cs="Droid Sans Fallback"/>
+          <w:b w:val="0"/>
+          <w:bCs w:val="0"/>
+          <w:color w:val="9CDCFE"/>
+          <w:kern w:val="0"/>
+          <w:sz w:val="21"/>
+          <w:szCs w:val="21"/>
+          <w:shd w:val="clear" w:fill="1E1E1E"/>
+          <w:lang w:val="en-US" w:eastAsia="zh-CN" w:bidi="ar"/>
+        </w:rPr>
+        <w:t>presets:</w:t>
+      </w:r>
+      <w:r>
+        <w:rPr>
+          <w:rFonts w:hint="eastAsia" w:ascii="Droid Sans Fallback" w:hAnsi="Droid Sans Fallback" w:eastAsia="Droid Sans Fallback" w:cs="Droid Sans Fallback"/>
+          <w:b w:val="0"/>
+          <w:bCs w:val="0"/>
+          <w:color w:val="D4D4D4"/>
+          <w:kern w:val="0"/>
+          <w:sz w:val="21"/>
+          <w:szCs w:val="21"/>
+          <w:shd w:val="clear" w:fill="1E1E1E"/>
+          <w:lang w:val="en-US" w:eastAsia="zh-CN" w:bidi="ar"/>
+        </w:rPr>
+        <w:t xml:space="preserve"> [</w:t>
+      </w:r>
+    </w:p>
+    <w:p>
+      <w:pPr>
+        <w:keepNext w:val="0"/>
+        <w:keepLines w:val="0"/>
+        <w:widowControl/>
+        <w:suppressLineNumbers w:val="0"/>
+        <w:shd w:val="clear" w:fill="1E1E1E"/>
+        <w:spacing w:line="285" w:lineRule="atLeast"/>
+        <w:ind w:firstLine="651" w:firstLineChars="310"/>
+        <w:jc w:val="left"/>
+        <w:rPr>
+          <w:rFonts w:hint="eastAsia" w:ascii="Droid Sans Fallback" w:hAnsi="Droid Sans Fallback" w:eastAsia="Droid Sans Fallback" w:cs="Droid Sans Fallback"/>
+          <w:b w:val="0"/>
+          <w:bCs w:val="0"/>
+          <w:color w:val="D4D4D4"/>
+          <w:sz w:val="21"/>
+          <w:szCs w:val="21"/>
+        </w:rPr>
+      </w:pPr>
+      <w:r>
+        <w:rPr>
+          <w:rFonts w:hint="eastAsia" w:ascii="Droid Sans Fallback" w:hAnsi="Droid Sans Fallback" w:eastAsia="Droid Sans Fallback" w:cs="Droid Sans Fallback"/>
+          <w:b w:val="0"/>
+          <w:bCs w:val="0"/>
+          <w:color w:val="CE9178"/>
+          <w:kern w:val="0"/>
+          <w:sz w:val="21"/>
+          <w:szCs w:val="21"/>
+          <w:shd w:val="clear" w:fill="1E1E1E"/>
+          <w:lang w:val="en-US" w:eastAsia="zh-CN" w:bidi="ar"/>
+        </w:rPr>
+        <w:t>'@babel/preset-env'</w:t>
+      </w:r>
+      <w:r>
+        <w:rPr>
+          <w:rFonts w:hint="eastAsia" w:ascii="Droid Sans Fallback" w:hAnsi="Droid Sans Fallback" w:eastAsia="Droid Sans Fallback" w:cs="Droid Sans Fallback"/>
+          <w:b w:val="0"/>
+          <w:bCs w:val="0"/>
+          <w:color w:val="D4D4D4"/>
+          <w:kern w:val="0"/>
+          <w:sz w:val="21"/>
+          <w:szCs w:val="21"/>
+          <w:shd w:val="clear" w:fill="1E1E1E"/>
+          <w:lang w:val="en-US" w:eastAsia="zh-CN" w:bidi="ar"/>
+        </w:rPr>
+        <w:t>,</w:t>
+      </w:r>
+    </w:p>
+    <w:p>
+      <w:pPr>
+        <w:keepNext w:val="0"/>
+        <w:keepLines w:val="0"/>
+        <w:widowControl/>
+        <w:suppressLineNumbers w:val="0"/>
+        <w:shd w:val="clear" w:fill="1E1E1E"/>
+        <w:spacing w:line="285" w:lineRule="atLeast"/>
+        <w:ind w:firstLine="651" w:firstLineChars="310"/>
+        <w:jc w:val="left"/>
+        <w:rPr>
+          <w:rFonts w:hint="eastAsia" w:ascii="Droid Sans Fallback" w:hAnsi="Droid Sans Fallback" w:eastAsia="Droid Sans Fallback" w:cs="Droid Sans Fallback"/>
+          <w:b w:val="0"/>
+          <w:bCs w:val="0"/>
+          <w:color w:val="D4D4D4"/>
+          <w:sz w:val="21"/>
+          <w:szCs w:val="21"/>
+        </w:rPr>
+      </w:pPr>
+      <w:r>
+        <w:rPr>
+          <w:rFonts w:hint="eastAsia" w:ascii="Droid Sans Fallback" w:hAnsi="Droid Sans Fallback" w:eastAsia="Droid Sans Fallback" w:cs="Droid Sans Fallback"/>
+          <w:b w:val="0"/>
+          <w:bCs w:val="0"/>
+          <w:color w:val="CE9178"/>
+          <w:kern w:val="0"/>
+          <w:sz w:val="21"/>
+          <w:szCs w:val="21"/>
+          <w:shd w:val="clear" w:fill="1E1E1E"/>
+          <w:lang w:val="en-US" w:eastAsia="zh-CN" w:bidi="ar"/>
+        </w:rPr>
+        <w:t>'@babel/preset-typescript'</w:t>
+      </w:r>
+      <w:r>
+        <w:rPr>
+          <w:rFonts w:hint="eastAsia" w:ascii="Droid Sans Fallback" w:hAnsi="Droid Sans Fallback" w:eastAsia="Droid Sans Fallback" w:cs="Droid Sans Fallback"/>
+          <w:b w:val="0"/>
+          <w:bCs w:val="0"/>
+          <w:color w:val="D4D4D4"/>
+          <w:kern w:val="0"/>
+          <w:sz w:val="21"/>
+          <w:szCs w:val="21"/>
+          <w:shd w:val="clear" w:fill="1E1E1E"/>
+          <w:lang w:val="en-US" w:eastAsia="zh-CN" w:bidi="ar"/>
+        </w:rPr>
+        <w:t>,</w:t>
+      </w:r>
+    </w:p>
+    <w:p>
+      <w:pPr>
+        <w:keepNext w:val="0"/>
+        <w:keepLines w:val="0"/>
+        <w:widowControl/>
+        <w:suppressLineNumbers w:val="0"/>
+        <w:shd w:val="clear" w:fill="1E1E1E"/>
+        <w:spacing w:line="285" w:lineRule="atLeast"/>
+        <w:ind w:firstLine="651" w:firstLineChars="310"/>
+        <w:jc w:val="left"/>
+        <w:rPr>
+          <w:rFonts w:hint="eastAsia" w:ascii="Droid Sans Fallback" w:hAnsi="Droid Sans Fallback" w:eastAsia="Droid Sans Fallback" w:cs="Droid Sans Fallback"/>
+          <w:b w:val="0"/>
+          <w:bCs w:val="0"/>
+          <w:color w:val="D4D4D4"/>
+          <w:sz w:val="21"/>
+          <w:szCs w:val="21"/>
+        </w:rPr>
+      </w:pPr>
+      <w:r>
+        <w:rPr>
+          <w:rFonts w:hint="eastAsia" w:ascii="Droid Sans Fallback" w:hAnsi="Droid Sans Fallback" w:eastAsia="Droid Sans Fallback" w:cs="Droid Sans Fallback"/>
+          <w:b w:val="0"/>
+          <w:bCs w:val="0"/>
+          <w:color w:val="D4D4D4"/>
+          <w:kern w:val="0"/>
+          <w:sz w:val="21"/>
+          <w:szCs w:val="21"/>
+          <w:shd w:val="clear" w:fill="1E1E1E"/>
+          <w:lang w:val="en-US" w:eastAsia="zh-CN" w:bidi="ar"/>
+        </w:rPr>
+        <w:t>[</w:t>
+      </w:r>
+      <w:r>
+        <w:rPr>
+          <w:rFonts w:hint="eastAsia" w:ascii="Droid Sans Fallback" w:hAnsi="Droid Sans Fallback" w:eastAsia="Droid Sans Fallback" w:cs="Droid Sans Fallback"/>
+          <w:b w:val="0"/>
+          <w:bCs w:val="0"/>
+          <w:color w:val="CE9178"/>
+          <w:kern w:val="0"/>
+          <w:sz w:val="21"/>
+          <w:szCs w:val="21"/>
+          <w:shd w:val="clear" w:fill="1E1E1E"/>
+          <w:lang w:val="en-US" w:eastAsia="zh-CN" w:bidi="ar"/>
+        </w:rPr>
+        <w:t>'@babel/preset-react'</w:t>
+      </w:r>
+      <w:r>
+        <w:rPr>
+          <w:rFonts w:hint="eastAsia" w:ascii="Droid Sans Fallback" w:hAnsi="Droid Sans Fallback" w:eastAsia="Droid Sans Fallback" w:cs="Droid Sans Fallback"/>
+          <w:b w:val="0"/>
+          <w:bCs w:val="0"/>
+          <w:color w:val="D4D4D4"/>
+          <w:kern w:val="0"/>
+          <w:sz w:val="21"/>
+          <w:szCs w:val="21"/>
+          <w:shd w:val="clear" w:fill="1E1E1E"/>
+          <w:lang w:val="en-US" w:eastAsia="zh-CN" w:bidi="ar"/>
+        </w:rPr>
+        <w:t>, {</w:t>
+      </w:r>
+    </w:p>
+    <w:p>
+      <w:pPr>
+        <w:keepNext w:val="0"/>
+        <w:keepLines w:val="0"/>
+        <w:widowControl/>
+        <w:suppressLineNumbers w:val="0"/>
+        <w:shd w:val="clear" w:fill="1E1E1E"/>
+        <w:spacing w:line="285" w:lineRule="atLeast"/>
+        <w:ind w:firstLine="651" w:firstLineChars="310"/>
+        <w:jc w:val="left"/>
+        <w:rPr>
+          <w:rFonts w:hint="eastAsia" w:ascii="Droid Sans Fallback" w:hAnsi="Droid Sans Fallback" w:eastAsia="Droid Sans Fallback" w:cs="Droid Sans Fallback"/>
+          <w:b w:val="0"/>
+          <w:bCs w:val="0"/>
+          <w:color w:val="D4D4D4"/>
+          <w:sz w:val="21"/>
+          <w:szCs w:val="21"/>
+        </w:rPr>
+      </w:pPr>
+      <w:r>
+        <w:rPr>
+          <w:rFonts w:hint="eastAsia" w:ascii="Droid Sans Fallback" w:hAnsi="Droid Sans Fallback" w:eastAsia="Droid Sans Fallback" w:cs="Droid Sans Fallback"/>
+          <w:b w:val="0"/>
+          <w:bCs w:val="0"/>
+          <w:color w:val="9CDCFE"/>
+          <w:kern w:val="0"/>
+          <w:sz w:val="21"/>
+          <w:szCs w:val="21"/>
+          <w:shd w:val="clear" w:fill="1E1E1E"/>
+          <w:lang w:val="en-US" w:eastAsia="zh-CN" w:bidi="ar"/>
+        </w:rPr>
+        <w:t>runtime:</w:t>
+      </w:r>
+      <w:r>
+        <w:rPr>
+          <w:rFonts w:hint="eastAsia" w:ascii="Droid Sans Fallback" w:hAnsi="Droid Sans Fallback" w:eastAsia="Droid Sans Fallback" w:cs="Droid Sans Fallback"/>
+          <w:b w:val="0"/>
+          <w:bCs w:val="0"/>
+          <w:color w:val="D4D4D4"/>
+          <w:kern w:val="0"/>
+          <w:sz w:val="21"/>
+          <w:szCs w:val="21"/>
+          <w:shd w:val="clear" w:fill="1E1E1E"/>
+          <w:lang w:val="en-US" w:eastAsia="zh-CN" w:bidi="ar"/>
+        </w:rPr>
+        <w:t xml:space="preserve"> </w:t>
+      </w:r>
+      <w:r>
+        <w:rPr>
+          <w:rFonts w:hint="eastAsia" w:ascii="Droid Sans Fallback" w:hAnsi="Droid Sans Fallback" w:eastAsia="Droid Sans Fallback" w:cs="Droid Sans Fallback"/>
+          <w:b w:val="0"/>
+          <w:bCs w:val="0"/>
+          <w:color w:val="CE9178"/>
+          <w:kern w:val="0"/>
+          <w:sz w:val="21"/>
+          <w:szCs w:val="21"/>
+          <w:shd w:val="clear" w:fill="1E1E1E"/>
+          <w:lang w:val="en-US" w:eastAsia="zh-CN" w:bidi="ar"/>
+        </w:rPr>
+        <w:t>'automatic'</w:t>
+      </w:r>
+    </w:p>
+    <w:p>
+      <w:pPr>
+        <w:keepNext w:val="0"/>
+        <w:keepLines w:val="0"/>
+        <w:widowControl/>
+        <w:suppressLineNumbers w:val="0"/>
+        <w:shd w:val="clear" w:fill="1E1E1E"/>
+        <w:spacing w:line="285" w:lineRule="atLeast"/>
+        <w:ind w:firstLine="651" w:firstLineChars="310"/>
+        <w:jc w:val="left"/>
+        <w:rPr>
+          <w:rFonts w:hint="eastAsia" w:ascii="Droid Sans Fallback" w:hAnsi="Droid Sans Fallback" w:eastAsia="Droid Sans Fallback" w:cs="Droid Sans Fallback"/>
+          <w:b w:val="0"/>
+          <w:bCs w:val="0"/>
+          <w:color w:val="D4D4D4"/>
+          <w:sz w:val="21"/>
+          <w:szCs w:val="21"/>
+        </w:rPr>
+      </w:pPr>
+      <w:r>
+        <w:rPr>
+          <w:rFonts w:hint="eastAsia" w:ascii="Droid Sans Fallback" w:hAnsi="Droid Sans Fallback" w:eastAsia="Droid Sans Fallback" w:cs="Droid Sans Fallback"/>
+          <w:b w:val="0"/>
+          <w:bCs w:val="0"/>
+          <w:color w:val="D4D4D4"/>
+          <w:kern w:val="0"/>
+          <w:sz w:val="21"/>
+          <w:szCs w:val="21"/>
+          <w:shd w:val="clear" w:fill="1E1E1E"/>
+          <w:lang w:val="en-US" w:eastAsia="zh-CN" w:bidi="ar"/>
+        </w:rPr>
+        <w:t>}]</w:t>
+      </w:r>
+    </w:p>
+    <w:p>
+      <w:pPr>
+        <w:keepNext w:val="0"/>
+        <w:keepLines w:val="0"/>
+        <w:widowControl/>
+        <w:suppressLineNumbers w:val="0"/>
+        <w:shd w:val="clear" w:fill="1E1E1E"/>
+        <w:spacing w:line="285" w:lineRule="atLeast"/>
+        <w:ind w:firstLine="420" w:firstLineChars="0"/>
+        <w:jc w:val="left"/>
+        <w:rPr>
+          <w:rFonts w:hint="eastAsia" w:ascii="Droid Sans Fallback" w:hAnsi="Droid Sans Fallback" w:eastAsia="Droid Sans Fallback" w:cs="Droid Sans Fallback"/>
+          <w:b w:val="0"/>
+          <w:bCs w:val="0"/>
+          <w:color w:val="D4D4D4"/>
+          <w:sz w:val="21"/>
+          <w:szCs w:val="21"/>
+        </w:rPr>
+      </w:pPr>
+      <w:r>
+        <w:rPr>
+          <w:rFonts w:hint="eastAsia" w:ascii="Droid Sans Fallback" w:hAnsi="Droid Sans Fallback" w:eastAsia="Droid Sans Fallback" w:cs="Droid Sans Fallback"/>
+          <w:b w:val="0"/>
+          <w:bCs w:val="0"/>
+          <w:color w:val="D4D4D4"/>
+          <w:kern w:val="0"/>
+          <w:sz w:val="21"/>
+          <w:szCs w:val="21"/>
+          <w:shd w:val="clear" w:fill="1E1E1E"/>
+          <w:lang w:val="en-US" w:eastAsia="zh-CN" w:bidi="ar"/>
+        </w:rPr>
+        <w:t>]</w:t>
+      </w:r>
+    </w:p>
+    <w:p>
+      <w:pPr>
+        <w:keepNext w:val="0"/>
+        <w:keepLines w:val="0"/>
+        <w:widowControl/>
+        <w:suppressLineNumbers w:val="0"/>
+        <w:shd w:val="clear" w:fill="1E1E1E"/>
+        <w:spacing w:line="285" w:lineRule="atLeast"/>
+        <w:jc w:val="left"/>
+        <w:rPr>
+          <w:rFonts w:hint="eastAsia" w:ascii="Droid Sans Fallback" w:hAnsi="Droid Sans Fallback" w:eastAsia="Droid Sans Fallback" w:cs="Droid Sans Fallback"/>
+          <w:b w:val="0"/>
+          <w:bCs w:val="0"/>
+          <w:color w:val="D4D4D4"/>
+          <w:sz w:val="21"/>
+          <w:szCs w:val="21"/>
+        </w:rPr>
+      </w:pPr>
+      <w:r>
+        <w:rPr>
+          <w:rFonts w:hint="eastAsia" w:ascii="Droid Sans Fallback" w:hAnsi="Droid Sans Fallback" w:eastAsia="Droid Sans Fallback" w:cs="Droid Sans Fallback"/>
+          <w:b w:val="0"/>
+          <w:bCs w:val="0"/>
+          <w:color w:val="D4D4D4"/>
+          <w:kern w:val="0"/>
+          <w:sz w:val="21"/>
+          <w:szCs w:val="21"/>
+          <w:shd w:val="clear" w:fill="1E1E1E"/>
+          <w:lang w:val="en-US" w:eastAsia="zh-CN" w:bidi="ar"/>
+        </w:rPr>
+        <w:t>}</w:t>
+      </w:r>
+    </w:p>
+    <w:p>
+      <w:pPr>
+        <w:numPr>
+          <w:ilvl w:val="0"/>
+          <w:numId w:val="0"/>
+        </w:numPr>
+        <w:spacing w:line="480" w:lineRule="auto"/>
+        <w:ind w:leftChars="0"/>
+        <w:rPr>
+          <w:rFonts w:hint="default" w:ascii="DejaVu Sans Mono" w:hAnsi="DejaVu Sans Mono" w:cs="DejaVu Sans Mono"/>
+        </w:rPr>
+      </w:pPr>
+    </w:p>
+    <w:p>
+      <w:pPr>
+        <w:numPr>
+          <w:ilvl w:val="0"/>
+          <w:numId w:val="0"/>
+        </w:numPr>
+        <w:spacing w:line="480" w:lineRule="auto"/>
+        <w:ind w:leftChars="0"/>
+        <w:rPr>
+          <w:rFonts w:hint="default" w:ascii="DejaVu Sans Mono" w:hAnsi="DejaVu Sans Mono" w:cs="DejaVu Sans Mono"/>
+        </w:rPr>
+      </w:pPr>
+      <w:r>
+        <w:rPr>
+          <w:rFonts w:hint="default" w:ascii="DejaVu Sans Mono" w:hAnsi="DejaVu Sans Mono" w:cs="DejaVu Sans Mono"/>
+        </w:rPr>
+        <w:t>Para converter o código com JS modermo para um JS entendível pelos browsers deve-se rodar no terminal o comando:</w:t>
+      </w:r>
+    </w:p>
+    <w:p>
+      <w:pPr>
+        <w:numPr>
+          <w:ilvl w:val="0"/>
+          <w:numId w:val="11"/>
+        </w:numPr>
+        <w:tabs>
+          <w:tab w:val="clear" w:pos="420"/>
+        </w:tabs>
+        <w:spacing w:line="480" w:lineRule="auto"/>
+        <w:ind w:left="420" w:leftChars="0" w:hanging="420" w:firstLineChars="0"/>
+        <w:rPr>
+          <w:rFonts w:hint="default" w:ascii="DejaVu Sans Mono" w:hAnsi="DejaVu Sans Mono" w:cs="DejaVu Sans Mono"/>
+        </w:rPr>
+      </w:pPr>
+      <w:r>
+        <w:rPr>
+          <w:rFonts w:hint="default" w:ascii="DejaVu Sans Mono" w:hAnsi="DejaVu Sans Mono" w:cs="DejaVu Sans Mono"/>
+        </w:rPr>
+        <w:t>yarn babel (caminho do arquivo) -o (flag -o indica a saída) (saída do arquivo)</w:t>
+      </w:r>
+    </w:p>
+    <w:p>
+      <w:pPr>
+        <w:numPr>
+          <w:ilvl w:val="1"/>
+          <w:numId w:val="11"/>
+        </w:numPr>
+        <w:tabs>
+          <w:tab w:val="clear" w:pos="840"/>
+        </w:tabs>
+        <w:spacing w:line="480" w:lineRule="auto"/>
+        <w:ind w:left="840" w:leftChars="0" w:hanging="420" w:firstLineChars="0"/>
+        <w:rPr>
+          <w:rFonts w:hint="default" w:ascii="DejaVu Sans Mono" w:hAnsi="DejaVu Sans Mono" w:cs="DejaVu Sans Mono"/>
+        </w:rPr>
+      </w:pPr>
+      <w:r>
+        <w:rPr>
+          <w:rFonts w:hint="default" w:ascii="DejaVu Sans Mono" w:hAnsi="DejaVu Sans Mono" w:cs="DejaVu Sans Mono"/>
+        </w:rPr>
+        <w:t xml:space="preserve">yarn babel src/index.js -o dist/bundle.js </w:t>
+      </w:r>
+    </w:p>
+    <w:p>
+      <w:pPr>
+        <w:numPr>
+          <w:ilvl w:val="0"/>
+          <w:numId w:val="0"/>
+        </w:numPr>
+        <w:rPr>
+          <w:rFonts w:hint="default" w:ascii="DejaVu Sans Mono" w:hAnsi="DejaVu Sans Mono" w:cs="DejaVu Sans Mono"/>
+        </w:rPr>
+      </w:pPr>
+    </w:p>
+    <w:p>
+      <w:pPr>
+        <w:numPr>
+          <w:ilvl w:val="0"/>
+          <w:numId w:val="0"/>
+        </w:numPr>
+        <w:rPr>
+          <w:rFonts w:hint="default" w:ascii="DejaVu Sans Mono" w:hAnsi="DejaVu Sans Mono" w:cs="DejaVu Sans Mono"/>
+        </w:rPr>
+      </w:pPr>
+      <w:r>
+        <w:rPr>
+          <w:rFonts w:hint="default" w:ascii="DejaVu Sans Mono" w:hAnsi="DejaVu Sans Mono" w:cs="DejaVu Sans Mono"/>
+        </w:rPr>
+        <w:t>Para o WebPack é necessário criar o arquivo de configuração webpack.config.js; No conteúdo do arquivo deve-se configurar os módulos que serão exportados:</w:t>
+      </w:r>
+    </w:p>
+    <w:p>
+      <w:pPr>
+        <w:numPr>
+          <w:ilvl w:val="0"/>
+          <w:numId w:val="0"/>
+        </w:numPr>
+        <w:rPr>
+          <w:rFonts w:hint="default" w:ascii="DejaVu Sans Mono" w:hAnsi="DejaVu Sans Mono" w:cs="DejaVu Sans Mono"/>
+        </w:rPr>
+      </w:pPr>
+    </w:p>
+    <w:p>
+      <w:pPr>
+        <w:keepNext w:val="0"/>
+        <w:keepLines w:val="0"/>
+        <w:widowControl/>
+        <w:suppressLineNumbers w:val="0"/>
+        <w:shd w:val="clear" w:fill="1E1E1E"/>
+        <w:spacing w:line="285" w:lineRule="atLeast"/>
+        <w:jc w:val="left"/>
+        <w:rPr>
+          <w:rFonts w:ascii="Droid Sans Fallback" w:hAnsi="Droid Sans Fallback" w:eastAsia="Droid Sans Fallback" w:cs="Droid Sans Fallback"/>
+          <w:b w:val="0"/>
+          <w:bCs w:val="0"/>
+          <w:color w:val="D4D4D4"/>
+          <w:sz w:val="21"/>
+          <w:szCs w:val="21"/>
+        </w:rPr>
+      </w:pPr>
+      <w:r>
+        <w:rPr>
+          <w:rFonts w:hint="eastAsia" w:ascii="Droid Sans Fallback" w:hAnsi="Droid Sans Fallback" w:eastAsia="Droid Sans Fallback" w:cs="Droid Sans Fallback"/>
+          <w:b w:val="0"/>
+          <w:bCs w:val="0"/>
+          <w:color w:val="569CD6"/>
+          <w:kern w:val="0"/>
+          <w:sz w:val="21"/>
+          <w:szCs w:val="21"/>
+          <w:shd w:val="clear" w:fill="1E1E1E"/>
+          <w:lang w:val="en-US" w:eastAsia="zh-CN" w:bidi="ar"/>
+        </w:rPr>
+        <w:t>const</w:t>
+      </w:r>
+      <w:r>
+        <w:rPr>
+          <w:rFonts w:hint="eastAsia" w:ascii="Droid Sans Fallback" w:hAnsi="Droid Sans Fallback" w:eastAsia="Droid Sans Fallback" w:cs="Droid Sans Fallback"/>
+          <w:b w:val="0"/>
+          <w:bCs w:val="0"/>
+          <w:color w:val="D4D4D4"/>
+          <w:kern w:val="0"/>
+          <w:sz w:val="21"/>
+          <w:szCs w:val="21"/>
+          <w:shd w:val="clear" w:fill="1E1E1E"/>
+          <w:lang w:val="en-US" w:eastAsia="zh-CN" w:bidi="ar"/>
+        </w:rPr>
+        <w:t xml:space="preserve"> </w:t>
+      </w:r>
+      <w:r>
+        <w:rPr>
+          <w:rFonts w:hint="eastAsia" w:ascii="Droid Sans Fallback" w:hAnsi="Droid Sans Fallback" w:eastAsia="Droid Sans Fallback" w:cs="Droid Sans Fallback"/>
+          <w:b w:val="0"/>
+          <w:bCs w:val="0"/>
+          <w:color w:val="4FC1FF"/>
+          <w:kern w:val="0"/>
+          <w:sz w:val="21"/>
+          <w:szCs w:val="21"/>
+          <w:shd w:val="clear" w:fill="1E1E1E"/>
+          <w:lang w:val="en-US" w:eastAsia="zh-CN" w:bidi="ar"/>
+        </w:rPr>
+        <w:t>path</w:t>
+      </w:r>
+      <w:r>
+        <w:rPr>
+          <w:rFonts w:hint="eastAsia" w:ascii="Droid Sans Fallback" w:hAnsi="Droid Sans Fallback" w:eastAsia="Droid Sans Fallback" w:cs="Droid Sans Fallback"/>
+          <w:b w:val="0"/>
+          <w:bCs w:val="0"/>
+          <w:color w:val="D4D4D4"/>
+          <w:kern w:val="0"/>
+          <w:sz w:val="21"/>
+          <w:szCs w:val="21"/>
+          <w:shd w:val="clear" w:fill="1E1E1E"/>
+          <w:lang w:val="en-US" w:eastAsia="zh-CN" w:bidi="ar"/>
+        </w:rPr>
+        <w:t xml:space="preserve"> = </w:t>
+      </w:r>
+      <w:r>
+        <w:rPr>
+          <w:rFonts w:hint="eastAsia" w:ascii="Droid Sans Fallback" w:hAnsi="Droid Sans Fallback" w:eastAsia="Droid Sans Fallback" w:cs="Droid Sans Fallback"/>
+          <w:b w:val="0"/>
+          <w:bCs w:val="0"/>
+          <w:color w:val="DCDCAA"/>
+          <w:kern w:val="0"/>
+          <w:sz w:val="21"/>
+          <w:szCs w:val="21"/>
+          <w:shd w:val="clear" w:fill="1E1E1E"/>
+          <w:lang w:val="en-US" w:eastAsia="zh-CN" w:bidi="ar"/>
+        </w:rPr>
+        <w:t>require</w:t>
+      </w:r>
+      <w:r>
+        <w:rPr>
+          <w:rFonts w:hint="eastAsia" w:ascii="Droid Sans Fallback" w:hAnsi="Droid Sans Fallback" w:eastAsia="Droid Sans Fallback" w:cs="Droid Sans Fallback"/>
+          <w:b w:val="0"/>
+          <w:bCs w:val="0"/>
+          <w:color w:val="D4D4D4"/>
+          <w:kern w:val="0"/>
+          <w:sz w:val="21"/>
+          <w:szCs w:val="21"/>
+          <w:shd w:val="clear" w:fill="1E1E1E"/>
+          <w:lang w:val="en-US" w:eastAsia="zh-CN" w:bidi="ar"/>
+        </w:rPr>
+        <w:t>(</w:t>
+      </w:r>
+      <w:r>
+        <w:rPr>
+          <w:rFonts w:hint="eastAsia" w:ascii="Droid Sans Fallback" w:hAnsi="Droid Sans Fallback" w:eastAsia="Droid Sans Fallback" w:cs="Droid Sans Fallback"/>
+          <w:b w:val="0"/>
+          <w:bCs w:val="0"/>
+          <w:color w:val="CE9178"/>
+          <w:kern w:val="0"/>
+          <w:sz w:val="21"/>
+          <w:szCs w:val="21"/>
+          <w:shd w:val="clear" w:fill="1E1E1E"/>
+          <w:lang w:val="en-US" w:eastAsia="zh-CN" w:bidi="ar"/>
+        </w:rPr>
+        <w:t>'path'</w:t>
+      </w:r>
+      <w:r>
+        <w:rPr>
+          <w:rFonts w:hint="eastAsia" w:ascii="Droid Sans Fallback" w:hAnsi="Droid Sans Fallback" w:eastAsia="Droid Sans Fallback" w:cs="Droid Sans Fallback"/>
+          <w:b w:val="0"/>
+          <w:bCs w:val="0"/>
+          <w:color w:val="D4D4D4"/>
+          <w:kern w:val="0"/>
+          <w:sz w:val="21"/>
+          <w:szCs w:val="21"/>
+          <w:shd w:val="clear" w:fill="1E1E1E"/>
+          <w:lang w:val="en-US" w:eastAsia="zh-CN" w:bidi="ar"/>
+        </w:rPr>
+        <w:t>);</w:t>
+      </w:r>
+    </w:p>
+    <w:p>
+      <w:pPr>
+        <w:keepNext w:val="0"/>
+        <w:keepLines w:val="0"/>
+        <w:widowControl/>
+        <w:suppressLineNumbers w:val="0"/>
+        <w:shd w:val="clear" w:fill="1E1E1E"/>
+        <w:spacing w:line="285" w:lineRule="atLeast"/>
+        <w:jc w:val="left"/>
+        <w:rPr>
+          <w:rFonts w:ascii="Droid Sans Fallback" w:hAnsi="Droid Sans Fallback" w:eastAsia="Droid Sans Fallback" w:cs="Droid Sans Fallback"/>
+          <w:b w:val="0"/>
+          <w:bCs w:val="0"/>
+          <w:color w:val="D4D4D4"/>
+          <w:sz w:val="21"/>
+          <w:szCs w:val="21"/>
+        </w:rPr>
+      </w:pPr>
+      <w:r>
+        <w:rPr>
+          <w:rFonts w:hint="eastAsia" w:ascii="Droid Sans Fallback" w:hAnsi="Droid Sans Fallback" w:eastAsia="Droid Sans Fallback" w:cs="Droid Sans Fallback"/>
+          <w:b w:val="0"/>
+          <w:bCs w:val="0"/>
+          <w:color w:val="569CD6"/>
+          <w:kern w:val="0"/>
+          <w:sz w:val="21"/>
+          <w:szCs w:val="21"/>
+          <w:shd w:val="clear" w:fill="1E1E1E"/>
+          <w:lang w:val="en-US" w:eastAsia="zh-CN" w:bidi="ar"/>
+        </w:rPr>
+        <w:t>const</w:t>
+      </w:r>
+      <w:r>
+        <w:rPr>
+          <w:rFonts w:hint="eastAsia" w:ascii="Droid Sans Fallback" w:hAnsi="Droid Sans Fallback" w:eastAsia="Droid Sans Fallback" w:cs="Droid Sans Fallback"/>
+          <w:b w:val="0"/>
+          <w:bCs w:val="0"/>
+          <w:color w:val="D4D4D4"/>
+          <w:kern w:val="0"/>
+          <w:sz w:val="21"/>
+          <w:szCs w:val="21"/>
+          <w:shd w:val="clear" w:fill="1E1E1E"/>
+          <w:lang w:val="en-US" w:eastAsia="zh-CN" w:bidi="ar"/>
+        </w:rPr>
+        <w:t xml:space="preserve"> </w:t>
+      </w:r>
+      <w:r>
+        <w:rPr>
+          <w:rFonts w:hint="eastAsia" w:ascii="Droid Sans Fallback" w:hAnsi="Droid Sans Fallback" w:eastAsia="Droid Sans Fallback" w:cs="Droid Sans Fallback"/>
+          <w:b w:val="0"/>
+          <w:bCs w:val="0"/>
+          <w:color w:val="4EC9B0"/>
+          <w:kern w:val="0"/>
+          <w:sz w:val="21"/>
+          <w:szCs w:val="21"/>
+          <w:shd w:val="clear" w:fill="1E1E1E"/>
+          <w:lang w:val="en-US" w:eastAsia="zh-CN" w:bidi="ar"/>
+        </w:rPr>
+        <w:t>HtmlWebpackPlugin</w:t>
+      </w:r>
+      <w:r>
+        <w:rPr>
+          <w:rFonts w:hint="eastAsia" w:ascii="Droid Sans Fallback" w:hAnsi="Droid Sans Fallback" w:eastAsia="Droid Sans Fallback" w:cs="Droid Sans Fallback"/>
+          <w:b w:val="0"/>
+          <w:bCs w:val="0"/>
+          <w:color w:val="D4D4D4"/>
+          <w:kern w:val="0"/>
+          <w:sz w:val="21"/>
+          <w:szCs w:val="21"/>
+          <w:shd w:val="clear" w:fill="1E1E1E"/>
+          <w:lang w:val="en-US" w:eastAsia="zh-CN" w:bidi="ar"/>
+        </w:rPr>
+        <w:t xml:space="preserve"> = </w:t>
+      </w:r>
+      <w:r>
+        <w:rPr>
+          <w:rFonts w:hint="eastAsia" w:ascii="Droid Sans Fallback" w:hAnsi="Droid Sans Fallback" w:eastAsia="Droid Sans Fallback" w:cs="Droid Sans Fallback"/>
+          <w:b w:val="0"/>
+          <w:bCs w:val="0"/>
+          <w:color w:val="DCDCAA"/>
+          <w:kern w:val="0"/>
+          <w:sz w:val="21"/>
+          <w:szCs w:val="21"/>
+          <w:shd w:val="clear" w:fill="1E1E1E"/>
+          <w:lang w:val="en-US" w:eastAsia="zh-CN" w:bidi="ar"/>
+        </w:rPr>
+        <w:t>require</w:t>
+      </w:r>
+      <w:r>
+        <w:rPr>
+          <w:rFonts w:hint="eastAsia" w:ascii="Droid Sans Fallback" w:hAnsi="Droid Sans Fallback" w:eastAsia="Droid Sans Fallback" w:cs="Droid Sans Fallback"/>
+          <w:b w:val="0"/>
+          <w:bCs w:val="0"/>
+          <w:color w:val="D4D4D4"/>
+          <w:kern w:val="0"/>
+          <w:sz w:val="21"/>
+          <w:szCs w:val="21"/>
+          <w:shd w:val="clear" w:fill="1E1E1E"/>
+          <w:lang w:val="en-US" w:eastAsia="zh-CN" w:bidi="ar"/>
+        </w:rPr>
+        <w:t>(</w:t>
+      </w:r>
+      <w:r>
+        <w:rPr>
+          <w:rFonts w:hint="eastAsia" w:ascii="Droid Sans Fallback" w:hAnsi="Droid Sans Fallback" w:eastAsia="Droid Sans Fallback" w:cs="Droid Sans Fallback"/>
+          <w:b w:val="0"/>
+          <w:bCs w:val="0"/>
+          <w:color w:val="CE9178"/>
+          <w:kern w:val="0"/>
+          <w:sz w:val="21"/>
+          <w:szCs w:val="21"/>
+          <w:shd w:val="clear" w:fill="1E1E1E"/>
+          <w:lang w:val="en-US" w:eastAsia="zh-CN" w:bidi="ar"/>
+        </w:rPr>
+        <w:t>'html-webpack-plugin'</w:t>
+      </w:r>
+      <w:r>
+        <w:rPr>
+          <w:rFonts w:hint="eastAsia" w:ascii="Droid Sans Fallback" w:hAnsi="Droid Sans Fallback" w:eastAsia="Droid Sans Fallback" w:cs="Droid Sans Fallback"/>
+          <w:b w:val="0"/>
+          <w:bCs w:val="0"/>
+          <w:color w:val="D4D4D4"/>
+          <w:kern w:val="0"/>
+          <w:sz w:val="21"/>
+          <w:szCs w:val="21"/>
+          <w:shd w:val="clear" w:fill="1E1E1E"/>
+          <w:lang w:val="en-US" w:eastAsia="zh-CN" w:bidi="ar"/>
+        </w:rPr>
+        <w:t>);</w:t>
+      </w:r>
+    </w:p>
+    <w:p>
+      <w:pPr>
+        <w:keepNext w:val="0"/>
+        <w:keepLines w:val="0"/>
+        <w:widowControl/>
+        <w:suppressLineNumbers w:val="0"/>
+        <w:shd w:val="clear" w:fill="1E1E1E"/>
+        <w:spacing w:line="285" w:lineRule="atLeast"/>
+        <w:jc w:val="left"/>
+        <w:rPr>
+          <w:rFonts w:hint="eastAsia" w:ascii="Droid Sans Fallback" w:hAnsi="Droid Sans Fallback" w:eastAsia="Droid Sans Fallback" w:cs="Droid Sans Fallback"/>
+          <w:b w:val="0"/>
+          <w:bCs w:val="0"/>
+          <w:color w:val="569CD6"/>
+          <w:kern w:val="0"/>
+          <w:sz w:val="21"/>
+          <w:szCs w:val="21"/>
+          <w:shd w:val="clear" w:fill="1E1E1E"/>
+          <w:lang w:val="en-US" w:eastAsia="zh-CN" w:bidi="ar"/>
+        </w:rPr>
+      </w:pPr>
+    </w:p>
+    <w:p>
+      <w:pPr>
+        <w:keepNext w:val="0"/>
+        <w:keepLines w:val="0"/>
+        <w:widowControl/>
+        <w:suppressLineNumbers w:val="0"/>
+        <w:shd w:val="clear" w:fill="1E1E1E"/>
+        <w:spacing w:line="285" w:lineRule="atLeast"/>
+        <w:jc w:val="left"/>
+        <w:rPr>
+          <w:rFonts w:ascii="Droid Sans Fallback" w:hAnsi="Droid Sans Fallback" w:eastAsia="Droid Sans Fallback" w:cs="Droid Sans Fallback"/>
+          <w:b w:val="0"/>
+          <w:bCs w:val="0"/>
+          <w:color w:val="D4D4D4"/>
+          <w:sz w:val="21"/>
+          <w:szCs w:val="21"/>
+        </w:rPr>
+      </w:pPr>
+      <w:r>
+        <w:rPr>
+          <w:rFonts w:hint="eastAsia" w:ascii="Droid Sans Fallback" w:hAnsi="Droid Sans Fallback" w:eastAsia="Droid Sans Fallback" w:cs="Droid Sans Fallback"/>
+          <w:b w:val="0"/>
+          <w:bCs w:val="0"/>
+          <w:color w:val="569CD6"/>
+          <w:kern w:val="0"/>
+          <w:sz w:val="21"/>
+          <w:szCs w:val="21"/>
+          <w:shd w:val="clear" w:fill="1E1E1E"/>
+          <w:lang w:val="en-US" w:eastAsia="zh-CN" w:bidi="ar"/>
+        </w:rPr>
+        <w:t>const</w:t>
+      </w:r>
+      <w:r>
+        <w:rPr>
+          <w:rFonts w:hint="eastAsia" w:ascii="Droid Sans Fallback" w:hAnsi="Droid Sans Fallback" w:eastAsia="Droid Sans Fallback" w:cs="Droid Sans Fallback"/>
+          <w:b w:val="0"/>
+          <w:bCs w:val="0"/>
+          <w:color w:val="D4D4D4"/>
+          <w:kern w:val="0"/>
+          <w:sz w:val="21"/>
+          <w:szCs w:val="21"/>
+          <w:shd w:val="clear" w:fill="1E1E1E"/>
+          <w:lang w:val="en-US" w:eastAsia="zh-CN" w:bidi="ar"/>
+        </w:rPr>
+        <w:t xml:space="preserve"> </w:t>
+      </w:r>
+      <w:r>
+        <w:rPr>
+          <w:rFonts w:hint="eastAsia" w:ascii="Droid Sans Fallback" w:hAnsi="Droid Sans Fallback" w:eastAsia="Droid Sans Fallback" w:cs="Droid Sans Fallback"/>
+          <w:b w:val="0"/>
+          <w:bCs w:val="0"/>
+          <w:color w:val="4FC1FF"/>
+          <w:kern w:val="0"/>
+          <w:sz w:val="21"/>
+          <w:szCs w:val="21"/>
+          <w:shd w:val="clear" w:fill="1E1E1E"/>
+          <w:lang w:val="en-US" w:eastAsia="zh-CN" w:bidi="ar"/>
+        </w:rPr>
+        <w:t>isDevelopment</w:t>
+      </w:r>
+      <w:r>
+        <w:rPr>
+          <w:rFonts w:hint="eastAsia" w:ascii="Droid Sans Fallback" w:hAnsi="Droid Sans Fallback" w:eastAsia="Droid Sans Fallback" w:cs="Droid Sans Fallback"/>
+          <w:b w:val="0"/>
+          <w:bCs w:val="0"/>
+          <w:color w:val="D4D4D4"/>
+          <w:kern w:val="0"/>
+          <w:sz w:val="21"/>
+          <w:szCs w:val="21"/>
+          <w:shd w:val="clear" w:fill="1E1E1E"/>
+          <w:lang w:val="en-US" w:eastAsia="zh-CN" w:bidi="ar"/>
+        </w:rPr>
+        <w:t xml:space="preserve"> = </w:t>
+      </w:r>
+      <w:r>
+        <w:rPr>
+          <w:rFonts w:hint="eastAsia" w:ascii="Droid Sans Fallback" w:hAnsi="Droid Sans Fallback" w:eastAsia="Droid Sans Fallback" w:cs="Droid Sans Fallback"/>
+          <w:b w:val="0"/>
+          <w:bCs w:val="0"/>
+          <w:color w:val="9CDCFE"/>
+          <w:kern w:val="0"/>
+          <w:sz w:val="21"/>
+          <w:szCs w:val="21"/>
+          <w:shd w:val="clear" w:fill="1E1E1E"/>
+          <w:lang w:val="en-US" w:eastAsia="zh-CN" w:bidi="ar"/>
+        </w:rPr>
+        <w:t>process</w:t>
+      </w:r>
+      <w:r>
+        <w:rPr>
+          <w:rFonts w:hint="eastAsia" w:ascii="Droid Sans Fallback" w:hAnsi="Droid Sans Fallback" w:eastAsia="Droid Sans Fallback" w:cs="Droid Sans Fallback"/>
+          <w:b w:val="0"/>
+          <w:bCs w:val="0"/>
+          <w:color w:val="D4D4D4"/>
+          <w:kern w:val="0"/>
+          <w:sz w:val="21"/>
+          <w:szCs w:val="21"/>
+          <w:shd w:val="clear" w:fill="1E1E1E"/>
+          <w:lang w:val="en-US" w:eastAsia="zh-CN" w:bidi="ar"/>
+        </w:rPr>
+        <w:t>.</w:t>
+      </w:r>
+      <w:r>
+        <w:rPr>
+          <w:rFonts w:hint="eastAsia" w:ascii="Droid Sans Fallback" w:hAnsi="Droid Sans Fallback" w:eastAsia="Droid Sans Fallback" w:cs="Droid Sans Fallback"/>
+          <w:b w:val="0"/>
+          <w:bCs w:val="0"/>
+          <w:color w:val="9CDCFE"/>
+          <w:kern w:val="0"/>
+          <w:sz w:val="21"/>
+          <w:szCs w:val="21"/>
+          <w:shd w:val="clear" w:fill="1E1E1E"/>
+          <w:lang w:val="en-US" w:eastAsia="zh-CN" w:bidi="ar"/>
+        </w:rPr>
+        <w:t>env</w:t>
+      </w:r>
+      <w:r>
+        <w:rPr>
+          <w:rFonts w:hint="eastAsia" w:ascii="Droid Sans Fallback" w:hAnsi="Droid Sans Fallback" w:eastAsia="Droid Sans Fallback" w:cs="Droid Sans Fallback"/>
+          <w:b w:val="0"/>
+          <w:bCs w:val="0"/>
+          <w:color w:val="D4D4D4"/>
+          <w:kern w:val="0"/>
+          <w:sz w:val="21"/>
+          <w:szCs w:val="21"/>
+          <w:shd w:val="clear" w:fill="1E1E1E"/>
+          <w:lang w:val="en-US" w:eastAsia="zh-CN" w:bidi="ar"/>
+        </w:rPr>
+        <w:t>.</w:t>
+      </w:r>
+      <w:r>
+        <w:rPr>
+          <w:rFonts w:hint="eastAsia" w:ascii="Droid Sans Fallback" w:hAnsi="Droid Sans Fallback" w:eastAsia="Droid Sans Fallback" w:cs="Droid Sans Fallback"/>
+          <w:b w:val="0"/>
+          <w:bCs w:val="0"/>
+          <w:color w:val="4FC1FF"/>
+          <w:kern w:val="0"/>
+          <w:sz w:val="21"/>
+          <w:szCs w:val="21"/>
+          <w:shd w:val="clear" w:fill="1E1E1E"/>
+          <w:lang w:val="en-US" w:eastAsia="zh-CN" w:bidi="ar"/>
+        </w:rPr>
+        <w:t>NODE_ENV</w:t>
+      </w:r>
+      <w:r>
+        <w:rPr>
+          <w:rFonts w:hint="eastAsia" w:ascii="Droid Sans Fallback" w:hAnsi="Droid Sans Fallback" w:eastAsia="Droid Sans Fallback" w:cs="Droid Sans Fallback"/>
+          <w:b w:val="0"/>
+          <w:bCs w:val="0"/>
+          <w:color w:val="D4D4D4"/>
+          <w:kern w:val="0"/>
+          <w:sz w:val="21"/>
+          <w:szCs w:val="21"/>
+          <w:shd w:val="clear" w:fill="1E1E1E"/>
+          <w:lang w:val="en-US" w:eastAsia="zh-CN" w:bidi="ar"/>
+        </w:rPr>
+        <w:t xml:space="preserve"> != </w:t>
+      </w:r>
+      <w:r>
+        <w:rPr>
+          <w:rFonts w:hint="eastAsia" w:ascii="Droid Sans Fallback" w:hAnsi="Droid Sans Fallback" w:eastAsia="Droid Sans Fallback" w:cs="Droid Sans Fallback"/>
+          <w:b w:val="0"/>
+          <w:bCs w:val="0"/>
+          <w:color w:val="CE9178"/>
+          <w:kern w:val="0"/>
+          <w:sz w:val="21"/>
+          <w:szCs w:val="21"/>
+          <w:shd w:val="clear" w:fill="1E1E1E"/>
+          <w:lang w:val="en-US" w:eastAsia="zh-CN" w:bidi="ar"/>
+        </w:rPr>
+        <w:t>'production'</w:t>
+      </w:r>
+      <w:r>
+        <w:rPr>
+          <w:rFonts w:hint="eastAsia" w:ascii="Droid Sans Fallback" w:hAnsi="Droid Sans Fallback" w:eastAsia="Droid Sans Fallback" w:cs="Droid Sans Fallback"/>
+          <w:b w:val="0"/>
+          <w:bCs w:val="0"/>
+          <w:color w:val="D4D4D4"/>
+          <w:kern w:val="0"/>
+          <w:sz w:val="21"/>
+          <w:szCs w:val="21"/>
+          <w:shd w:val="clear" w:fill="1E1E1E"/>
+          <w:lang w:val="en-US" w:eastAsia="zh-CN" w:bidi="ar"/>
+        </w:rPr>
+        <w:t>;</w:t>
+      </w:r>
+    </w:p>
+    <w:p>
+      <w:pPr>
+        <w:keepNext w:val="0"/>
+        <w:keepLines w:val="0"/>
+        <w:widowControl/>
+        <w:suppressLineNumbers w:val="0"/>
+        <w:shd w:val="clear" w:fill="1E1E1E"/>
+        <w:spacing w:line="285" w:lineRule="atLeast"/>
+        <w:jc w:val="left"/>
+        <w:rPr>
+          <w:rFonts w:hint="eastAsia" w:ascii="Droid Sans Fallback" w:hAnsi="Droid Sans Fallback" w:eastAsia="Droid Sans Fallback" w:cs="Droid Sans Fallback"/>
+          <w:b w:val="0"/>
+          <w:bCs w:val="0"/>
+          <w:color w:val="D4D4D4"/>
+          <w:sz w:val="21"/>
+          <w:szCs w:val="21"/>
+        </w:rPr>
+      </w:pPr>
+    </w:p>
+    <w:p>
+      <w:pPr>
+        <w:keepNext w:val="0"/>
+        <w:keepLines w:val="0"/>
+        <w:widowControl/>
+        <w:suppressLineNumbers w:val="0"/>
+        <w:shd w:val="clear" w:fill="1E1E1E"/>
+        <w:spacing w:line="285" w:lineRule="atLeast"/>
+        <w:ind w:firstLine="420" w:firstLineChars="0"/>
+        <w:jc w:val="left"/>
+        <w:rPr>
+          <w:rFonts w:hint="eastAsia" w:ascii="Droid Sans Fallback" w:hAnsi="Droid Sans Fallback" w:eastAsia="Droid Sans Fallback" w:cs="Droid Sans Fallback"/>
+          <w:b w:val="0"/>
+          <w:bCs w:val="0"/>
+          <w:color w:val="D4D4D4"/>
           <w:kern w:val="0"/>
           <w:sz w:val="21"/>
           <w:szCs w:val="21"/>
@@ -3974,8 +4241,6 @@
           <w:lang w:eastAsia="zh-CN" w:bidi="ar"/>
         </w:rPr>
       </w:pPr>
-      <w:bookmarkStart w:id="0" w:name="_GoBack"/>
-      <w:bookmarkEnd w:id="0"/>
       <w:r>
         <w:rPr>
           <w:rFonts w:hint="eastAsia" w:ascii="Droid Sans Fallback" w:hAnsi="Droid Sans Fallback" w:eastAsia="Droid Sans Fallback" w:cs="Droid Sans Fallback"/>
@@ -4674,7 +4939,7 @@
       <w:pPr>
         <w:numPr>
           <w:ilvl w:val="0"/>
-          <w:numId w:val="11"/>
+          <w:numId w:val="12"/>
         </w:numPr>
         <w:ind w:left="420" w:leftChars="0" w:hanging="420" w:firstLineChars="0"/>
         <w:rPr>
@@ -4692,7 +4957,7 @@
       <w:pPr>
         <w:numPr>
           <w:ilvl w:val="1"/>
-          <w:numId w:val="11"/>
+          <w:numId w:val="12"/>
         </w:numPr>
         <w:ind w:left="840" w:leftChars="0" w:hanging="420" w:firstLineChars="0"/>
         <w:rPr>
@@ -6865,6 +7130,146 @@
     </w:lvl>
   </w:abstractNum>
   <w:abstractNum w:abstractNumId="3">
+    <w:nsid w:val="EF7FE8A0"/>
+    <w:multiLevelType w:val="multilevel"/>
+    <w:tmpl w:val="EF7FE8A0"/>
+    <w:lvl w:ilvl="0" w:tentative="0">
+      <w:start w:val="1"/>
+      <w:numFmt w:val="bullet"/>
+      <w:lvlText w:val=""/>
+      <w:lvlJc w:val="left"/>
+      <w:pPr>
+        <w:tabs>
+          <w:tab w:val="left" w:pos="420"/>
+        </w:tabs>
+        <w:ind w:left="420" w:leftChars="0" w:hanging="420" w:firstLineChars="0"/>
+      </w:pPr>
+      <w:rPr>
+        <w:rFonts w:hint="default" w:ascii="Wingdings" w:hAnsi="Wingdings"/>
+      </w:rPr>
+    </w:lvl>
+    <w:lvl w:ilvl="1" w:tentative="0">
+      <w:start w:val="1"/>
+      <w:numFmt w:val="bullet"/>
+      <w:lvlText w:val=""/>
+      <w:lvlJc w:val="left"/>
+      <w:pPr>
+        <w:tabs>
+          <w:tab w:val="left" w:pos="840"/>
+        </w:tabs>
+        <w:ind w:left="840" w:leftChars="0" w:hanging="420" w:firstLineChars="0"/>
+      </w:pPr>
+      <w:rPr>
+        <w:rFonts w:hint="default" w:ascii="Wingdings" w:hAnsi="Wingdings"/>
+      </w:rPr>
+    </w:lvl>
+    <w:lvl w:ilvl="2" w:tentative="0">
+      <w:start w:val="1"/>
+      <w:numFmt w:val="bullet"/>
+      <w:lvlText w:val=""/>
+      <w:lvlJc w:val="left"/>
+      <w:pPr>
+        <w:tabs>
+          <w:tab w:val="left" w:pos="1260"/>
+        </w:tabs>
+        <w:ind w:left="1260" w:leftChars="0" w:hanging="420" w:firstLineChars="0"/>
+      </w:pPr>
+      <w:rPr>
+        <w:rFonts w:hint="default" w:ascii="Wingdings" w:hAnsi="Wingdings"/>
+      </w:rPr>
+    </w:lvl>
+    <w:lvl w:ilvl="3" w:tentative="0">
+      <w:start w:val="1"/>
+      <w:numFmt w:val="bullet"/>
+      <w:lvlText w:val=""/>
+      <w:lvlJc w:val="left"/>
+      <w:pPr>
+        <w:tabs>
+          <w:tab w:val="left" w:pos="1680"/>
+        </w:tabs>
+        <w:ind w:left="1680" w:leftChars="0" w:hanging="420" w:firstLineChars="0"/>
+      </w:pPr>
+      <w:rPr>
+        <w:rFonts w:hint="default" w:ascii="Wingdings" w:hAnsi="Wingdings"/>
+      </w:rPr>
+    </w:lvl>
+    <w:lvl w:ilvl="4" w:tentative="0">
+      <w:start w:val="1"/>
+      <w:numFmt w:val="bullet"/>
+      <w:lvlText w:val=""/>
+      <w:lvlJc w:val="left"/>
+      <w:pPr>
+        <w:tabs>
+          <w:tab w:val="left" w:pos="2100"/>
+        </w:tabs>
+        <w:ind w:left="2100" w:leftChars="0" w:hanging="420" w:firstLineChars="0"/>
+      </w:pPr>
+      <w:rPr>
+        <w:rFonts w:hint="default" w:ascii="Wingdings" w:hAnsi="Wingdings"/>
+      </w:rPr>
+    </w:lvl>
+    <w:lvl w:ilvl="5" w:tentative="0">
+      <w:start w:val="1"/>
+      <w:numFmt w:val="bullet"/>
+      <w:lvlText w:val=""/>
+      <w:lvlJc w:val="left"/>
+      <w:pPr>
+        <w:tabs>
+          <w:tab w:val="left" w:pos="2520"/>
+        </w:tabs>
+        <w:ind w:left="2520" w:leftChars="0" w:hanging="420" w:firstLineChars="0"/>
+      </w:pPr>
+      <w:rPr>
+        <w:rFonts w:hint="default" w:ascii="Wingdings" w:hAnsi="Wingdings"/>
+      </w:rPr>
+    </w:lvl>
+    <w:lvl w:ilvl="6" w:tentative="0">
+      <w:start w:val="1"/>
+      <w:numFmt w:val="bullet"/>
+      <w:lvlText w:val=""/>
+      <w:lvlJc w:val="left"/>
+      <w:pPr>
+        <w:tabs>
+          <w:tab w:val="left" w:pos="2940"/>
+        </w:tabs>
+        <w:ind w:left="2940" w:leftChars="0" w:hanging="420" w:firstLineChars="0"/>
+      </w:pPr>
+      <w:rPr>
+        <w:rFonts w:hint="default" w:ascii="Wingdings" w:hAnsi="Wingdings"/>
+      </w:rPr>
+    </w:lvl>
+    <w:lvl w:ilvl="7" w:tentative="0">
+      <w:start w:val="1"/>
+      <w:numFmt w:val="bullet"/>
+      <w:lvlText w:val=""/>
+      <w:lvlJc w:val="left"/>
+      <w:pPr>
+        <w:tabs>
+          <w:tab w:val="left" w:pos="3360"/>
+        </w:tabs>
+        <w:ind w:left="3360" w:leftChars="0" w:hanging="420" w:firstLineChars="0"/>
+      </w:pPr>
+      <w:rPr>
+        <w:rFonts w:hint="default" w:ascii="Wingdings" w:hAnsi="Wingdings"/>
+      </w:rPr>
+    </w:lvl>
+    <w:lvl w:ilvl="8" w:tentative="0">
+      <w:start w:val="1"/>
+      <w:numFmt w:val="bullet"/>
+      <w:lvlText w:val=""/>
+      <w:lvlJc w:val="left"/>
+      <w:pPr>
+        <w:tabs>
+          <w:tab w:val="left" w:pos="3780"/>
+        </w:tabs>
+        <w:ind w:left="3780" w:leftChars="0" w:hanging="420" w:firstLineChars="0"/>
+      </w:pPr>
+      <w:rPr>
+        <w:rFonts w:hint="default" w:ascii="Wingdings" w:hAnsi="Wingdings"/>
+      </w:rPr>
+    </w:lvl>
+  </w:abstractNum>
+  <w:abstractNum w:abstractNumId="4">
     <w:nsid w:val="FAFFA2A5"/>
     <w:multiLevelType w:val="multilevel"/>
     <w:tmpl w:val="FAFFA2A5"/>
@@ -7004,7 +7409,7 @@
       </w:rPr>
     </w:lvl>
   </w:abstractNum>
-  <w:abstractNum w:abstractNumId="4">
+  <w:abstractNum w:abstractNumId="5">
     <w:nsid w:val="FF8ED73D"/>
     <w:multiLevelType w:val="multilevel"/>
     <w:tmpl w:val="FF8ED73D"/>
@@ -7144,7 +7549,7 @@
       </w:rPr>
     </w:lvl>
   </w:abstractNum>
-  <w:abstractNum w:abstractNumId="5">
+  <w:abstractNum w:abstractNumId="6">
     <w:nsid w:val="13D51ECB"/>
     <w:multiLevelType w:val="multilevel"/>
     <w:tmpl w:val="13D51ECB"/>
@@ -7284,7 +7689,7 @@
       </w:rPr>
     </w:lvl>
   </w:abstractNum>
-  <w:abstractNum w:abstractNumId="6">
+  <w:abstractNum w:abstractNumId="7">
     <w:nsid w:val="3FF83688"/>
     <w:multiLevelType w:val="multilevel"/>
     <w:tmpl w:val="3FF83688"/>
@@ -7424,7 +7829,7 @@
       </w:rPr>
     </w:lvl>
   </w:abstractNum>
-  <w:abstractNum w:abstractNumId="7">
+  <w:abstractNum w:abstractNumId="8">
     <w:nsid w:val="67D87870"/>
     <w:multiLevelType w:val="multilevel"/>
     <w:tmpl w:val="67D87870"/>
@@ -7564,7 +7969,7 @@
       </w:rPr>
     </w:lvl>
   </w:abstractNum>
-  <w:abstractNum w:abstractNumId="8">
+  <w:abstractNum w:abstractNumId="9">
     <w:nsid w:val="6BF720D8"/>
     <w:multiLevelType w:val="singleLevel"/>
     <w:tmpl w:val="6BF720D8"/>
@@ -7584,7 +7989,7 @@
       </w:rPr>
     </w:lvl>
   </w:abstractNum>
-  <w:abstractNum w:abstractNumId="9">
+  <w:abstractNum w:abstractNumId="10">
     <w:nsid w:val="7BFA3072"/>
     <w:multiLevelType w:val="multilevel"/>
     <w:tmpl w:val="7BFA3072"/>
@@ -7724,7 +8129,7 @@
       </w:rPr>
     </w:lvl>
   </w:abstractNum>
-  <w:abstractNum w:abstractNumId="10">
+  <w:abstractNum w:abstractNumId="11">
     <w:nsid w:val="7FFFCB65"/>
     <w:multiLevelType w:val="multilevel"/>
     <w:tmpl w:val="7FFFCB65"/>
@@ -7865,25 +8270,25 @@
     </w:lvl>
   </w:abstractNum>
   <w:num w:numId="1">
-    <w:abstractNumId w:val="8"/>
+    <w:abstractNumId w:val="9"/>
   </w:num>
   <w:num w:numId="2">
-    <w:abstractNumId w:val="3"/>
+    <w:abstractNumId w:val="4"/>
   </w:num>
   <w:num w:numId="3">
-    <w:abstractNumId w:val="9"/>
+    <w:abstractNumId w:val="10"/>
   </w:num>
   <w:num w:numId="4">
-    <w:abstractNumId w:val="10"/>
+    <w:abstractNumId w:val="11"/>
   </w:num>
   <w:num w:numId="5">
-    <w:abstractNumId w:val="5"/>
+    <w:abstractNumId w:val="6"/>
   </w:num>
   <w:num w:numId="6">
     <w:abstractNumId w:val="1"/>
   </w:num>
   <w:num w:numId="7">
-    <w:abstractNumId w:val="4"/>
+    <w:abstractNumId w:val="5"/>
   </w:num>
   <w:num w:numId="8">
     <w:abstractNumId w:val="2"/>
@@ -7892,10 +8297,13 @@
     <w:abstractNumId w:val="0"/>
   </w:num>
   <w:num w:numId="10">
-    <w:abstractNumId w:val="7"/>
+    <w:abstractNumId w:val="3"/>
   </w:num>
   <w:num w:numId="11">
-    <w:abstractNumId w:val="6"/>
+    <w:abstractNumId w:val="8"/>
+  </w:num>
+  <w:num w:numId="12">
+    <w:abstractNumId w:val="7"/>
   </w:num>
 </w:numbering>
 </file>

</xml_diff>